<commit_message>
Completed LO 1.3 define the characteristics of an effective facilitator
</commit_message>
<xml_diff>
--- a/acs_cf_evidence_file.docx
+++ b/acs_cf_evidence_file.docx
@@ -2,8 +2,6 @@
 <file path=word/document.xml><?xml version="1.0" encoding="utf-8"?>
 <w:document xmlns:wpc="http://schemas.microsoft.com/office/word/2010/wordprocessingCanvas" xmlns:cx="http://schemas.microsoft.com/office/drawing/2014/chartex" xmlns:cx1="http://schemas.microsoft.com/office/drawing/2015/9/8/chartex" xmlns:cx2="http://schemas.microsoft.com/office/drawing/2015/10/21/chartex" xmlns:cx3="http://schemas.microsoft.com/office/drawing/2016/5/9/chartex" xmlns:cx4="http://schemas.microsoft.com/office/drawing/2016/5/10/chartex" xmlns:cx5="http://schemas.microsoft.com/office/drawing/2016/5/11/chartex" xmlns:cx6="http://schemas.microsoft.com/office/drawing/2016/5/12/chartex" xmlns:cx7="http://schemas.microsoft.com/office/drawing/2016/5/13/chartex" xmlns:cx8="http://schemas.microsoft.com/office/drawing/2016/5/14/chartex" xmlns:mc="http://schemas.openxmlformats.org/markup-compatibility/2006" xmlns:aink="http://schemas.microsoft.com/office/drawing/2016/ink" xmlns:am3d="http://schemas.microsoft.com/office/drawing/2017/model3d" xmlns:o="urn:schemas-microsoft-com:office:office" xmlns:oel="http://schemas.microsoft.com/office/2019/extlst" xmlns:r="http://schemas.openxmlformats.org/officeDocument/2006/relationships" xmlns:m="http://schemas.openxmlformats.org/officeDocument/2006/math" xmlns:v="urn:schemas-microsoft-com:vml" xmlns:wp14="http://schemas.microsoft.com/office/word/2010/wordprocessingDrawing" xmlns:wp="http://schemas.openxmlformats.org/drawingml/2006/wordprocessingDrawing" xmlns:w10="urn:schemas-microsoft-com:office:word" xmlns:w="http://schemas.openxmlformats.org/wordprocessingml/2006/main" xmlns:w14="http://schemas.microsoft.com/office/word/2010/wordml" xmlns:w15="http://schemas.microsoft.com/office/word/2012/wordml" xmlns:w16cex="http://schemas.microsoft.com/office/word/2018/wordml/cex" xmlns:w16cid="http://schemas.microsoft.com/office/word/2016/wordml/cid" xmlns:w16="http://schemas.microsoft.com/office/word/2018/wordml" xmlns:w16sdtdh="http://schemas.microsoft.com/office/word/2020/wordml/sdtdatahash" xmlns:w16se="http://schemas.microsoft.com/office/word/2015/wordml/symex" xmlns:wpg="http://schemas.microsoft.com/office/word/2010/wordprocessingGroup" xmlns:wpi="http://schemas.microsoft.com/office/word/2010/wordprocessingInk" xmlns:wne="http://schemas.microsoft.com/office/word/2006/wordml" xmlns:wps="http://schemas.microsoft.com/office/word/2010/wordprocessingShape" mc:Ignorable="w14 w15 w16se w16cid w16 w16cex w16sdtdh wp14">
   <w:body>
-    <w:bookmarkStart w:id="0" w:name="_GoBack" w:displacedByCustomXml="next"/>
-    <w:bookmarkEnd w:id="0" w:displacedByCustomXml="next"/>
     <w:sdt>
       <w:sdtPr>
         <w:id w:val="1023365017"/>
@@ -222,7 +220,7 @@
                                 <a:avLst/>
                               </a:prstGeom>
                               <a:blipFill>
-                                <a:blip r:embed="rId5"/>
+                                <a:blip r:embed="rId6"/>
                                 <a:stretch>
                                   <a:fillRect r="-7574"/>
                                 </a:stretch>
@@ -274,7 +272,7 @@
                       <v:path arrowok="t" o:connecttype="custom" o:connectlocs="0,0;7315200,0;7315200,1130373;3620757,733885;0,1092249;0,0" o:connectangles="0,0,0,0,0,0"/>
                     </v:shape>
                     <v:rect id="Rectangle 151" o:spid="_x0000_s1028" style="position:absolute;width:73152;height:12161;visibility:visible;mso-wrap-style:square;v-text-anchor:middle" o:gfxdata="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" stroked="f" strokeweight="1pt">
-                      <v:fill r:id="rId6" o:title="" recolor="t" rotate="t" type="frame"/>
+                      <v:fill r:id="rId7" o:title="" recolor="t" rotate="t" type="frame"/>
                     </v:rect>
                     <w10:wrap anchorx="page" anchory="page"/>
                   </v:group>
@@ -732,6 +730,10 @@
     </w:sdt>
     <w:sdt>
       <w:sdtPr>
+        <w:rPr>
+          <w:b/>
+          <w:bCs/>
+        </w:rPr>
         <w:id w:val="635848364"/>
         <w:docPartObj>
           <w:docPartGallery w:val="Table of Contents"/>
@@ -740,37 +742,599 @@
       </w:sdtPr>
       <w:sdtEndPr>
         <w:rPr>
-          <w:rFonts w:asciiTheme="minorHAnsi" w:eastAsiaTheme="minorHAnsi" w:hAnsiTheme="minorHAnsi" w:cstheme="minorBidi"/>
+          <w:b w:val="0"/>
+          <w:bCs w:val="0"/>
           <w:noProof/>
-          <w:color w:val="auto"/>
-          <w:sz w:val="24"/>
-          <w:szCs w:val="24"/>
-          <w:lang w:val="en-GB"/>
         </w:rPr>
       </w:sdtEndPr>
       <w:sdtContent>
         <w:p>
           <w:pPr>
-            <w:pStyle w:val="TOCHeading"/>
+            <w:rPr>
+              <w:b/>
+              <w:bCs/>
+              <w:sz w:val="32"/>
+              <w:szCs w:val="32"/>
+            </w:rPr>
           </w:pPr>
           <w:r>
+            <w:rPr>
+              <w:b/>
+              <w:bCs/>
+              <w:sz w:val="32"/>
+              <w:szCs w:val="32"/>
+            </w:rPr>
             <w:t>Table of Contents</w:t>
           </w:r>
         </w:p>
         <w:p>
-          <w:fldSimple w:instr=" TOC \o &quot;1-3&quot; \h \z \u ">
+          <w:pPr>
+            <w:pStyle w:val="TOC1"/>
+            <w:tabs>
+              <w:tab w:val="left" w:pos="480"/>
+              <w:tab w:val="right" w:leader="dot" w:pos="9010"/>
+            </w:tabs>
+            <w:rPr>
+              <w:rFonts w:eastAsiaTheme="minorEastAsia" w:cstheme="minorBidi"/>
+              <w:b w:val="0"/>
+              <w:bCs w:val="0"/>
+              <w:i w:val="0"/>
+              <w:iCs w:val="0"/>
+              <w:noProof/>
+              <w:lang w:eastAsia="en-GB"/>
+            </w:rPr>
+          </w:pPr>
+          <w:r>
+            <w:fldChar w:fldCharType="begin"/>
+          </w:r>
+          <w:r>
+            <w:instrText xml:space="preserve"> TOC \o "1-3" \h \z \u </w:instrText>
+          </w:r>
+          <w:r>
+            <w:fldChar w:fldCharType="separate"/>
+          </w:r>
+          <w:hyperlink w:anchor="_Toc170208008" w:history="1">
             <w:r>
               <w:rPr>
+                <w:rStyle w:val="Hyperlink"/>
+                <w:noProof/>
+              </w:rPr>
+              <w:t>1</w:t>
+            </w:r>
+            <w:r>
+              <w:rPr>
+                <w:rFonts w:eastAsiaTheme="minorEastAsia" w:cstheme="minorBidi"/>
+                <w:b w:val="0"/>
+                <w:bCs w:val="0"/>
+                <w:i w:val="0"/>
+                <w:iCs w:val="0"/>
+                <w:noProof/>
+                <w:lang w:eastAsia="en-GB"/>
+              </w:rPr>
+              <w:tab/>
+            </w:r>
+            <w:r>
+              <w:rPr>
+                <w:rStyle w:val="Hyperlink"/>
+                <w:noProof/>
+              </w:rPr>
+              <w:t>Setting the Stage</w:t>
+            </w:r>
+            <w:r>
+              <w:rPr>
+                <w:noProof/>
+                <w:webHidden/>
+              </w:rPr>
+              <w:tab/>
+            </w:r>
+            <w:r>
+              <w:rPr>
+                <w:noProof/>
+                <w:webHidden/>
+              </w:rPr>
+              <w:fldChar w:fldCharType="begin"/>
+            </w:r>
+            <w:r>
+              <w:rPr>
+                <w:noProof/>
+                <w:webHidden/>
+              </w:rPr>
+              <w:instrText xml:space="preserve"> PAGEREF _Toc170208008 \h </w:instrText>
+            </w:r>
+            <w:r>
+              <w:rPr>
+                <w:noProof/>
+                <w:webHidden/>
+              </w:rPr>
+            </w:r>
+            <w:r>
+              <w:rPr>
+                <w:noProof/>
+                <w:webHidden/>
+              </w:rPr>
+              <w:fldChar w:fldCharType="separate"/>
+            </w:r>
+            <w:r>
+              <w:rPr>
+                <w:noProof/>
+                <w:webHidden/>
+              </w:rPr>
+              <w:t>2</w:t>
+            </w:r>
+            <w:r>
+              <w:rPr>
+                <w:noProof/>
+                <w:webHidden/>
+              </w:rPr>
+              <w:fldChar w:fldCharType="end"/>
+            </w:r>
+          </w:hyperlink>
+        </w:p>
+        <w:p>
+          <w:pPr>
+            <w:pStyle w:val="TOC2"/>
+            <w:tabs>
+              <w:tab w:val="left" w:pos="960"/>
+              <w:tab w:val="right" w:leader="dot" w:pos="9010"/>
+            </w:tabs>
+            <w:rPr>
+              <w:rFonts w:eastAsiaTheme="minorEastAsia" w:cstheme="minorBidi"/>
+              <w:b w:val="0"/>
+              <w:bCs w:val="0"/>
+              <w:noProof/>
+              <w:sz w:val="24"/>
+              <w:szCs w:val="24"/>
+              <w:lang w:eastAsia="en-GB"/>
+            </w:rPr>
+          </w:pPr>
+          <w:hyperlink w:anchor="_Toc170208009" w:history="1">
+            <w:r>
+              <w:rPr>
+                <w:rStyle w:val="Hyperlink"/>
+                <w:noProof/>
+              </w:rPr>
+              <w:t>1.1</w:t>
+            </w:r>
+            <w:r>
+              <w:rPr>
+                <w:rFonts w:eastAsiaTheme="minorEastAsia" w:cstheme="minorBidi"/>
+                <w:b w:val="0"/>
+                <w:bCs w:val="0"/>
+                <w:noProof/>
+                <w:sz w:val="24"/>
+                <w:szCs w:val="24"/>
+                <w:lang w:eastAsia="en-GB"/>
+              </w:rPr>
+              <w:tab/>
+            </w:r>
+            <w:r>
+              <w:rPr>
+                <w:rStyle w:val="Hyperlink"/>
+                <w:noProof/>
+              </w:rPr>
+              <w:t>What is facilitation?</w:t>
+            </w:r>
+            <w:r>
+              <w:rPr>
+                <w:noProof/>
+                <w:webHidden/>
+              </w:rPr>
+              <w:tab/>
+            </w:r>
+            <w:r>
+              <w:rPr>
+                <w:noProof/>
+                <w:webHidden/>
+              </w:rPr>
+              <w:fldChar w:fldCharType="begin"/>
+            </w:r>
+            <w:r>
+              <w:rPr>
+                <w:noProof/>
+                <w:webHidden/>
+              </w:rPr>
+              <w:instrText xml:space="preserve"> PAGEREF _Toc170208009 \h </w:instrText>
+            </w:r>
+            <w:r>
+              <w:rPr>
+                <w:noProof/>
+                <w:webHidden/>
+              </w:rPr>
+            </w:r>
+            <w:r>
+              <w:rPr>
+                <w:noProof/>
+                <w:webHidden/>
+              </w:rPr>
+              <w:fldChar w:fldCharType="separate"/>
+            </w:r>
+            <w:r>
+              <w:rPr>
+                <w:noProof/>
+                <w:webHidden/>
+              </w:rPr>
+              <w:t>2</w:t>
+            </w:r>
+            <w:r>
+              <w:rPr>
+                <w:noProof/>
+                <w:webHidden/>
+              </w:rPr>
+              <w:fldChar w:fldCharType="end"/>
+            </w:r>
+          </w:hyperlink>
+        </w:p>
+        <w:p>
+          <w:pPr>
+            <w:pStyle w:val="TOC3"/>
+            <w:tabs>
+              <w:tab w:val="left" w:pos="1200"/>
+              <w:tab w:val="right" w:leader="dot" w:pos="9010"/>
+            </w:tabs>
+            <w:rPr>
+              <w:rFonts w:eastAsiaTheme="minorEastAsia" w:cstheme="minorBidi"/>
+              <w:noProof/>
+              <w:sz w:val="24"/>
+              <w:szCs w:val="24"/>
+              <w:lang w:eastAsia="en-GB"/>
+            </w:rPr>
+          </w:pPr>
+          <w:hyperlink w:anchor="_Toc170208010" w:history="1">
+            <w:r>
+              <w:rPr>
+                <w:rStyle w:val="Hyperlink"/>
+                <w:noProof/>
+              </w:rPr>
+              <w:t>1.1.1</w:t>
+            </w:r>
+            <w:r>
+              <w:rPr>
+                <w:rFonts w:eastAsiaTheme="minorEastAsia" w:cstheme="minorBidi"/>
+                <w:noProof/>
+                <w:sz w:val="24"/>
+                <w:szCs w:val="24"/>
+                <w:lang w:eastAsia="en-GB"/>
+              </w:rPr>
+              <w:tab/>
+            </w:r>
+            <w:r>
+              <w:rPr>
+                <w:rStyle w:val="Hyperlink"/>
                 <w:b/>
                 <w:bCs/>
                 <w:noProof/>
               </w:rPr>
-              <w:t>No table of contents entries found.</w:t>
+              <w:t>LO 1.1 define</w:t>
             </w:r>
-          </w:fldSimple>
+            <w:r>
+              <w:rPr>
+                <w:rStyle w:val="Hyperlink"/>
+                <w:noProof/>
+              </w:rPr>
+              <w:t xml:space="preserve"> facilitation as a process of guiding a group or team through interactions that help them create meaningful outcomes.</w:t>
+            </w:r>
+            <w:r>
+              <w:rPr>
+                <w:noProof/>
+                <w:webHidden/>
+              </w:rPr>
+              <w:tab/>
+            </w:r>
+            <w:r>
+              <w:rPr>
+                <w:noProof/>
+                <w:webHidden/>
+              </w:rPr>
+              <w:fldChar w:fldCharType="begin"/>
+            </w:r>
+            <w:r>
+              <w:rPr>
+                <w:noProof/>
+                <w:webHidden/>
+              </w:rPr>
+              <w:instrText xml:space="preserve"> PAGEREF _Toc170208010 \h </w:instrText>
+            </w:r>
+            <w:r>
+              <w:rPr>
+                <w:noProof/>
+                <w:webHidden/>
+              </w:rPr>
+            </w:r>
+            <w:r>
+              <w:rPr>
+                <w:noProof/>
+                <w:webHidden/>
+              </w:rPr>
+              <w:fldChar w:fldCharType="separate"/>
+            </w:r>
+            <w:r>
+              <w:rPr>
+                <w:noProof/>
+                <w:webHidden/>
+              </w:rPr>
+              <w:t>2</w:t>
+            </w:r>
+            <w:r>
+              <w:rPr>
+                <w:noProof/>
+                <w:webHidden/>
+              </w:rPr>
+              <w:fldChar w:fldCharType="end"/>
+            </w:r>
+          </w:hyperlink>
+        </w:p>
+        <w:p>
+          <w:r>
+            <w:rPr>
+              <w:b/>
+              <w:bCs/>
+              <w:noProof/>
+            </w:rPr>
+            <w:fldChar w:fldCharType="end"/>
+          </w:r>
         </w:p>
       </w:sdtContent>
     </w:sdt>
+    <w:p>
+      <w:r>
+        <w:br w:type="page"/>
+      </w:r>
+    </w:p>
+    <w:p>
+      <w:pPr>
+        <w:pStyle w:val="Heading1"/>
+      </w:pPr>
+      <w:bookmarkStart w:id="0" w:name="_Toc170208008"/>
+      <w:r>
+        <w:lastRenderedPageBreak/>
+        <w:t>Setting the Stage</w:t>
+      </w:r>
+      <w:bookmarkEnd w:id="0"/>
+    </w:p>
+    <w:p>
+      <w:pPr>
+        <w:pStyle w:val="Heading2"/>
+      </w:pPr>
+      <w:bookmarkStart w:id="1" w:name="_Toc170208009"/>
+      <w:r>
+        <w:t>What is facilitation?</w:t>
+      </w:r>
+      <w:bookmarkEnd w:id="1"/>
+    </w:p>
+    <w:p>
+      <w:pPr>
+        <w:pStyle w:val="Heading3"/>
+      </w:pPr>
+      <w:bookmarkStart w:id="2" w:name="_Toc170208010"/>
+      <w:r>
+        <w:rPr>
+          <w:b/>
+          <w:bCs/>
+          <w:color w:val="7030A0"/>
+        </w:rPr>
+        <w:t xml:space="preserve">LO 1.1 </w:t>
+      </w:r>
+      <w:r>
+        <w:rPr>
+          <w:b/>
+          <w:bCs/>
+          <w:color w:val="7030A0"/>
+        </w:rPr>
+        <w:t>define</w:t>
+      </w:r>
+      <w:r>
+        <w:t xml:space="preserve"> facilitation as a process of guiding a group or team through interactions that help them create meaningful outcomes.</w:t>
+      </w:r>
+      <w:bookmarkEnd w:id="2"/>
+    </w:p>
+    <w:p>
+      <w:pPr>
+        <w:pStyle w:val="Heading2"/>
+      </w:pPr>
+      <w:r>
+        <w:t>Who is a facilitator?</w:t>
+      </w:r>
+    </w:p>
+    <w:p>
+      <w:pPr>
+        <w:pStyle w:val="Heading3"/>
+        <w:rPr>
+          <w:color w:val="2F5496" w:themeColor="accent1" w:themeShade="BF"/>
+          <w:sz w:val="26"/>
+          <w:szCs w:val="26"/>
+        </w:rPr>
+      </w:pPr>
+      <w:r>
+        <w:rPr>
+          <w:b/>
+          <w:bCs/>
+          <w:color w:val="7030A0"/>
+        </w:rPr>
+        <w:t>LO 1.3</w:t>
+      </w:r>
+      <w:r>
+        <w:rPr>
+          <w:b/>
+          <w:bCs/>
+          <w:color w:val="7030A0"/>
+        </w:rPr>
+        <w:t xml:space="preserve"> </w:t>
+      </w:r>
+      <w:proofErr w:type="gramStart"/>
+      <w:r>
+        <w:rPr>
+          <w:b/>
+          <w:bCs/>
+          <w:color w:val="7030A0"/>
+        </w:rPr>
+        <w:t>define</w:t>
+      </w:r>
+      <w:proofErr w:type="gramEnd"/>
+      <w:r>
+        <w:rPr>
+          <w:b/>
+          <w:bCs/>
+          <w:color w:val="7030A0"/>
+        </w:rPr>
+        <w:t xml:space="preserve"> </w:t>
+      </w:r>
+      <w:r>
+        <w:rPr>
+          <w:color w:val="2F5496" w:themeColor="accent1" w:themeShade="BF"/>
+          <w:sz w:val="26"/>
+          <w:szCs w:val="26"/>
+        </w:rPr>
+        <w:t>the characteristics of an effective facilitator</w:t>
+      </w:r>
+      <w:r>
+        <w:rPr>
+          <w:color w:val="2F5496" w:themeColor="accent1" w:themeShade="BF"/>
+          <w:sz w:val="26"/>
+          <w:szCs w:val="26"/>
+        </w:rPr>
+        <w:t>.</w:t>
+      </w:r>
+    </w:p>
+    <w:p>
+      <w:r>
+        <w:t>A facilitator is a person who guides a group of people through a process that achieves their client’s desired outcome. Everyone in the group contributes to, understands and accepts the results because the facilitator supports a process that maximizes participation, creativity, and productivity</w:t>
+      </w:r>
+      <w:r>
+        <w:t>.</w:t>
+      </w:r>
+    </w:p>
+    <w:p/>
+    <w:p>
+      <w:r>
+        <w:t>The characteristics of a facilitator are:</w:t>
+      </w:r>
+    </w:p>
+    <w:p>
+      <w:pPr>
+        <w:pStyle w:val="ListParagraph"/>
+        <w:numPr>
+          <w:ilvl w:val="0"/>
+          <w:numId w:val="3"/>
+        </w:numPr>
+      </w:pPr>
+      <w:r>
+        <w:t>tenacious about understanding the value gained from a meeting or event</w:t>
+      </w:r>
+    </w:p>
+    <w:p>
+      <w:pPr>
+        <w:pStyle w:val="ListParagraph"/>
+        <w:numPr>
+          <w:ilvl w:val="0"/>
+          <w:numId w:val="3"/>
+        </w:numPr>
+      </w:pPr>
+      <w:r>
+        <w:t>believes</w:t>
+      </w:r>
+      <w:r>
+        <w:t xml:space="preserve"> in the power of collaboration to come to the best outcomes and designs processes around that belief</w:t>
+      </w:r>
+    </w:p>
+    <w:p>
+      <w:pPr>
+        <w:pStyle w:val="ListParagraph"/>
+        <w:numPr>
+          <w:ilvl w:val="0"/>
+          <w:numId w:val="3"/>
+        </w:numPr>
+      </w:pPr>
+      <w:r>
+        <w:t>observant of participants’ behaviour, energy, and interactions and can address dysfunctions as they arise</w:t>
+      </w:r>
+    </w:p>
+    <w:p>
+      <w:pPr>
+        <w:pStyle w:val="ListParagraph"/>
+        <w:numPr>
+          <w:ilvl w:val="0"/>
+          <w:numId w:val="3"/>
+        </w:numPr>
+      </w:pPr>
+      <w:r>
+        <w:t>E</w:t>
+      </w:r>
+      <w:r>
+        <w:t>xcels at facilitative listening, creating a productive and creative environment and holding that space for people to step into and do their best work</w:t>
+      </w:r>
+    </w:p>
+    <w:p>
+      <w:pPr>
+        <w:pStyle w:val="ListParagraph"/>
+        <w:numPr>
+          <w:ilvl w:val="0"/>
+          <w:numId w:val="3"/>
+        </w:numPr>
+      </w:pPr>
+      <w:r>
+        <w:t>keeps track of the time and where they are in their plan, changing their plan as needed by the participants to reach the desired outcome</w:t>
+      </w:r>
+    </w:p>
+    <w:p>
+      <w:pPr>
+        <w:pStyle w:val="ListParagraph"/>
+        <w:numPr>
+          <w:ilvl w:val="0"/>
+          <w:numId w:val="3"/>
+        </w:numPr>
+      </w:pPr>
+      <w:r>
+        <w:t>continues to evaluate and learn new tools and techniques and how to apply them appropriately to achieve the outcomes they are asked for.</w:t>
+      </w:r>
+    </w:p>
+    <w:p>
+      <w:pPr>
+        <w:pStyle w:val="ListParagraph"/>
+        <w:numPr>
+          <w:ilvl w:val="0"/>
+          <w:numId w:val="3"/>
+        </w:numPr>
+      </w:pPr>
+      <w:r>
+        <w:t>passionate about their craft, practicing it to the best of their ability, and engaging in continuous learning to support them in their craft</w:t>
+      </w:r>
+    </w:p>
+    <w:p/>
+    <w:p>
+      <w:r>
+        <w:t>Reference</w:t>
+      </w:r>
+    </w:p>
+    <w:p>
+      <w:pPr>
+        <w:pStyle w:val="ListParagraph"/>
+        <w:numPr>
+          <w:ilvl w:val="0"/>
+          <w:numId w:val="4"/>
+        </w:numPr>
+      </w:pPr>
+      <w:r>
+        <w:t>What Is a Facilitator?</w:t>
+      </w:r>
+      <w:r>
+        <w:t xml:space="preserve"> - </w:t>
+      </w:r>
+      <w:hyperlink r:id="rId8" w:history="1">
+        <w:r>
+          <w:rPr>
+            <w:rStyle w:val="Hyperlink"/>
+          </w:rPr>
+          <w:t>https://resources.scrumalliance.org/article/facilitator</w:t>
+        </w:r>
+      </w:hyperlink>
+      <w:r>
+        <w:t xml:space="preserve"> </w:t>
+      </w:r>
+    </w:p>
+    <w:p/>
+    <w:p/>
+    <w:p/>
+    <w:p/>
     <w:p/>
     <w:sectPr>
       <w:pgSz w:w="11900" w:h="16840"/>
@@ -782,6 +1346,323 @@
     </w:sectPr>
   </w:body>
 </w:document>
+</file>
+
+<file path=word/numbering.xml><?xml version="1.0" encoding="utf-8"?>
+<w:numbering xmlns:wpc="http://schemas.microsoft.com/office/word/2010/wordprocessingCanvas" xmlns:cx="http://schemas.microsoft.com/office/drawing/2014/chartex" xmlns:cx1="http://schemas.microsoft.com/office/drawing/2015/9/8/chartex" xmlns:cx2="http://schemas.microsoft.com/office/drawing/2015/10/21/chartex" xmlns:cx3="http://schemas.microsoft.com/office/drawing/2016/5/9/chartex" xmlns:cx4="http://schemas.microsoft.com/office/drawing/2016/5/10/chartex" xmlns:cx5="http://schemas.microsoft.com/office/drawing/2016/5/11/chartex" xmlns:cx6="http://schemas.microsoft.com/office/drawing/2016/5/12/chartex" xmlns:cx7="http://schemas.microsoft.com/office/drawing/2016/5/13/chartex" xmlns:cx8="http://schemas.microsoft.com/office/drawing/2016/5/14/chartex" xmlns:mc="http://schemas.openxmlformats.org/markup-compatibility/2006" xmlns:aink="http://schemas.microsoft.com/office/drawing/2016/ink" xmlns:am3d="http://schemas.microsoft.com/office/drawing/2017/model3d" xmlns:o="urn:schemas-microsoft-com:office:office" xmlns:oel="http://schemas.microsoft.com/office/2019/extlst" xmlns:r="http://schemas.openxmlformats.org/officeDocument/2006/relationships" xmlns:m="http://schemas.openxmlformats.org/officeDocument/2006/math" xmlns:v="urn:schemas-microsoft-com:vml" xmlns:wp14="http://schemas.microsoft.com/office/word/2010/wordprocessingDrawing" xmlns:wp="http://schemas.openxmlformats.org/drawingml/2006/wordprocessingDrawing" xmlns:w10="urn:schemas-microsoft-com:office:word" xmlns:w="http://schemas.openxmlformats.org/wordprocessingml/2006/main" xmlns:w14="http://schemas.microsoft.com/office/word/2010/wordml" xmlns:w15="http://schemas.microsoft.com/office/word/2012/wordml" xmlns:w16cex="http://schemas.microsoft.com/office/word/2018/wordml/cex" xmlns:w16cid="http://schemas.microsoft.com/office/word/2016/wordml/cid" xmlns:w16="http://schemas.microsoft.com/office/word/2018/wordml" xmlns:w16sdtdh="http://schemas.microsoft.com/office/word/2020/wordml/sdtdatahash" xmlns:w16se="http://schemas.microsoft.com/office/word/2015/wordml/symex" xmlns:wpg="http://schemas.microsoft.com/office/word/2010/wordprocessingGroup" xmlns:wpi="http://schemas.microsoft.com/office/word/2010/wordprocessingInk" xmlns:wne="http://schemas.microsoft.com/office/word/2006/wordml" xmlns:wps="http://schemas.microsoft.com/office/word/2010/wordprocessingShape" mc:Ignorable="w14 w15 w16se w16cid w16 w16cex w16sdtdh wp14">
+  <w:abstractNum w:abstractNumId="0" w15:restartNumberingAfterBreak="0">
+    <w:nsid w:val="1E5C5D7F"/>
+    <w:multiLevelType w:val="multilevel"/>
+    <w:tmpl w:val="04090025"/>
+    <w:lvl w:ilvl="0">
+      <w:start w:val="1"/>
+      <w:numFmt w:val="decimal"/>
+      <w:pStyle w:val="Heading1"/>
+      <w:lvlText w:val="%1"/>
+      <w:lvlJc w:val="left"/>
+      <w:pPr>
+        <w:ind w:left="432" w:hanging="432"/>
+      </w:pPr>
+    </w:lvl>
+    <w:lvl w:ilvl="1">
+      <w:start w:val="1"/>
+      <w:numFmt w:val="decimal"/>
+      <w:pStyle w:val="Heading2"/>
+      <w:lvlText w:val="%1.%2"/>
+      <w:lvlJc w:val="left"/>
+      <w:pPr>
+        <w:ind w:left="576" w:hanging="576"/>
+      </w:pPr>
+    </w:lvl>
+    <w:lvl w:ilvl="2">
+      <w:start w:val="1"/>
+      <w:numFmt w:val="decimal"/>
+      <w:pStyle w:val="Heading3"/>
+      <w:lvlText w:val="%1.%2.%3"/>
+      <w:lvlJc w:val="left"/>
+      <w:pPr>
+        <w:ind w:left="720" w:hanging="720"/>
+      </w:pPr>
+    </w:lvl>
+    <w:lvl w:ilvl="3">
+      <w:start w:val="1"/>
+      <w:numFmt w:val="decimal"/>
+      <w:pStyle w:val="Heading4"/>
+      <w:lvlText w:val="%1.%2.%3.%4"/>
+      <w:lvlJc w:val="left"/>
+      <w:pPr>
+        <w:ind w:left="864" w:hanging="864"/>
+      </w:pPr>
+    </w:lvl>
+    <w:lvl w:ilvl="4">
+      <w:start w:val="1"/>
+      <w:numFmt w:val="decimal"/>
+      <w:pStyle w:val="Heading5"/>
+      <w:lvlText w:val="%1.%2.%3.%4.%5"/>
+      <w:lvlJc w:val="left"/>
+      <w:pPr>
+        <w:ind w:left="1008" w:hanging="1008"/>
+      </w:pPr>
+    </w:lvl>
+    <w:lvl w:ilvl="5">
+      <w:start w:val="1"/>
+      <w:numFmt w:val="decimal"/>
+      <w:pStyle w:val="Heading6"/>
+      <w:lvlText w:val="%1.%2.%3.%4.%5.%6"/>
+      <w:lvlJc w:val="left"/>
+      <w:pPr>
+        <w:ind w:left="1152" w:hanging="1152"/>
+      </w:pPr>
+    </w:lvl>
+    <w:lvl w:ilvl="6">
+      <w:start w:val="1"/>
+      <w:numFmt w:val="decimal"/>
+      <w:pStyle w:val="Heading7"/>
+      <w:lvlText w:val="%1.%2.%3.%4.%5.%6.%7"/>
+      <w:lvlJc w:val="left"/>
+      <w:pPr>
+        <w:ind w:left="1296" w:hanging="1296"/>
+      </w:pPr>
+    </w:lvl>
+    <w:lvl w:ilvl="7">
+      <w:start w:val="1"/>
+      <w:numFmt w:val="decimal"/>
+      <w:pStyle w:val="Heading8"/>
+      <w:lvlText w:val="%1.%2.%3.%4.%5.%6.%7.%8"/>
+      <w:lvlJc w:val="left"/>
+      <w:pPr>
+        <w:ind w:left="1440" w:hanging="1440"/>
+      </w:pPr>
+    </w:lvl>
+    <w:lvl w:ilvl="8">
+      <w:start w:val="1"/>
+      <w:numFmt w:val="decimal"/>
+      <w:pStyle w:val="Heading9"/>
+      <w:lvlText w:val="%1.%2.%3.%4.%5.%6.%7.%8.%9"/>
+      <w:lvlJc w:val="left"/>
+      <w:pPr>
+        <w:ind w:left="1584" w:hanging="1584"/>
+      </w:pPr>
+    </w:lvl>
+  </w:abstractNum>
+  <w:abstractNum w:abstractNumId="1" w15:restartNumberingAfterBreak="0">
+    <w:nsid w:val="4C912541"/>
+    <w:multiLevelType w:val="hybridMultilevel"/>
+    <w:tmpl w:val="5538D944"/>
+    <w:lvl w:ilvl="0" w:tplc="0809000F">
+      <w:start w:val="1"/>
+      <w:numFmt w:val="decimal"/>
+      <w:lvlText w:val="%1."/>
+      <w:lvlJc w:val="left"/>
+      <w:pPr>
+        <w:ind w:left="720" w:hanging="360"/>
+      </w:pPr>
+      <w:rPr>
+        <w:rFonts w:hint="default"/>
+      </w:rPr>
+    </w:lvl>
+    <w:lvl w:ilvl="1" w:tplc="08090019" w:tentative="1">
+      <w:start w:val="1"/>
+      <w:numFmt w:val="lowerLetter"/>
+      <w:lvlText w:val="%2."/>
+      <w:lvlJc w:val="left"/>
+      <w:pPr>
+        <w:ind w:left="1440" w:hanging="360"/>
+      </w:pPr>
+    </w:lvl>
+    <w:lvl w:ilvl="2" w:tplc="0809001B" w:tentative="1">
+      <w:start w:val="1"/>
+      <w:numFmt w:val="lowerRoman"/>
+      <w:lvlText w:val="%3."/>
+      <w:lvlJc w:val="right"/>
+      <w:pPr>
+        <w:ind w:left="2160" w:hanging="180"/>
+      </w:pPr>
+    </w:lvl>
+    <w:lvl w:ilvl="3" w:tplc="0809000F" w:tentative="1">
+      <w:start w:val="1"/>
+      <w:numFmt w:val="decimal"/>
+      <w:lvlText w:val="%4."/>
+      <w:lvlJc w:val="left"/>
+      <w:pPr>
+        <w:ind w:left="2880" w:hanging="360"/>
+      </w:pPr>
+    </w:lvl>
+    <w:lvl w:ilvl="4" w:tplc="08090019" w:tentative="1">
+      <w:start w:val="1"/>
+      <w:numFmt w:val="lowerLetter"/>
+      <w:lvlText w:val="%5."/>
+      <w:lvlJc w:val="left"/>
+      <w:pPr>
+        <w:ind w:left="3600" w:hanging="360"/>
+      </w:pPr>
+    </w:lvl>
+    <w:lvl w:ilvl="5" w:tplc="0809001B" w:tentative="1">
+      <w:start w:val="1"/>
+      <w:numFmt w:val="lowerRoman"/>
+      <w:lvlText w:val="%6."/>
+      <w:lvlJc w:val="right"/>
+      <w:pPr>
+        <w:ind w:left="4320" w:hanging="180"/>
+      </w:pPr>
+    </w:lvl>
+    <w:lvl w:ilvl="6" w:tplc="0809000F" w:tentative="1">
+      <w:start w:val="1"/>
+      <w:numFmt w:val="decimal"/>
+      <w:lvlText w:val="%7."/>
+      <w:lvlJc w:val="left"/>
+      <w:pPr>
+        <w:ind w:left="5040" w:hanging="360"/>
+      </w:pPr>
+    </w:lvl>
+    <w:lvl w:ilvl="7" w:tplc="08090019" w:tentative="1">
+      <w:start w:val="1"/>
+      <w:numFmt w:val="lowerLetter"/>
+      <w:lvlText w:val="%8."/>
+      <w:lvlJc w:val="left"/>
+      <w:pPr>
+        <w:ind w:left="5760" w:hanging="360"/>
+      </w:pPr>
+    </w:lvl>
+    <w:lvl w:ilvl="8" w:tplc="0809001B" w:tentative="1">
+      <w:start w:val="1"/>
+      <w:numFmt w:val="lowerRoman"/>
+      <w:lvlText w:val="%9."/>
+      <w:lvlJc w:val="right"/>
+      <w:pPr>
+        <w:ind w:left="6480" w:hanging="180"/>
+      </w:pPr>
+    </w:lvl>
+  </w:abstractNum>
+  <w:abstractNum w:abstractNumId="2" w15:restartNumberingAfterBreak="0">
+    <w:nsid w:val="687E023C"/>
+    <w:multiLevelType w:val="hybridMultilevel"/>
+    <w:tmpl w:val="C2B06872"/>
+    <w:lvl w:ilvl="0" w:tplc="0809000F">
+      <w:start w:val="1"/>
+      <w:numFmt w:val="decimal"/>
+      <w:lvlText w:val="%1."/>
+      <w:lvlJc w:val="left"/>
+      <w:pPr>
+        <w:ind w:left="720" w:hanging="360"/>
+      </w:pPr>
+      <w:rPr>
+        <w:rFonts w:hint="default"/>
+      </w:rPr>
+    </w:lvl>
+    <w:lvl w:ilvl="1" w:tplc="08090019" w:tentative="1">
+      <w:start w:val="1"/>
+      <w:numFmt w:val="lowerLetter"/>
+      <w:lvlText w:val="%2."/>
+      <w:lvlJc w:val="left"/>
+      <w:pPr>
+        <w:ind w:left="1440" w:hanging="360"/>
+      </w:pPr>
+    </w:lvl>
+    <w:lvl w:ilvl="2" w:tplc="0809001B" w:tentative="1">
+      <w:start w:val="1"/>
+      <w:numFmt w:val="lowerRoman"/>
+      <w:lvlText w:val="%3."/>
+      <w:lvlJc w:val="right"/>
+      <w:pPr>
+        <w:ind w:left="2160" w:hanging="180"/>
+      </w:pPr>
+    </w:lvl>
+    <w:lvl w:ilvl="3" w:tplc="0809000F" w:tentative="1">
+      <w:start w:val="1"/>
+      <w:numFmt w:val="decimal"/>
+      <w:lvlText w:val="%4."/>
+      <w:lvlJc w:val="left"/>
+      <w:pPr>
+        <w:ind w:left="2880" w:hanging="360"/>
+      </w:pPr>
+    </w:lvl>
+    <w:lvl w:ilvl="4" w:tplc="08090019" w:tentative="1">
+      <w:start w:val="1"/>
+      <w:numFmt w:val="lowerLetter"/>
+      <w:lvlText w:val="%5."/>
+      <w:lvlJc w:val="left"/>
+      <w:pPr>
+        <w:ind w:left="3600" w:hanging="360"/>
+      </w:pPr>
+    </w:lvl>
+    <w:lvl w:ilvl="5" w:tplc="0809001B" w:tentative="1">
+      <w:start w:val="1"/>
+      <w:numFmt w:val="lowerRoman"/>
+      <w:lvlText w:val="%6."/>
+      <w:lvlJc w:val="right"/>
+      <w:pPr>
+        <w:ind w:left="4320" w:hanging="180"/>
+      </w:pPr>
+    </w:lvl>
+    <w:lvl w:ilvl="6" w:tplc="0809000F" w:tentative="1">
+      <w:start w:val="1"/>
+      <w:numFmt w:val="decimal"/>
+      <w:lvlText w:val="%7."/>
+      <w:lvlJc w:val="left"/>
+      <w:pPr>
+        <w:ind w:left="5040" w:hanging="360"/>
+      </w:pPr>
+    </w:lvl>
+    <w:lvl w:ilvl="7" w:tplc="08090019" w:tentative="1">
+      <w:start w:val="1"/>
+      <w:numFmt w:val="lowerLetter"/>
+      <w:lvlText w:val="%8."/>
+      <w:lvlJc w:val="left"/>
+      <w:pPr>
+        <w:ind w:left="5760" w:hanging="360"/>
+      </w:pPr>
+    </w:lvl>
+    <w:lvl w:ilvl="8" w:tplc="0809001B" w:tentative="1">
+      <w:start w:val="1"/>
+      <w:numFmt w:val="lowerRoman"/>
+      <w:lvlText w:val="%9."/>
+      <w:lvlJc w:val="right"/>
+      <w:pPr>
+        <w:ind w:left="6480" w:hanging="180"/>
+      </w:pPr>
+    </w:lvl>
+  </w:abstractNum>
+  <w:num w:numId="1" w16cid:durableId="1383335426">
+    <w:abstractNumId w:val="0"/>
+  </w:num>
+  <w:num w:numId="2" w16cid:durableId="1931616414">
+    <w:abstractNumId w:val="0"/>
+    <w:lvlOverride w:ilvl="0">
+      <w:startOverride w:val="1"/>
+    </w:lvlOverride>
+    <w:lvlOverride w:ilvl="1">
+      <w:startOverride w:val="1"/>
+    </w:lvlOverride>
+    <w:lvlOverride w:ilvl="2">
+      <w:startOverride w:val="1"/>
+    </w:lvlOverride>
+    <w:lvlOverride w:ilvl="3">
+      <w:startOverride w:val="1"/>
+    </w:lvlOverride>
+    <w:lvlOverride w:ilvl="4">
+      <w:startOverride w:val="1"/>
+    </w:lvlOverride>
+    <w:lvlOverride w:ilvl="5">
+      <w:startOverride w:val="1"/>
+    </w:lvlOverride>
+    <w:lvlOverride w:ilvl="6">
+      <w:startOverride w:val="1"/>
+    </w:lvlOverride>
+    <w:lvlOverride w:ilvl="7">
+      <w:startOverride w:val="1"/>
+    </w:lvlOverride>
+    <w:lvlOverride w:ilvl="8">
+      <w:startOverride w:val="1"/>
+    </w:lvlOverride>
+  </w:num>
+  <w:num w:numId="3" w16cid:durableId="1879120514">
+    <w:abstractNumId w:val="1"/>
+  </w:num>
+  <w:num w:numId="4" w16cid:durableId="35783965">
+    <w:abstractNumId w:val="2"/>
+  </w:num>
+</w:numbering>
 </file>
 
 <file path=word/styles.xml><?xml version="1.0" encoding="utf-8"?>
@@ -1190,6 +2071,9 @@
     <w:pPr>
       <w:keepNext/>
       <w:keepLines/>
+      <w:numPr>
+        <w:numId w:val="1"/>
+      </w:numPr>
       <w:spacing w:before="240"/>
       <w:outlineLvl w:val="0"/>
     </w:pPr>
@@ -1200,10 +2084,219 @@
       <w:szCs w:val="32"/>
     </w:rPr>
   </w:style>
+  <w:style w:type="paragraph" w:styleId="Heading2">
+    <w:name w:val="heading 2"/>
+    <w:basedOn w:val="Normal"/>
+    <w:next w:val="Normal"/>
+    <w:link w:val="Heading2Char"/>
+    <w:uiPriority w:val="9"/>
+    <w:unhideWhenUsed/>
+    <w:qFormat/>
+    <w:rsid w:val="00C26FA6"/>
+    <w:pPr>
+      <w:keepNext/>
+      <w:keepLines/>
+      <w:numPr>
+        <w:ilvl w:val="1"/>
+        <w:numId w:val="1"/>
+      </w:numPr>
+      <w:spacing w:before="40"/>
+      <w:outlineLvl w:val="1"/>
+    </w:pPr>
+    <w:rPr>
+      <w:rFonts w:asciiTheme="majorHAnsi" w:eastAsiaTheme="majorEastAsia" w:hAnsiTheme="majorHAnsi" w:cstheme="majorBidi"/>
+      <w:color w:val="2F5496" w:themeColor="accent1" w:themeShade="BF"/>
+      <w:sz w:val="26"/>
+      <w:szCs w:val="26"/>
+    </w:rPr>
+  </w:style>
+  <w:style w:type="paragraph" w:styleId="Heading3">
+    <w:name w:val="heading 3"/>
+    <w:basedOn w:val="Normal"/>
+    <w:next w:val="Normal"/>
+    <w:link w:val="Heading3Char"/>
+    <w:uiPriority w:val="9"/>
+    <w:unhideWhenUsed/>
+    <w:qFormat/>
+    <w:rsid w:val="00C26FA6"/>
+    <w:pPr>
+      <w:keepNext/>
+      <w:keepLines/>
+      <w:numPr>
+        <w:ilvl w:val="2"/>
+        <w:numId w:val="1"/>
+      </w:numPr>
+      <w:spacing w:before="40"/>
+      <w:outlineLvl w:val="2"/>
+    </w:pPr>
+    <w:rPr>
+      <w:rFonts w:asciiTheme="majorHAnsi" w:eastAsiaTheme="majorEastAsia" w:hAnsiTheme="majorHAnsi" w:cstheme="majorBidi"/>
+      <w:color w:val="1F3763" w:themeColor="accent1" w:themeShade="7F"/>
+    </w:rPr>
+  </w:style>
+  <w:style w:type="paragraph" w:styleId="Heading4">
+    <w:name w:val="heading 4"/>
+    <w:basedOn w:val="Normal"/>
+    <w:next w:val="Normal"/>
+    <w:link w:val="Heading4Char"/>
+    <w:uiPriority w:val="9"/>
+    <w:semiHidden/>
+    <w:unhideWhenUsed/>
+    <w:qFormat/>
+    <w:rsid w:val="00C26FA6"/>
+    <w:pPr>
+      <w:keepNext/>
+      <w:keepLines/>
+      <w:numPr>
+        <w:ilvl w:val="3"/>
+        <w:numId w:val="1"/>
+      </w:numPr>
+      <w:spacing w:before="40"/>
+      <w:outlineLvl w:val="3"/>
+    </w:pPr>
+    <w:rPr>
+      <w:rFonts w:asciiTheme="majorHAnsi" w:eastAsiaTheme="majorEastAsia" w:hAnsiTheme="majorHAnsi" w:cstheme="majorBidi"/>
+      <w:i/>
+      <w:iCs/>
+      <w:color w:val="2F5496" w:themeColor="accent1" w:themeShade="BF"/>
+    </w:rPr>
+  </w:style>
+  <w:style w:type="paragraph" w:styleId="Heading5">
+    <w:name w:val="heading 5"/>
+    <w:basedOn w:val="Normal"/>
+    <w:next w:val="Normal"/>
+    <w:link w:val="Heading5Char"/>
+    <w:uiPriority w:val="9"/>
+    <w:semiHidden/>
+    <w:unhideWhenUsed/>
+    <w:qFormat/>
+    <w:rsid w:val="00C26FA6"/>
+    <w:pPr>
+      <w:keepNext/>
+      <w:keepLines/>
+      <w:numPr>
+        <w:ilvl w:val="4"/>
+        <w:numId w:val="1"/>
+      </w:numPr>
+      <w:spacing w:before="40"/>
+      <w:outlineLvl w:val="4"/>
+    </w:pPr>
+    <w:rPr>
+      <w:rFonts w:asciiTheme="majorHAnsi" w:eastAsiaTheme="majorEastAsia" w:hAnsiTheme="majorHAnsi" w:cstheme="majorBidi"/>
+      <w:color w:val="2F5496" w:themeColor="accent1" w:themeShade="BF"/>
+    </w:rPr>
+  </w:style>
+  <w:style w:type="paragraph" w:styleId="Heading6">
+    <w:name w:val="heading 6"/>
+    <w:basedOn w:val="Normal"/>
+    <w:next w:val="Normal"/>
+    <w:link w:val="Heading6Char"/>
+    <w:uiPriority w:val="9"/>
+    <w:semiHidden/>
+    <w:unhideWhenUsed/>
+    <w:qFormat/>
+    <w:rsid w:val="00C26FA6"/>
+    <w:pPr>
+      <w:keepNext/>
+      <w:keepLines/>
+      <w:numPr>
+        <w:ilvl w:val="5"/>
+        <w:numId w:val="1"/>
+      </w:numPr>
+      <w:spacing w:before="40"/>
+      <w:outlineLvl w:val="5"/>
+    </w:pPr>
+    <w:rPr>
+      <w:rFonts w:asciiTheme="majorHAnsi" w:eastAsiaTheme="majorEastAsia" w:hAnsiTheme="majorHAnsi" w:cstheme="majorBidi"/>
+      <w:color w:val="1F3763" w:themeColor="accent1" w:themeShade="7F"/>
+    </w:rPr>
+  </w:style>
+  <w:style w:type="paragraph" w:styleId="Heading7">
+    <w:name w:val="heading 7"/>
+    <w:basedOn w:val="Normal"/>
+    <w:next w:val="Normal"/>
+    <w:link w:val="Heading7Char"/>
+    <w:uiPriority w:val="9"/>
+    <w:semiHidden/>
+    <w:unhideWhenUsed/>
+    <w:qFormat/>
+    <w:rsid w:val="00C26FA6"/>
+    <w:pPr>
+      <w:keepNext/>
+      <w:keepLines/>
+      <w:numPr>
+        <w:ilvl w:val="6"/>
+        <w:numId w:val="1"/>
+      </w:numPr>
+      <w:spacing w:before="40"/>
+      <w:outlineLvl w:val="6"/>
+    </w:pPr>
+    <w:rPr>
+      <w:rFonts w:asciiTheme="majorHAnsi" w:eastAsiaTheme="majorEastAsia" w:hAnsiTheme="majorHAnsi" w:cstheme="majorBidi"/>
+      <w:i/>
+      <w:iCs/>
+      <w:color w:val="1F3763" w:themeColor="accent1" w:themeShade="7F"/>
+    </w:rPr>
+  </w:style>
+  <w:style w:type="paragraph" w:styleId="Heading8">
+    <w:name w:val="heading 8"/>
+    <w:basedOn w:val="Normal"/>
+    <w:next w:val="Normal"/>
+    <w:link w:val="Heading8Char"/>
+    <w:uiPriority w:val="9"/>
+    <w:semiHidden/>
+    <w:unhideWhenUsed/>
+    <w:qFormat/>
+    <w:rsid w:val="00C26FA6"/>
+    <w:pPr>
+      <w:keepNext/>
+      <w:keepLines/>
+      <w:numPr>
+        <w:ilvl w:val="7"/>
+        <w:numId w:val="1"/>
+      </w:numPr>
+      <w:spacing w:before="40"/>
+      <w:outlineLvl w:val="7"/>
+    </w:pPr>
+    <w:rPr>
+      <w:rFonts w:asciiTheme="majorHAnsi" w:eastAsiaTheme="majorEastAsia" w:hAnsiTheme="majorHAnsi" w:cstheme="majorBidi"/>
+      <w:color w:val="272727" w:themeColor="text1" w:themeTint="D8"/>
+      <w:sz w:val="21"/>
+      <w:szCs w:val="21"/>
+    </w:rPr>
+  </w:style>
+  <w:style w:type="paragraph" w:styleId="Heading9">
+    <w:name w:val="heading 9"/>
+    <w:basedOn w:val="Normal"/>
+    <w:next w:val="Normal"/>
+    <w:link w:val="Heading9Char"/>
+    <w:uiPriority w:val="9"/>
+    <w:semiHidden/>
+    <w:unhideWhenUsed/>
+    <w:qFormat/>
+    <w:rsid w:val="00C26FA6"/>
+    <w:pPr>
+      <w:keepNext/>
+      <w:keepLines/>
+      <w:numPr>
+        <w:ilvl w:val="8"/>
+        <w:numId w:val="1"/>
+      </w:numPr>
+      <w:spacing w:before="40"/>
+      <w:outlineLvl w:val="8"/>
+    </w:pPr>
+    <w:rPr>
+      <w:rFonts w:asciiTheme="majorHAnsi" w:eastAsiaTheme="majorEastAsia" w:hAnsiTheme="majorHAnsi" w:cstheme="majorBidi"/>
+      <w:i/>
+      <w:iCs/>
+      <w:color w:val="272727" w:themeColor="text1" w:themeTint="D8"/>
+      <w:sz w:val="21"/>
+      <w:szCs w:val="21"/>
+    </w:rPr>
+  </w:style>
   <w:style w:type="character" w:default="1" w:styleId="DefaultParagraphFont">
     <w:name w:val="Default Paragraph Font"/>
     <w:uiPriority w:val="1"/>
-    <w:semiHidden/>
     <w:unhideWhenUsed/>
   </w:style>
   <w:style w:type="table" w:default="1" w:styleId="TableNormal">
@@ -1328,7 +2421,6 @@
     <w:next w:val="Normal"/>
     <w:autoRedefine/>
     <w:uiPriority w:val="39"/>
-    <w:semiHidden/>
     <w:unhideWhenUsed/>
     <w:rsid w:val="00CD6883"/>
     <w:pPr>
@@ -1348,7 +2440,6 @@
     <w:next w:val="Normal"/>
     <w:autoRedefine/>
     <w:uiPriority w:val="39"/>
-    <w:semiHidden/>
     <w:unhideWhenUsed/>
     <w:rsid w:val="00CD6883"/>
     <w:pPr>
@@ -1369,7 +2460,6 @@
     <w:next w:val="Normal"/>
     <w:autoRedefine/>
     <w:uiPriority w:val="39"/>
-    <w:semiHidden/>
     <w:unhideWhenUsed/>
     <w:rsid w:val="00CD6883"/>
     <w:pPr>
@@ -1487,6 +2577,146 @@
       <w:rFonts w:cstheme="minorHAnsi"/>
       <w:sz w:val="20"/>
       <w:szCs w:val="20"/>
+    </w:rPr>
+  </w:style>
+  <w:style w:type="character" w:customStyle="1" w:styleId="Heading2Char">
+    <w:name w:val="Heading 2 Char"/>
+    <w:basedOn w:val="DefaultParagraphFont"/>
+    <w:link w:val="Heading2"/>
+    <w:uiPriority w:val="9"/>
+    <w:rsid w:val="00C26FA6"/>
+    <w:rPr>
+      <w:rFonts w:asciiTheme="majorHAnsi" w:eastAsiaTheme="majorEastAsia" w:hAnsiTheme="majorHAnsi" w:cstheme="majorBidi"/>
+      <w:color w:val="2F5496" w:themeColor="accent1" w:themeShade="BF"/>
+      <w:sz w:val="26"/>
+      <w:szCs w:val="26"/>
+    </w:rPr>
+  </w:style>
+  <w:style w:type="character" w:customStyle="1" w:styleId="Heading3Char">
+    <w:name w:val="Heading 3 Char"/>
+    <w:basedOn w:val="DefaultParagraphFont"/>
+    <w:link w:val="Heading3"/>
+    <w:uiPriority w:val="9"/>
+    <w:rsid w:val="00C26FA6"/>
+    <w:rPr>
+      <w:rFonts w:asciiTheme="majorHAnsi" w:eastAsiaTheme="majorEastAsia" w:hAnsiTheme="majorHAnsi" w:cstheme="majorBidi"/>
+      <w:color w:val="1F3763" w:themeColor="accent1" w:themeShade="7F"/>
+    </w:rPr>
+  </w:style>
+  <w:style w:type="character" w:customStyle="1" w:styleId="Heading4Char">
+    <w:name w:val="Heading 4 Char"/>
+    <w:basedOn w:val="DefaultParagraphFont"/>
+    <w:link w:val="Heading4"/>
+    <w:uiPriority w:val="9"/>
+    <w:semiHidden/>
+    <w:rsid w:val="00C26FA6"/>
+    <w:rPr>
+      <w:rFonts w:asciiTheme="majorHAnsi" w:eastAsiaTheme="majorEastAsia" w:hAnsiTheme="majorHAnsi" w:cstheme="majorBidi"/>
+      <w:i/>
+      <w:iCs/>
+      <w:color w:val="2F5496" w:themeColor="accent1" w:themeShade="BF"/>
+    </w:rPr>
+  </w:style>
+  <w:style w:type="character" w:customStyle="1" w:styleId="Heading5Char">
+    <w:name w:val="Heading 5 Char"/>
+    <w:basedOn w:val="DefaultParagraphFont"/>
+    <w:link w:val="Heading5"/>
+    <w:uiPriority w:val="9"/>
+    <w:semiHidden/>
+    <w:rsid w:val="00C26FA6"/>
+    <w:rPr>
+      <w:rFonts w:asciiTheme="majorHAnsi" w:eastAsiaTheme="majorEastAsia" w:hAnsiTheme="majorHAnsi" w:cstheme="majorBidi"/>
+      <w:color w:val="2F5496" w:themeColor="accent1" w:themeShade="BF"/>
+    </w:rPr>
+  </w:style>
+  <w:style w:type="character" w:customStyle="1" w:styleId="Heading6Char">
+    <w:name w:val="Heading 6 Char"/>
+    <w:basedOn w:val="DefaultParagraphFont"/>
+    <w:link w:val="Heading6"/>
+    <w:uiPriority w:val="9"/>
+    <w:semiHidden/>
+    <w:rsid w:val="00C26FA6"/>
+    <w:rPr>
+      <w:rFonts w:asciiTheme="majorHAnsi" w:eastAsiaTheme="majorEastAsia" w:hAnsiTheme="majorHAnsi" w:cstheme="majorBidi"/>
+      <w:color w:val="1F3763" w:themeColor="accent1" w:themeShade="7F"/>
+    </w:rPr>
+  </w:style>
+  <w:style w:type="character" w:customStyle="1" w:styleId="Heading7Char">
+    <w:name w:val="Heading 7 Char"/>
+    <w:basedOn w:val="DefaultParagraphFont"/>
+    <w:link w:val="Heading7"/>
+    <w:uiPriority w:val="9"/>
+    <w:semiHidden/>
+    <w:rsid w:val="00C26FA6"/>
+    <w:rPr>
+      <w:rFonts w:asciiTheme="majorHAnsi" w:eastAsiaTheme="majorEastAsia" w:hAnsiTheme="majorHAnsi" w:cstheme="majorBidi"/>
+      <w:i/>
+      <w:iCs/>
+      <w:color w:val="1F3763" w:themeColor="accent1" w:themeShade="7F"/>
+    </w:rPr>
+  </w:style>
+  <w:style w:type="character" w:customStyle="1" w:styleId="Heading8Char">
+    <w:name w:val="Heading 8 Char"/>
+    <w:basedOn w:val="DefaultParagraphFont"/>
+    <w:link w:val="Heading8"/>
+    <w:uiPriority w:val="9"/>
+    <w:semiHidden/>
+    <w:rsid w:val="00C26FA6"/>
+    <w:rPr>
+      <w:rFonts w:asciiTheme="majorHAnsi" w:eastAsiaTheme="majorEastAsia" w:hAnsiTheme="majorHAnsi" w:cstheme="majorBidi"/>
+      <w:color w:val="272727" w:themeColor="text1" w:themeTint="D8"/>
+      <w:sz w:val="21"/>
+      <w:szCs w:val="21"/>
+    </w:rPr>
+  </w:style>
+  <w:style w:type="character" w:customStyle="1" w:styleId="Heading9Char">
+    <w:name w:val="Heading 9 Char"/>
+    <w:basedOn w:val="DefaultParagraphFont"/>
+    <w:link w:val="Heading9"/>
+    <w:uiPriority w:val="9"/>
+    <w:semiHidden/>
+    <w:rsid w:val="00C26FA6"/>
+    <w:rPr>
+      <w:rFonts w:asciiTheme="majorHAnsi" w:eastAsiaTheme="majorEastAsia" w:hAnsiTheme="majorHAnsi" w:cstheme="majorBidi"/>
+      <w:i/>
+      <w:iCs/>
+      <w:color w:val="272727" w:themeColor="text1" w:themeTint="D8"/>
+      <w:sz w:val="21"/>
+      <w:szCs w:val="21"/>
+    </w:rPr>
+  </w:style>
+  <w:style w:type="character" w:styleId="Hyperlink">
+    <w:name w:val="Hyperlink"/>
+    <w:basedOn w:val="DefaultParagraphFont"/>
+    <w:uiPriority w:val="99"/>
+    <w:unhideWhenUsed/>
+    <w:rsid w:val="00C26FA6"/>
+    <w:rPr>
+      <w:color w:val="0563C1" w:themeColor="hyperlink"/>
+      <w:u w:val="single"/>
+    </w:rPr>
+  </w:style>
+  <w:style w:type="paragraph" w:styleId="ListParagraph">
+    <w:name w:val="List Paragraph"/>
+    <w:basedOn w:val="Normal"/>
+    <w:uiPriority w:val="34"/>
+    <w:qFormat/>
+    <w:rsid w:val="00450C4E"/>
+    <w:pPr>
+      <w:ind w:left="720"/>
+      <w:contextualSpacing/>
+    </w:pPr>
+  </w:style>
+  <w:style w:type="character" w:styleId="UnresolvedMention">
+    <w:name w:val="Unresolved Mention"/>
+    <w:basedOn w:val="DefaultParagraphFont"/>
+    <w:uiPriority w:val="99"/>
+    <w:semiHidden/>
+    <w:unhideWhenUsed/>
+    <w:rsid w:val="00450C4E"/>
+    <w:rPr>
+      <w:color w:val="605E5C"/>
+      <w:shd w:val="clear" w:color="auto" w:fill="E1DFDD"/>
     </w:rPr>
   </w:style>
 </w:styles>

</xml_diff>

<commit_message>
Completed LO 1.2 recognize when a facilitation stance is appropriate
</commit_message>
<xml_diff>
--- a/acs_cf_evidence_file.docx
+++ b/acs_cf_evidence_file.docx
@@ -1107,13 +1107,415 @@
       </w:pPr>
       <w:bookmarkStart w:id="2" w:name="_Toc170208010"/>
       <w:r>
+        <w:t>LO 1.1</w:t>
+      </w:r>
+      <w:r>
         <w:rPr>
           <w:b/>
           <w:bCs/>
           <w:color w:val="7030A0"/>
         </w:rPr>
-        <w:t xml:space="preserve">LO 1.1 </w:t>
-      </w:r>
+        <w:t xml:space="preserve"> define</w:t>
+      </w:r>
+      <w:r>
+        <w:t xml:space="preserve"> facilitation as a process of guiding a group or team through interactions that help them create meaningful outcomes.</w:t>
+      </w:r>
+      <w:bookmarkEnd w:id="2"/>
+    </w:p>
+    <w:p>
+      <w:pPr>
+        <w:rPr>
+          <w:rFonts w:asciiTheme="majorHAnsi" w:eastAsiaTheme="majorEastAsia" w:hAnsiTheme="majorHAnsi" w:cstheme="majorBidi"/>
+          <w:color w:val="1F3763" w:themeColor="accent1" w:themeShade="7F"/>
+        </w:rPr>
+      </w:pPr>
+      <w:r>
+        <w:br w:type="page"/>
+      </w:r>
+    </w:p>
+    <w:p>
+      <w:pPr>
+        <w:pStyle w:val="Heading3"/>
+      </w:pPr>
+      <w:r>
+        <w:lastRenderedPageBreak/>
+        <w:t xml:space="preserve">LO 1.2 </w:t>
+      </w:r>
+      <w:proofErr w:type="gramStart"/>
+      <w:r>
+        <w:rPr>
+          <w:b/>
+          <w:bCs/>
+          <w:color w:val="00B0F0"/>
+        </w:rPr>
+        <w:t>recognize</w:t>
+      </w:r>
+      <w:proofErr w:type="gramEnd"/>
+      <w:r>
+        <w:rPr>
+          <w:b/>
+          <w:bCs/>
+          <w:color w:val="00B0F0"/>
+        </w:rPr>
+        <w:t xml:space="preserve"> </w:t>
+      </w:r>
+      <w:r>
+        <w:t>when a facilitation stance is appropriate.</w:t>
+      </w:r>
+    </w:p>
+    <w:p>
+      <w:r>
+        <w:t xml:space="preserve">Answer </w:t>
+      </w:r>
+      <w:r>
+        <w:t>1</w:t>
+      </w:r>
+      <w:r>
+        <w:t xml:space="preserve"> – </w:t>
+      </w:r>
+      <w:r>
+        <w:t>Facilitation Stance</w:t>
+      </w:r>
+    </w:p>
+    <w:p>
+      <w:r>
+        <w:t>A facilitator stance is appropriate when:</w:t>
+      </w:r>
+    </w:p>
+    <w:p>
+      <w:pPr>
+        <w:pStyle w:val="ListParagraph"/>
+        <w:numPr>
+          <w:ilvl w:val="0"/>
+          <w:numId w:val="6"/>
+        </w:numPr>
+        <w:rPr>
+          <w:b/>
+          <w:bCs/>
+        </w:rPr>
+      </w:pPr>
+      <w:r>
+        <w:rPr>
+          <w:b/>
+          <w:bCs/>
+        </w:rPr>
+        <w:t>Need to maintain neutrality</w:t>
+      </w:r>
+      <w:r>
+        <w:rPr>
+          <w:b/>
+          <w:bCs/>
+        </w:rPr>
+        <w:t xml:space="preserve"> </w:t>
+      </w:r>
+      <w:r>
+        <w:t xml:space="preserve">– When there is a need to have neutrality in a meeting where you need someone to own the process and the team owning the content </w:t>
+      </w:r>
+      <w:proofErr w:type="spellStart"/>
+      <w:r>
+        <w:t>i.e</w:t>
+      </w:r>
+      <w:proofErr w:type="spellEnd"/>
+      <w:r>
+        <w:t xml:space="preserve"> bridging competing ideas, sharing what you see in the process with facts, without </w:t>
+      </w:r>
+      <w:r>
+        <w:t>judgement, a</w:t>
+      </w:r>
+      <w:r>
+        <w:t xml:space="preserve"> facilitator can help maintain neutrality within the meeting</w:t>
+      </w:r>
+    </w:p>
+    <w:p>
+      <w:pPr>
+        <w:pStyle w:val="ListParagraph"/>
+        <w:numPr>
+          <w:ilvl w:val="0"/>
+          <w:numId w:val="6"/>
+        </w:numPr>
+      </w:pPr>
+      <w:r>
+        <w:rPr>
+          <w:b/>
+          <w:bCs/>
+        </w:rPr>
+        <w:t>Stand in the storm</w:t>
+      </w:r>
+      <w:r>
+        <w:t xml:space="preserve"> – When there is a need for seeking out and listening to differing stances, perspectives, and options without taking sides, a facilitator can hold the space for all to speak and be heard during a meeting</w:t>
+      </w:r>
+    </w:p>
+    <w:p>
+      <w:pPr>
+        <w:pStyle w:val="ListParagraph"/>
+        <w:numPr>
+          <w:ilvl w:val="0"/>
+          <w:numId w:val="6"/>
+        </w:numPr>
+      </w:pPr>
+      <w:r>
+        <w:rPr>
+          <w:b/>
+          <w:bCs/>
+        </w:rPr>
+        <w:t>Honour</w:t>
+      </w:r>
+      <w:r>
+        <w:rPr>
+          <w:b/>
+          <w:bCs/>
+        </w:rPr>
+        <w:t xml:space="preserve"> the wisdom of the group</w:t>
+      </w:r>
+      <w:r>
+        <w:t xml:space="preserve"> – When the core is about trust – trusting that the group has its own wisdom and developing an environment where each member of the team can grow, stretch, and achieve as a respected and valued collaborator, a facilitator can help honour the wisdom of the Group</w:t>
+      </w:r>
+    </w:p>
+    <w:p>
+      <w:pPr>
+        <w:pStyle w:val="ListParagraph"/>
+        <w:numPr>
+          <w:ilvl w:val="0"/>
+          <w:numId w:val="6"/>
+        </w:numPr>
+      </w:pPr>
+      <w:r>
+        <w:rPr>
+          <w:b/>
+          <w:bCs/>
+        </w:rPr>
+        <w:t>Hold the group’s agenda</w:t>
+      </w:r>
+      <w:r>
+        <w:t xml:space="preserve"> – When you need to </w:t>
+      </w:r>
+      <w:r>
+        <w:t>continually ask “How can I best serve this group?” or “What does this group really need right now?”, A facilitator is required to support the team to focus and be curious by holding the group’s agenda</w:t>
+      </w:r>
+    </w:p>
+    <w:p>
+      <w:pPr>
+        <w:pStyle w:val="ListParagraph"/>
+        <w:numPr>
+          <w:ilvl w:val="0"/>
+          <w:numId w:val="6"/>
+        </w:numPr>
+      </w:pPr>
+      <w:r>
+        <w:rPr>
+          <w:b/>
+          <w:bCs/>
+        </w:rPr>
+        <w:t>Uphold the Agile Mindset</w:t>
+      </w:r>
+      <w:r>
+        <w:t xml:space="preserve"> </w:t>
+      </w:r>
+      <w:r>
+        <w:t>–</w:t>
+      </w:r>
+      <w:r>
+        <w:t xml:space="preserve"> </w:t>
+      </w:r>
+      <w:r>
+        <w:t>When there is a need implementing or building a culture of agility, modelling agile values, and maintaining a servant leadership stance, a facilitator can help the team / organisation adapt the agile mindset, methods, practices and actions.</w:t>
+      </w:r>
+      <w:r>
+        <w:t xml:space="preserve"> </w:t>
+      </w:r>
+    </w:p>
+    <w:p/>
+    <w:p>
+      <w:r>
+        <w:t xml:space="preserve">Answer </w:t>
+      </w:r>
+      <w:r>
+        <w:t>2</w:t>
+      </w:r>
+      <w:r>
+        <w:t xml:space="preserve"> – Application Based</w:t>
+      </w:r>
+    </w:p>
+    <w:p>
+      <w:r>
+        <w:t>A facilitator stance is appropriate when:</w:t>
+      </w:r>
+    </w:p>
+    <w:p>
+      <w:pPr>
+        <w:pStyle w:val="ListParagraph"/>
+        <w:numPr>
+          <w:ilvl w:val="0"/>
+          <w:numId w:val="5"/>
+        </w:numPr>
+      </w:pPr>
+      <w:r>
+        <w:rPr>
+          <w:b/>
+          <w:bCs/>
+        </w:rPr>
+        <w:t>Value Delivery</w:t>
+      </w:r>
+      <w:r>
+        <w:t xml:space="preserve"> – when a group needs to deliver a key business value which required multiple stakeholders in a complex environment, a facilitator can help structure the process, keep the group focused on value delivery </w:t>
+      </w:r>
+    </w:p>
+    <w:p>
+      <w:pPr>
+        <w:pStyle w:val="ListParagraph"/>
+        <w:numPr>
+          <w:ilvl w:val="0"/>
+          <w:numId w:val="5"/>
+        </w:numPr>
+      </w:pPr>
+      <w:r>
+        <w:rPr>
+          <w:b/>
+          <w:bCs/>
+        </w:rPr>
+        <w:t>Group Decision-Making</w:t>
+      </w:r>
+      <w:r>
+        <w:t xml:space="preserve"> – when a group needs to make a decision collectively and ensure that all voices are heard, a facilitator can guide the process to ensure participation and help reach a consensus</w:t>
+      </w:r>
+    </w:p>
+    <w:p>
+      <w:pPr>
+        <w:pStyle w:val="ListParagraph"/>
+        <w:numPr>
+          <w:ilvl w:val="0"/>
+          <w:numId w:val="5"/>
+        </w:numPr>
+      </w:pPr>
+      <w:r>
+        <w:rPr>
+          <w:b/>
+          <w:bCs/>
+        </w:rPr>
+        <w:t>Meeting</w:t>
+      </w:r>
+      <w:r>
+        <w:t xml:space="preserve"> – when a group needs a meeting to run on time, achieve its desired value and be productive, a facilitator can help keep a meeting on tract and ensure that everyone has a chance to participate and meeting objectives is achieved</w:t>
+      </w:r>
+    </w:p>
+    <w:p>
+      <w:pPr>
+        <w:pStyle w:val="ListParagraph"/>
+        <w:numPr>
+          <w:ilvl w:val="0"/>
+          <w:numId w:val="5"/>
+        </w:numPr>
+      </w:pPr>
+      <w:r>
+        <w:t xml:space="preserve"> </w:t>
+      </w:r>
+      <w:r>
+        <w:rPr>
+          <w:b/>
+          <w:bCs/>
+        </w:rPr>
+        <w:t>Conflict resolution</w:t>
+      </w:r>
+      <w:r>
+        <w:t xml:space="preserve"> – In a situation where there is conflict or disagreement within a group, a facilitator can help mediate discussions and ensure that perspectives are considered, and work towards a resolution</w:t>
+      </w:r>
+    </w:p>
+    <w:p>
+      <w:pPr>
+        <w:pStyle w:val="ListParagraph"/>
+        <w:numPr>
+          <w:ilvl w:val="0"/>
+          <w:numId w:val="5"/>
+        </w:numPr>
+      </w:pPr>
+      <w:r>
+        <w:rPr>
+          <w:b/>
+          <w:bCs/>
+        </w:rPr>
+        <w:t>Learning and Development</w:t>
+      </w:r>
+      <w:r>
+        <w:t xml:space="preserve"> – During training session, workshops or education activities, a facilitator can help guide learning and development, encourage engagement, and help participants apply new concepts.</w:t>
+      </w:r>
+    </w:p>
+    <w:p/>
+    <w:p>
+      <w:r>
+        <w:t xml:space="preserve">Reference </w:t>
+      </w:r>
+    </w:p>
+    <w:p>
+      <w:pPr>
+        <w:pStyle w:val="ListParagraph"/>
+        <w:numPr>
+          <w:ilvl w:val="0"/>
+          <w:numId w:val="9"/>
+        </w:numPr>
+      </w:pPr>
+      <w:r>
+        <w:t xml:space="preserve">Five Guiding Principles of an Agile Team Facilitation Stance – </w:t>
+      </w:r>
+      <w:hyperlink r:id="rId8" w:history="1">
+        <w:r>
+          <w:rPr>
+            <w:rStyle w:val="Hyperlink"/>
+          </w:rPr>
+          <w:t>https://teamcatapult.com/5-guiding-principles-of-effective-facilitation/</w:t>
+        </w:r>
+      </w:hyperlink>
+      <w:r>
+        <w:t xml:space="preserve"> </w:t>
+      </w:r>
+    </w:p>
+    <w:p>
+      <w:pPr>
+        <w:rPr>
+          <w:rFonts w:asciiTheme="majorHAnsi" w:eastAsiaTheme="majorEastAsia" w:hAnsiTheme="majorHAnsi" w:cstheme="majorBidi"/>
+          <w:color w:val="2F5496" w:themeColor="accent1" w:themeShade="BF"/>
+          <w:sz w:val="26"/>
+          <w:szCs w:val="26"/>
+        </w:rPr>
+      </w:pPr>
+      <w:r>
+        <w:br w:type="page"/>
+      </w:r>
+    </w:p>
+    <w:p>
+      <w:pPr>
+        <w:pStyle w:val="Heading2"/>
+      </w:pPr>
+      <w:r>
+        <w:lastRenderedPageBreak/>
+        <w:t>Who is a facilitator?</w:t>
+      </w:r>
+    </w:p>
+    <w:p>
+      <w:pPr>
+        <w:pStyle w:val="Heading3"/>
+        <w:rPr>
+          <w:color w:val="2F5496" w:themeColor="accent1" w:themeShade="BF"/>
+          <w:sz w:val="26"/>
+          <w:szCs w:val="26"/>
+        </w:rPr>
+      </w:pPr>
+      <w:r>
+        <w:rPr>
+          <w:color w:val="2F5496" w:themeColor="accent1" w:themeShade="BF"/>
+          <w:sz w:val="26"/>
+          <w:szCs w:val="26"/>
+        </w:rPr>
+        <w:t>LO 1.3</w:t>
+      </w:r>
+      <w:r>
+        <w:rPr>
+          <w:b/>
+          <w:bCs/>
+          <w:color w:val="7030A0"/>
+        </w:rPr>
+        <w:t xml:space="preserve"> </w:t>
+      </w:r>
+      <w:proofErr w:type="gramStart"/>
       <w:r>
         <w:rPr>
           <w:b/>
@@ -1122,36 +1524,7 @@
         </w:rPr>
         <w:t>define</w:t>
       </w:r>
-      <w:r>
-        <w:t xml:space="preserve"> facilitation as a process of guiding a group or team through interactions that help them create meaningful outcomes.</w:t>
-      </w:r>
-      <w:bookmarkEnd w:id="2"/>
-    </w:p>
-    <w:p>
-      <w:pPr>
-        <w:pStyle w:val="Heading2"/>
-      </w:pPr>
-      <w:r>
-        <w:t>Who is a facilitator?</w:t>
-      </w:r>
-    </w:p>
-    <w:p>
-      <w:pPr>
-        <w:pStyle w:val="Heading3"/>
-        <w:rPr>
-          <w:color w:val="2F5496" w:themeColor="accent1" w:themeShade="BF"/>
-          <w:sz w:val="26"/>
-          <w:szCs w:val="26"/>
-        </w:rPr>
-      </w:pPr>
-      <w:r>
-        <w:rPr>
-          <w:b/>
-          <w:bCs/>
-          <w:color w:val="7030A0"/>
-        </w:rPr>
-        <w:t>LO 1.3</w:t>
-      </w:r>
+      <w:proofErr w:type="gramEnd"/>
       <w:r>
         <w:rPr>
           <w:b/>
@@ -1160,24 +1533,6 @@
         </w:rPr>
         <w:t xml:space="preserve"> </w:t>
       </w:r>
-      <w:proofErr w:type="gramStart"/>
-      <w:r>
-        <w:rPr>
-          <w:b/>
-          <w:bCs/>
-          <w:color w:val="7030A0"/>
-        </w:rPr>
-        <w:t>define</w:t>
-      </w:r>
-      <w:proofErr w:type="gramEnd"/>
-      <w:r>
-        <w:rPr>
-          <w:b/>
-          <w:bCs/>
-          <w:color w:val="7030A0"/>
-        </w:rPr>
-        <w:t xml:space="preserve"> </w:t>
-      </w:r>
       <w:r>
         <w:rPr>
           <w:color w:val="2F5496" w:themeColor="accent1" w:themeShade="BF"/>
@@ -1230,10 +1585,7 @@
         </w:numPr>
       </w:pPr>
       <w:r>
-        <w:t>believes</w:t>
-      </w:r>
-      <w:r>
-        <w:t xml:space="preserve"> in the power of collaboration to come to the best outcomes and designs processes around that belief</w:t>
+        <w:t>believes in the power of collaboration to come to the best outcomes and designs processes around that belief</w:t>
       </w:r>
     </w:p>
     <w:p>
@@ -1319,7 +1671,7 @@
       <w:r>
         <w:t xml:space="preserve"> - </w:t>
       </w:r>
-      <w:hyperlink r:id="rId8" w:history="1">
+      <w:hyperlink r:id="rId9" w:history="1">
         <w:r>
           <w:rPr>
             <w:rStyle w:val="Hyperlink"/>
@@ -1331,7 +1683,6 @@
         <w:t xml:space="preserve"> </w:t>
       </w:r>
     </w:p>
-    <w:p/>
     <w:p/>
     <w:p/>
     <w:p/>
@@ -1351,6 +1702,184 @@
 <file path=word/numbering.xml><?xml version="1.0" encoding="utf-8"?>
 <w:numbering xmlns:wpc="http://schemas.microsoft.com/office/word/2010/wordprocessingCanvas" xmlns:cx="http://schemas.microsoft.com/office/drawing/2014/chartex" xmlns:cx1="http://schemas.microsoft.com/office/drawing/2015/9/8/chartex" xmlns:cx2="http://schemas.microsoft.com/office/drawing/2015/10/21/chartex" xmlns:cx3="http://schemas.microsoft.com/office/drawing/2016/5/9/chartex" xmlns:cx4="http://schemas.microsoft.com/office/drawing/2016/5/10/chartex" xmlns:cx5="http://schemas.microsoft.com/office/drawing/2016/5/11/chartex" xmlns:cx6="http://schemas.microsoft.com/office/drawing/2016/5/12/chartex" xmlns:cx7="http://schemas.microsoft.com/office/drawing/2016/5/13/chartex" xmlns:cx8="http://schemas.microsoft.com/office/drawing/2016/5/14/chartex" xmlns:mc="http://schemas.openxmlformats.org/markup-compatibility/2006" xmlns:aink="http://schemas.microsoft.com/office/drawing/2016/ink" xmlns:am3d="http://schemas.microsoft.com/office/drawing/2017/model3d" xmlns:o="urn:schemas-microsoft-com:office:office" xmlns:oel="http://schemas.microsoft.com/office/2019/extlst" xmlns:r="http://schemas.openxmlformats.org/officeDocument/2006/relationships" xmlns:m="http://schemas.openxmlformats.org/officeDocument/2006/math" xmlns:v="urn:schemas-microsoft-com:vml" xmlns:wp14="http://schemas.microsoft.com/office/word/2010/wordprocessingDrawing" xmlns:wp="http://schemas.openxmlformats.org/drawingml/2006/wordprocessingDrawing" xmlns:w10="urn:schemas-microsoft-com:office:word" xmlns:w="http://schemas.openxmlformats.org/wordprocessingml/2006/main" xmlns:w14="http://schemas.microsoft.com/office/word/2010/wordml" xmlns:w15="http://schemas.microsoft.com/office/word/2012/wordml" xmlns:w16cex="http://schemas.microsoft.com/office/word/2018/wordml/cex" xmlns:w16cid="http://schemas.microsoft.com/office/word/2016/wordml/cid" xmlns:w16="http://schemas.microsoft.com/office/word/2018/wordml" xmlns:w16sdtdh="http://schemas.microsoft.com/office/word/2020/wordml/sdtdatahash" xmlns:w16se="http://schemas.microsoft.com/office/word/2015/wordml/symex" xmlns:wpg="http://schemas.microsoft.com/office/word/2010/wordprocessingGroup" xmlns:wpi="http://schemas.microsoft.com/office/word/2010/wordprocessingInk" xmlns:wne="http://schemas.microsoft.com/office/word/2006/wordml" xmlns:wps="http://schemas.microsoft.com/office/word/2010/wordprocessingShape" mc:Ignorable="w14 w15 w16se w16cid w16 w16cex w16sdtdh wp14">
   <w:abstractNum w:abstractNumId="0" w15:restartNumberingAfterBreak="0">
+    <w:nsid w:val="1254485C"/>
+    <w:multiLevelType w:val="hybridMultilevel"/>
+    <w:tmpl w:val="B1604974"/>
+    <w:lvl w:ilvl="0" w:tplc="0809000F">
+      <w:start w:val="1"/>
+      <w:numFmt w:val="decimal"/>
+      <w:lvlText w:val="%1."/>
+      <w:lvlJc w:val="left"/>
+      <w:pPr>
+        <w:ind w:left="720" w:hanging="360"/>
+      </w:pPr>
+      <w:rPr>
+        <w:rFonts w:hint="default"/>
+      </w:rPr>
+    </w:lvl>
+    <w:lvl w:ilvl="1" w:tplc="08090019" w:tentative="1">
+      <w:start w:val="1"/>
+      <w:numFmt w:val="lowerLetter"/>
+      <w:lvlText w:val="%2."/>
+      <w:lvlJc w:val="left"/>
+      <w:pPr>
+        <w:ind w:left="1440" w:hanging="360"/>
+      </w:pPr>
+    </w:lvl>
+    <w:lvl w:ilvl="2" w:tplc="0809001B" w:tentative="1">
+      <w:start w:val="1"/>
+      <w:numFmt w:val="lowerRoman"/>
+      <w:lvlText w:val="%3."/>
+      <w:lvlJc w:val="right"/>
+      <w:pPr>
+        <w:ind w:left="2160" w:hanging="180"/>
+      </w:pPr>
+    </w:lvl>
+    <w:lvl w:ilvl="3" w:tplc="0809000F" w:tentative="1">
+      <w:start w:val="1"/>
+      <w:numFmt w:val="decimal"/>
+      <w:lvlText w:val="%4."/>
+      <w:lvlJc w:val="left"/>
+      <w:pPr>
+        <w:ind w:left="2880" w:hanging="360"/>
+      </w:pPr>
+    </w:lvl>
+    <w:lvl w:ilvl="4" w:tplc="08090019" w:tentative="1">
+      <w:start w:val="1"/>
+      <w:numFmt w:val="lowerLetter"/>
+      <w:lvlText w:val="%5."/>
+      <w:lvlJc w:val="left"/>
+      <w:pPr>
+        <w:ind w:left="3600" w:hanging="360"/>
+      </w:pPr>
+    </w:lvl>
+    <w:lvl w:ilvl="5" w:tplc="0809001B" w:tentative="1">
+      <w:start w:val="1"/>
+      <w:numFmt w:val="lowerRoman"/>
+      <w:lvlText w:val="%6."/>
+      <w:lvlJc w:val="right"/>
+      <w:pPr>
+        <w:ind w:left="4320" w:hanging="180"/>
+      </w:pPr>
+    </w:lvl>
+    <w:lvl w:ilvl="6" w:tplc="0809000F" w:tentative="1">
+      <w:start w:val="1"/>
+      <w:numFmt w:val="decimal"/>
+      <w:lvlText w:val="%7."/>
+      <w:lvlJc w:val="left"/>
+      <w:pPr>
+        <w:ind w:left="5040" w:hanging="360"/>
+      </w:pPr>
+    </w:lvl>
+    <w:lvl w:ilvl="7" w:tplc="08090019" w:tentative="1">
+      <w:start w:val="1"/>
+      <w:numFmt w:val="lowerLetter"/>
+      <w:lvlText w:val="%8."/>
+      <w:lvlJc w:val="left"/>
+      <w:pPr>
+        <w:ind w:left="5760" w:hanging="360"/>
+      </w:pPr>
+    </w:lvl>
+    <w:lvl w:ilvl="8" w:tplc="0809001B" w:tentative="1">
+      <w:start w:val="1"/>
+      <w:numFmt w:val="lowerRoman"/>
+      <w:lvlText w:val="%9."/>
+      <w:lvlJc w:val="right"/>
+      <w:pPr>
+        <w:ind w:left="6480" w:hanging="180"/>
+      </w:pPr>
+    </w:lvl>
+  </w:abstractNum>
+  <w:abstractNum w:abstractNumId="1" w15:restartNumberingAfterBreak="0">
+    <w:nsid w:val="1D4E63B0"/>
+    <w:multiLevelType w:val="hybridMultilevel"/>
+    <w:tmpl w:val="B798F622"/>
+    <w:lvl w:ilvl="0" w:tplc="0809000F">
+      <w:start w:val="1"/>
+      <w:numFmt w:val="decimal"/>
+      <w:lvlText w:val="%1."/>
+      <w:lvlJc w:val="left"/>
+      <w:pPr>
+        <w:ind w:left="720" w:hanging="360"/>
+      </w:pPr>
+      <w:rPr>
+        <w:rFonts w:hint="default"/>
+      </w:rPr>
+    </w:lvl>
+    <w:lvl w:ilvl="1" w:tplc="08090019" w:tentative="1">
+      <w:start w:val="1"/>
+      <w:numFmt w:val="lowerLetter"/>
+      <w:lvlText w:val="%2."/>
+      <w:lvlJc w:val="left"/>
+      <w:pPr>
+        <w:ind w:left="1440" w:hanging="360"/>
+      </w:pPr>
+    </w:lvl>
+    <w:lvl w:ilvl="2" w:tplc="0809001B" w:tentative="1">
+      <w:start w:val="1"/>
+      <w:numFmt w:val="lowerRoman"/>
+      <w:lvlText w:val="%3."/>
+      <w:lvlJc w:val="right"/>
+      <w:pPr>
+        <w:ind w:left="2160" w:hanging="180"/>
+      </w:pPr>
+    </w:lvl>
+    <w:lvl w:ilvl="3" w:tplc="0809000F" w:tentative="1">
+      <w:start w:val="1"/>
+      <w:numFmt w:val="decimal"/>
+      <w:lvlText w:val="%4."/>
+      <w:lvlJc w:val="left"/>
+      <w:pPr>
+        <w:ind w:left="2880" w:hanging="360"/>
+      </w:pPr>
+    </w:lvl>
+    <w:lvl w:ilvl="4" w:tplc="08090019" w:tentative="1">
+      <w:start w:val="1"/>
+      <w:numFmt w:val="lowerLetter"/>
+      <w:lvlText w:val="%5."/>
+      <w:lvlJc w:val="left"/>
+      <w:pPr>
+        <w:ind w:left="3600" w:hanging="360"/>
+      </w:pPr>
+    </w:lvl>
+    <w:lvl w:ilvl="5" w:tplc="0809001B" w:tentative="1">
+      <w:start w:val="1"/>
+      <w:numFmt w:val="lowerRoman"/>
+      <w:lvlText w:val="%6."/>
+      <w:lvlJc w:val="right"/>
+      <w:pPr>
+        <w:ind w:left="4320" w:hanging="180"/>
+      </w:pPr>
+    </w:lvl>
+    <w:lvl w:ilvl="6" w:tplc="0809000F" w:tentative="1">
+      <w:start w:val="1"/>
+      <w:numFmt w:val="decimal"/>
+      <w:lvlText w:val="%7."/>
+      <w:lvlJc w:val="left"/>
+      <w:pPr>
+        <w:ind w:left="5040" w:hanging="360"/>
+      </w:pPr>
+    </w:lvl>
+    <w:lvl w:ilvl="7" w:tplc="08090019" w:tentative="1">
+      <w:start w:val="1"/>
+      <w:numFmt w:val="lowerLetter"/>
+      <w:lvlText w:val="%8."/>
+      <w:lvlJc w:val="left"/>
+      <w:pPr>
+        <w:ind w:left="5760" w:hanging="360"/>
+      </w:pPr>
+    </w:lvl>
+    <w:lvl w:ilvl="8" w:tplc="0809001B" w:tentative="1">
+      <w:start w:val="1"/>
+      <w:numFmt w:val="lowerRoman"/>
+      <w:lvlText w:val="%9."/>
+      <w:lvlJc w:val="right"/>
+      <w:pPr>
+        <w:ind w:left="6480" w:hanging="180"/>
+      </w:pPr>
+    </w:lvl>
+  </w:abstractNum>
+  <w:abstractNum w:abstractNumId="2" w15:restartNumberingAfterBreak="0">
     <w:nsid w:val="1E5C5D7F"/>
     <w:multiLevelType w:val="multilevel"/>
     <w:tmpl w:val="04090025"/>
@@ -1445,7 +1974,185 @@
       </w:pPr>
     </w:lvl>
   </w:abstractNum>
-  <w:abstractNum w:abstractNumId="1" w15:restartNumberingAfterBreak="0">
+  <w:abstractNum w:abstractNumId="3" w15:restartNumberingAfterBreak="0">
+    <w:nsid w:val="268157B9"/>
+    <w:multiLevelType w:val="hybridMultilevel"/>
+    <w:tmpl w:val="5AC6F34C"/>
+    <w:lvl w:ilvl="0" w:tplc="0809000F">
+      <w:start w:val="1"/>
+      <w:numFmt w:val="decimal"/>
+      <w:lvlText w:val="%1."/>
+      <w:lvlJc w:val="left"/>
+      <w:pPr>
+        <w:ind w:left="720" w:hanging="360"/>
+      </w:pPr>
+      <w:rPr>
+        <w:rFonts w:hint="default"/>
+      </w:rPr>
+    </w:lvl>
+    <w:lvl w:ilvl="1" w:tplc="08090019" w:tentative="1">
+      <w:start w:val="1"/>
+      <w:numFmt w:val="lowerLetter"/>
+      <w:lvlText w:val="%2."/>
+      <w:lvlJc w:val="left"/>
+      <w:pPr>
+        <w:ind w:left="1440" w:hanging="360"/>
+      </w:pPr>
+    </w:lvl>
+    <w:lvl w:ilvl="2" w:tplc="0809001B" w:tentative="1">
+      <w:start w:val="1"/>
+      <w:numFmt w:val="lowerRoman"/>
+      <w:lvlText w:val="%3."/>
+      <w:lvlJc w:val="right"/>
+      <w:pPr>
+        <w:ind w:left="2160" w:hanging="180"/>
+      </w:pPr>
+    </w:lvl>
+    <w:lvl w:ilvl="3" w:tplc="0809000F" w:tentative="1">
+      <w:start w:val="1"/>
+      <w:numFmt w:val="decimal"/>
+      <w:lvlText w:val="%4."/>
+      <w:lvlJc w:val="left"/>
+      <w:pPr>
+        <w:ind w:left="2880" w:hanging="360"/>
+      </w:pPr>
+    </w:lvl>
+    <w:lvl w:ilvl="4" w:tplc="08090019" w:tentative="1">
+      <w:start w:val="1"/>
+      <w:numFmt w:val="lowerLetter"/>
+      <w:lvlText w:val="%5."/>
+      <w:lvlJc w:val="left"/>
+      <w:pPr>
+        <w:ind w:left="3600" w:hanging="360"/>
+      </w:pPr>
+    </w:lvl>
+    <w:lvl w:ilvl="5" w:tplc="0809001B" w:tentative="1">
+      <w:start w:val="1"/>
+      <w:numFmt w:val="lowerRoman"/>
+      <w:lvlText w:val="%6."/>
+      <w:lvlJc w:val="right"/>
+      <w:pPr>
+        <w:ind w:left="4320" w:hanging="180"/>
+      </w:pPr>
+    </w:lvl>
+    <w:lvl w:ilvl="6" w:tplc="0809000F" w:tentative="1">
+      <w:start w:val="1"/>
+      <w:numFmt w:val="decimal"/>
+      <w:lvlText w:val="%7."/>
+      <w:lvlJc w:val="left"/>
+      <w:pPr>
+        <w:ind w:left="5040" w:hanging="360"/>
+      </w:pPr>
+    </w:lvl>
+    <w:lvl w:ilvl="7" w:tplc="08090019" w:tentative="1">
+      <w:start w:val="1"/>
+      <w:numFmt w:val="lowerLetter"/>
+      <w:lvlText w:val="%8."/>
+      <w:lvlJc w:val="left"/>
+      <w:pPr>
+        <w:ind w:left="5760" w:hanging="360"/>
+      </w:pPr>
+    </w:lvl>
+    <w:lvl w:ilvl="8" w:tplc="0809001B" w:tentative="1">
+      <w:start w:val="1"/>
+      <w:numFmt w:val="lowerRoman"/>
+      <w:lvlText w:val="%9."/>
+      <w:lvlJc w:val="right"/>
+      <w:pPr>
+        <w:ind w:left="6480" w:hanging="180"/>
+      </w:pPr>
+    </w:lvl>
+  </w:abstractNum>
+  <w:abstractNum w:abstractNumId="4" w15:restartNumberingAfterBreak="0">
+    <w:nsid w:val="323F5C6D"/>
+    <w:multiLevelType w:val="hybridMultilevel"/>
+    <w:tmpl w:val="A7A60ED4"/>
+    <w:lvl w:ilvl="0" w:tplc="0809000F">
+      <w:start w:val="1"/>
+      <w:numFmt w:val="decimal"/>
+      <w:lvlText w:val="%1."/>
+      <w:lvlJc w:val="left"/>
+      <w:pPr>
+        <w:ind w:left="720" w:hanging="360"/>
+      </w:pPr>
+      <w:rPr>
+        <w:rFonts w:hint="default"/>
+      </w:rPr>
+    </w:lvl>
+    <w:lvl w:ilvl="1" w:tplc="08090019" w:tentative="1">
+      <w:start w:val="1"/>
+      <w:numFmt w:val="lowerLetter"/>
+      <w:lvlText w:val="%2."/>
+      <w:lvlJc w:val="left"/>
+      <w:pPr>
+        <w:ind w:left="1440" w:hanging="360"/>
+      </w:pPr>
+    </w:lvl>
+    <w:lvl w:ilvl="2" w:tplc="0809001B" w:tentative="1">
+      <w:start w:val="1"/>
+      <w:numFmt w:val="lowerRoman"/>
+      <w:lvlText w:val="%3."/>
+      <w:lvlJc w:val="right"/>
+      <w:pPr>
+        <w:ind w:left="2160" w:hanging="180"/>
+      </w:pPr>
+    </w:lvl>
+    <w:lvl w:ilvl="3" w:tplc="0809000F" w:tentative="1">
+      <w:start w:val="1"/>
+      <w:numFmt w:val="decimal"/>
+      <w:lvlText w:val="%4."/>
+      <w:lvlJc w:val="left"/>
+      <w:pPr>
+        <w:ind w:left="2880" w:hanging="360"/>
+      </w:pPr>
+    </w:lvl>
+    <w:lvl w:ilvl="4" w:tplc="08090019" w:tentative="1">
+      <w:start w:val="1"/>
+      <w:numFmt w:val="lowerLetter"/>
+      <w:lvlText w:val="%5."/>
+      <w:lvlJc w:val="left"/>
+      <w:pPr>
+        <w:ind w:left="3600" w:hanging="360"/>
+      </w:pPr>
+    </w:lvl>
+    <w:lvl w:ilvl="5" w:tplc="0809001B" w:tentative="1">
+      <w:start w:val="1"/>
+      <w:numFmt w:val="lowerRoman"/>
+      <w:lvlText w:val="%6."/>
+      <w:lvlJc w:val="right"/>
+      <w:pPr>
+        <w:ind w:left="4320" w:hanging="180"/>
+      </w:pPr>
+    </w:lvl>
+    <w:lvl w:ilvl="6" w:tplc="0809000F" w:tentative="1">
+      <w:start w:val="1"/>
+      <w:numFmt w:val="decimal"/>
+      <w:lvlText w:val="%7."/>
+      <w:lvlJc w:val="left"/>
+      <w:pPr>
+        <w:ind w:left="5040" w:hanging="360"/>
+      </w:pPr>
+    </w:lvl>
+    <w:lvl w:ilvl="7" w:tplc="08090019" w:tentative="1">
+      <w:start w:val="1"/>
+      <w:numFmt w:val="lowerLetter"/>
+      <w:lvlText w:val="%8."/>
+      <w:lvlJc w:val="left"/>
+      <w:pPr>
+        <w:ind w:left="5760" w:hanging="360"/>
+      </w:pPr>
+    </w:lvl>
+    <w:lvl w:ilvl="8" w:tplc="0809001B" w:tentative="1">
+      <w:start w:val="1"/>
+      <w:numFmt w:val="lowerRoman"/>
+      <w:lvlText w:val="%9."/>
+      <w:lvlJc w:val="right"/>
+      <w:pPr>
+        <w:ind w:left="6480" w:hanging="180"/>
+      </w:pPr>
+    </w:lvl>
+  </w:abstractNum>
+  <w:abstractNum w:abstractNumId="5" w15:restartNumberingAfterBreak="0">
     <w:nsid w:val="4C912541"/>
     <w:multiLevelType w:val="hybridMultilevel"/>
     <w:tmpl w:val="5538D944"/>
@@ -1534,7 +2241,7 @@
       </w:pPr>
     </w:lvl>
   </w:abstractNum>
-  <w:abstractNum w:abstractNumId="2" w15:restartNumberingAfterBreak="0">
+  <w:abstractNum w:abstractNumId="6" w15:restartNumberingAfterBreak="0">
     <w:nsid w:val="687E023C"/>
     <w:multiLevelType w:val="hybridMultilevel"/>
     <w:tmpl w:val="C2B06872"/>
@@ -1623,11 +2330,100 @@
       </w:pPr>
     </w:lvl>
   </w:abstractNum>
+  <w:abstractNum w:abstractNumId="7" w15:restartNumberingAfterBreak="0">
+    <w:nsid w:val="6F2F2860"/>
+    <w:multiLevelType w:val="hybridMultilevel"/>
+    <w:tmpl w:val="D6CCE616"/>
+    <w:lvl w:ilvl="0" w:tplc="0809000F">
+      <w:start w:val="1"/>
+      <w:numFmt w:val="decimal"/>
+      <w:lvlText w:val="%1."/>
+      <w:lvlJc w:val="left"/>
+      <w:pPr>
+        <w:ind w:left="720" w:hanging="360"/>
+      </w:pPr>
+      <w:rPr>
+        <w:rFonts w:hint="default"/>
+      </w:rPr>
+    </w:lvl>
+    <w:lvl w:ilvl="1" w:tplc="08090019" w:tentative="1">
+      <w:start w:val="1"/>
+      <w:numFmt w:val="lowerLetter"/>
+      <w:lvlText w:val="%2."/>
+      <w:lvlJc w:val="left"/>
+      <w:pPr>
+        <w:ind w:left="1440" w:hanging="360"/>
+      </w:pPr>
+    </w:lvl>
+    <w:lvl w:ilvl="2" w:tplc="0809001B" w:tentative="1">
+      <w:start w:val="1"/>
+      <w:numFmt w:val="lowerRoman"/>
+      <w:lvlText w:val="%3."/>
+      <w:lvlJc w:val="right"/>
+      <w:pPr>
+        <w:ind w:left="2160" w:hanging="180"/>
+      </w:pPr>
+    </w:lvl>
+    <w:lvl w:ilvl="3" w:tplc="0809000F" w:tentative="1">
+      <w:start w:val="1"/>
+      <w:numFmt w:val="decimal"/>
+      <w:lvlText w:val="%4."/>
+      <w:lvlJc w:val="left"/>
+      <w:pPr>
+        <w:ind w:left="2880" w:hanging="360"/>
+      </w:pPr>
+    </w:lvl>
+    <w:lvl w:ilvl="4" w:tplc="08090019" w:tentative="1">
+      <w:start w:val="1"/>
+      <w:numFmt w:val="lowerLetter"/>
+      <w:lvlText w:val="%5."/>
+      <w:lvlJc w:val="left"/>
+      <w:pPr>
+        <w:ind w:left="3600" w:hanging="360"/>
+      </w:pPr>
+    </w:lvl>
+    <w:lvl w:ilvl="5" w:tplc="0809001B" w:tentative="1">
+      <w:start w:val="1"/>
+      <w:numFmt w:val="lowerRoman"/>
+      <w:lvlText w:val="%6."/>
+      <w:lvlJc w:val="right"/>
+      <w:pPr>
+        <w:ind w:left="4320" w:hanging="180"/>
+      </w:pPr>
+    </w:lvl>
+    <w:lvl w:ilvl="6" w:tplc="0809000F" w:tentative="1">
+      <w:start w:val="1"/>
+      <w:numFmt w:val="decimal"/>
+      <w:lvlText w:val="%7."/>
+      <w:lvlJc w:val="left"/>
+      <w:pPr>
+        <w:ind w:left="5040" w:hanging="360"/>
+      </w:pPr>
+    </w:lvl>
+    <w:lvl w:ilvl="7" w:tplc="08090019" w:tentative="1">
+      <w:start w:val="1"/>
+      <w:numFmt w:val="lowerLetter"/>
+      <w:lvlText w:val="%8."/>
+      <w:lvlJc w:val="left"/>
+      <w:pPr>
+        <w:ind w:left="5760" w:hanging="360"/>
+      </w:pPr>
+    </w:lvl>
+    <w:lvl w:ilvl="8" w:tplc="0809001B" w:tentative="1">
+      <w:start w:val="1"/>
+      <w:numFmt w:val="lowerRoman"/>
+      <w:lvlText w:val="%9."/>
+      <w:lvlJc w:val="right"/>
+      <w:pPr>
+        <w:ind w:left="6480" w:hanging="180"/>
+      </w:pPr>
+    </w:lvl>
+  </w:abstractNum>
   <w:num w:numId="1" w16cid:durableId="1383335426">
-    <w:abstractNumId w:val="0"/>
+    <w:abstractNumId w:val="2"/>
   </w:num>
   <w:num w:numId="2" w16cid:durableId="1931616414">
-    <w:abstractNumId w:val="0"/>
+    <w:abstractNumId w:val="2"/>
     <w:lvlOverride w:ilvl="0">
       <w:startOverride w:val="1"/>
     </w:lvlOverride>
@@ -1657,10 +2453,25 @@
     </w:lvlOverride>
   </w:num>
   <w:num w:numId="3" w16cid:durableId="1879120514">
+    <w:abstractNumId w:val="5"/>
+  </w:num>
+  <w:num w:numId="4" w16cid:durableId="35783965">
+    <w:abstractNumId w:val="6"/>
+  </w:num>
+  <w:num w:numId="5" w16cid:durableId="495414581">
     <w:abstractNumId w:val="1"/>
   </w:num>
-  <w:num w:numId="4" w16cid:durableId="35783965">
-    <w:abstractNumId w:val="2"/>
+  <w:num w:numId="6" w16cid:durableId="318652125">
+    <w:abstractNumId w:val="7"/>
+  </w:num>
+  <w:num w:numId="7" w16cid:durableId="818233586">
+    <w:abstractNumId w:val="0"/>
+  </w:num>
+  <w:num w:numId="8" w16cid:durableId="363598113">
+    <w:abstractNumId w:val="4"/>
+  </w:num>
+  <w:num w:numId="9" w16cid:durableId="2131509386">
+    <w:abstractNumId w:val="3"/>
   </w:num>
 </w:numbering>
 </file>
@@ -2297,6 +3108,7 @@
   <w:style w:type="character" w:default="1" w:styleId="DefaultParagraphFont">
     <w:name w:val="Default Paragraph Font"/>
     <w:uiPriority w:val="1"/>
+    <w:semiHidden/>
     <w:unhideWhenUsed/>
   </w:style>
   <w:style w:type="table" w:default="1" w:styleId="TableNormal">

</xml_diff>

<commit_message>
Complete LO 1.1 define facilitation
</commit_message>
<xml_diff>
--- a/acs_cf_evidence_file.docx
+++ b/acs_cf_evidence_file.docx
@@ -793,7 +793,7 @@
           <w:r>
             <w:fldChar w:fldCharType="separate"/>
           </w:r>
-          <w:hyperlink w:anchor="_Toc170208008" w:history="1">
+          <w:hyperlink w:anchor="_Toc170227236" w:history="1">
             <w:r>
               <w:rPr>
                 <w:rStyle w:val="Hyperlink"/>
@@ -839,7 +839,7 @@
                 <w:noProof/>
                 <w:webHidden/>
               </w:rPr>
-              <w:instrText xml:space="preserve"> PAGEREF _Toc170208008 \h </w:instrText>
+              <w:instrText xml:space="preserve"> PAGEREF _Toc170227236 \h </w:instrText>
             </w:r>
             <w:r>
               <w:rPr>
@@ -887,7 +887,7 @@
               <w:lang w:eastAsia="en-GB"/>
             </w:rPr>
           </w:pPr>
-          <w:hyperlink w:anchor="_Toc170208009" w:history="1">
+          <w:hyperlink w:anchor="_Toc170227237" w:history="1">
             <w:r>
               <w:rPr>
                 <w:rStyle w:val="Hyperlink"/>
@@ -933,7 +933,7 @@
                 <w:noProof/>
                 <w:webHidden/>
               </w:rPr>
-              <w:instrText xml:space="preserve"> PAGEREF _Toc170208009 \h </w:instrText>
+              <w:instrText xml:space="preserve"> PAGEREF _Toc170227237 \h </w:instrText>
             </w:r>
             <w:r>
               <w:rPr>
@@ -979,7 +979,7 @@
               <w:lang w:eastAsia="en-GB"/>
             </w:rPr>
           </w:pPr>
-          <w:hyperlink w:anchor="_Toc170208010" w:history="1">
+          <w:hyperlink w:anchor="_Toc170227238" w:history="1">
             <w:r>
               <w:rPr>
                 <w:rStyle w:val="Hyperlink"/>
@@ -1000,11 +1000,18 @@
             <w:r>
               <w:rPr>
                 <w:rStyle w:val="Hyperlink"/>
+                <w:noProof/>
+              </w:rPr>
+              <w:t>LO 1.1</w:t>
+            </w:r>
+            <w:r>
+              <w:rPr>
+                <w:rStyle w:val="Hyperlink"/>
                 <w:b/>
                 <w:bCs/>
                 <w:noProof/>
               </w:rPr>
-              <w:t>LO 1.1 define</w:t>
+              <w:t xml:space="preserve"> define</w:t>
             </w:r>
             <w:r>
               <w:rPr>
@@ -1032,7 +1039,7 @@
                 <w:noProof/>
                 <w:webHidden/>
               </w:rPr>
-              <w:instrText xml:space="preserve"> PAGEREF _Toc170208010 \h </w:instrText>
+              <w:instrText xml:space="preserve"> PAGEREF _Toc170227238 \h </w:instrText>
             </w:r>
             <w:r>
               <w:rPr>
@@ -1053,6 +1060,312 @@
                 <w:webHidden/>
               </w:rPr>
               <w:t>2</w:t>
+            </w:r>
+            <w:r>
+              <w:rPr>
+                <w:noProof/>
+                <w:webHidden/>
+              </w:rPr>
+              <w:fldChar w:fldCharType="end"/>
+            </w:r>
+          </w:hyperlink>
+        </w:p>
+        <w:p>
+          <w:pPr>
+            <w:pStyle w:val="TOC3"/>
+            <w:tabs>
+              <w:tab w:val="left" w:pos="1200"/>
+              <w:tab w:val="right" w:leader="dot" w:pos="9010"/>
+            </w:tabs>
+            <w:rPr>
+              <w:rFonts w:eastAsiaTheme="minorEastAsia" w:cstheme="minorBidi"/>
+              <w:noProof/>
+              <w:sz w:val="24"/>
+              <w:szCs w:val="24"/>
+              <w:lang w:eastAsia="en-GB"/>
+            </w:rPr>
+          </w:pPr>
+          <w:hyperlink w:anchor="_Toc170227239" w:history="1">
+            <w:r>
+              <w:rPr>
+                <w:rStyle w:val="Hyperlink"/>
+                <w:noProof/>
+              </w:rPr>
+              <w:t>1.1.2</w:t>
+            </w:r>
+            <w:r>
+              <w:rPr>
+                <w:rFonts w:eastAsiaTheme="minorEastAsia" w:cstheme="minorBidi"/>
+                <w:noProof/>
+                <w:sz w:val="24"/>
+                <w:szCs w:val="24"/>
+                <w:lang w:eastAsia="en-GB"/>
+              </w:rPr>
+              <w:tab/>
+            </w:r>
+            <w:r>
+              <w:rPr>
+                <w:rStyle w:val="Hyperlink"/>
+                <w:noProof/>
+              </w:rPr>
+              <w:t xml:space="preserve">LO 1.2 </w:t>
+            </w:r>
+            <w:r>
+              <w:rPr>
+                <w:rStyle w:val="Hyperlink"/>
+                <w:b/>
+                <w:bCs/>
+                <w:noProof/>
+              </w:rPr>
+              <w:t xml:space="preserve">recognize </w:t>
+            </w:r>
+            <w:r>
+              <w:rPr>
+                <w:rStyle w:val="Hyperlink"/>
+                <w:noProof/>
+              </w:rPr>
+              <w:t>when a facilitation stance is appropriate.</w:t>
+            </w:r>
+            <w:r>
+              <w:rPr>
+                <w:noProof/>
+                <w:webHidden/>
+              </w:rPr>
+              <w:tab/>
+            </w:r>
+            <w:r>
+              <w:rPr>
+                <w:noProof/>
+                <w:webHidden/>
+              </w:rPr>
+              <w:fldChar w:fldCharType="begin"/>
+            </w:r>
+            <w:r>
+              <w:rPr>
+                <w:noProof/>
+                <w:webHidden/>
+              </w:rPr>
+              <w:instrText xml:space="preserve"> PAGEREF _Toc170227239 \h </w:instrText>
+            </w:r>
+            <w:r>
+              <w:rPr>
+                <w:noProof/>
+                <w:webHidden/>
+              </w:rPr>
+            </w:r>
+            <w:r>
+              <w:rPr>
+                <w:noProof/>
+                <w:webHidden/>
+              </w:rPr>
+              <w:fldChar w:fldCharType="separate"/>
+            </w:r>
+            <w:r>
+              <w:rPr>
+                <w:noProof/>
+                <w:webHidden/>
+              </w:rPr>
+              <w:t>3</w:t>
+            </w:r>
+            <w:r>
+              <w:rPr>
+                <w:noProof/>
+                <w:webHidden/>
+              </w:rPr>
+              <w:fldChar w:fldCharType="end"/>
+            </w:r>
+          </w:hyperlink>
+        </w:p>
+        <w:p>
+          <w:pPr>
+            <w:pStyle w:val="TOC2"/>
+            <w:tabs>
+              <w:tab w:val="left" w:pos="960"/>
+              <w:tab w:val="right" w:leader="dot" w:pos="9010"/>
+            </w:tabs>
+            <w:rPr>
+              <w:rFonts w:eastAsiaTheme="minorEastAsia" w:cstheme="minorBidi"/>
+              <w:b w:val="0"/>
+              <w:bCs w:val="0"/>
+              <w:noProof/>
+              <w:sz w:val="24"/>
+              <w:szCs w:val="24"/>
+              <w:lang w:eastAsia="en-GB"/>
+            </w:rPr>
+          </w:pPr>
+          <w:hyperlink w:anchor="_Toc170227240" w:history="1">
+            <w:r>
+              <w:rPr>
+                <w:rStyle w:val="Hyperlink"/>
+                <w:noProof/>
+              </w:rPr>
+              <w:t>1.2</w:t>
+            </w:r>
+            <w:r>
+              <w:rPr>
+                <w:rFonts w:eastAsiaTheme="minorEastAsia" w:cstheme="minorBidi"/>
+                <w:b w:val="0"/>
+                <w:bCs w:val="0"/>
+                <w:noProof/>
+                <w:sz w:val="24"/>
+                <w:szCs w:val="24"/>
+                <w:lang w:eastAsia="en-GB"/>
+              </w:rPr>
+              <w:tab/>
+            </w:r>
+            <w:r>
+              <w:rPr>
+                <w:rStyle w:val="Hyperlink"/>
+                <w:noProof/>
+              </w:rPr>
+              <w:t>Who is a facilitator?</w:t>
+            </w:r>
+            <w:r>
+              <w:rPr>
+                <w:noProof/>
+                <w:webHidden/>
+              </w:rPr>
+              <w:tab/>
+            </w:r>
+            <w:r>
+              <w:rPr>
+                <w:noProof/>
+                <w:webHidden/>
+              </w:rPr>
+              <w:fldChar w:fldCharType="begin"/>
+            </w:r>
+            <w:r>
+              <w:rPr>
+                <w:noProof/>
+                <w:webHidden/>
+              </w:rPr>
+              <w:instrText xml:space="preserve"> PAGEREF _Toc170227240 \h </w:instrText>
+            </w:r>
+            <w:r>
+              <w:rPr>
+                <w:noProof/>
+                <w:webHidden/>
+              </w:rPr>
+            </w:r>
+            <w:r>
+              <w:rPr>
+                <w:noProof/>
+                <w:webHidden/>
+              </w:rPr>
+              <w:fldChar w:fldCharType="separate"/>
+            </w:r>
+            <w:r>
+              <w:rPr>
+                <w:noProof/>
+                <w:webHidden/>
+              </w:rPr>
+              <w:t>4</w:t>
+            </w:r>
+            <w:r>
+              <w:rPr>
+                <w:noProof/>
+                <w:webHidden/>
+              </w:rPr>
+              <w:fldChar w:fldCharType="end"/>
+            </w:r>
+          </w:hyperlink>
+        </w:p>
+        <w:p>
+          <w:pPr>
+            <w:pStyle w:val="TOC3"/>
+            <w:tabs>
+              <w:tab w:val="left" w:pos="1200"/>
+              <w:tab w:val="right" w:leader="dot" w:pos="9010"/>
+            </w:tabs>
+            <w:rPr>
+              <w:rFonts w:eastAsiaTheme="minorEastAsia" w:cstheme="minorBidi"/>
+              <w:noProof/>
+              <w:sz w:val="24"/>
+              <w:szCs w:val="24"/>
+              <w:lang w:eastAsia="en-GB"/>
+            </w:rPr>
+          </w:pPr>
+          <w:hyperlink w:anchor="_Toc170227241" w:history="1">
+            <w:r>
+              <w:rPr>
+                <w:rStyle w:val="Hyperlink"/>
+                <w:noProof/>
+              </w:rPr>
+              <w:t>1.2.1</w:t>
+            </w:r>
+            <w:r>
+              <w:rPr>
+                <w:rFonts w:eastAsiaTheme="minorEastAsia" w:cstheme="minorBidi"/>
+                <w:noProof/>
+                <w:sz w:val="24"/>
+                <w:szCs w:val="24"/>
+                <w:lang w:eastAsia="en-GB"/>
+              </w:rPr>
+              <w:tab/>
+            </w:r>
+            <w:r>
+              <w:rPr>
+                <w:rStyle w:val="Hyperlink"/>
+                <w:noProof/>
+              </w:rPr>
+              <w:t>LO 1.3</w:t>
+            </w:r>
+            <w:r>
+              <w:rPr>
+                <w:rStyle w:val="Hyperlink"/>
+                <w:b/>
+                <w:bCs/>
+                <w:noProof/>
+              </w:rPr>
+              <w:t xml:space="preserve"> define </w:t>
+            </w:r>
+            <w:r>
+              <w:rPr>
+                <w:rStyle w:val="Hyperlink"/>
+                <w:noProof/>
+              </w:rPr>
+              <w:t>the characteristics of an effective facilitator.</w:t>
+            </w:r>
+            <w:r>
+              <w:rPr>
+                <w:noProof/>
+                <w:webHidden/>
+              </w:rPr>
+              <w:tab/>
+            </w:r>
+            <w:r>
+              <w:rPr>
+                <w:noProof/>
+                <w:webHidden/>
+              </w:rPr>
+              <w:fldChar w:fldCharType="begin"/>
+            </w:r>
+            <w:r>
+              <w:rPr>
+                <w:noProof/>
+                <w:webHidden/>
+              </w:rPr>
+              <w:instrText xml:space="preserve"> PAGEREF _Toc170227241 \h </w:instrText>
+            </w:r>
+            <w:r>
+              <w:rPr>
+                <w:noProof/>
+                <w:webHidden/>
+              </w:rPr>
+            </w:r>
+            <w:r>
+              <w:rPr>
+                <w:noProof/>
+                <w:webHidden/>
+              </w:rPr>
+              <w:fldChar w:fldCharType="separate"/>
+            </w:r>
+            <w:r>
+              <w:rPr>
+                <w:noProof/>
+                <w:webHidden/>
+              </w:rPr>
+              <w:t>4</w:t>
             </w:r>
             <w:r>
               <w:rPr>
@@ -1084,7 +1397,7 @@
       <w:pPr>
         <w:pStyle w:val="Heading1"/>
       </w:pPr>
-      <w:bookmarkStart w:id="0" w:name="_Toc170208008"/>
+      <w:bookmarkStart w:id="0" w:name="_Toc170227236"/>
       <w:r>
         <w:lastRenderedPageBreak/>
         <w:t>Setting the Stage</w:t>
@@ -1095,7 +1408,7 @@
       <w:pPr>
         <w:pStyle w:val="Heading2"/>
       </w:pPr>
-      <w:bookmarkStart w:id="1" w:name="_Toc170208009"/>
+      <w:bookmarkStart w:id="1" w:name="_Toc170227237"/>
       <w:r>
         <w:t>What is facilitation?</w:t>
       </w:r>
@@ -1105,7 +1418,7 @@
       <w:pPr>
         <w:pStyle w:val="Heading3"/>
       </w:pPr>
-      <w:bookmarkStart w:id="2" w:name="_Toc170208010"/>
+      <w:bookmarkStart w:id="2" w:name="_Toc170227238"/>
       <w:r>
         <w:t>LO 1.1</w:t>
       </w:r>
@@ -1123,20 +1436,148 @@
       <w:bookmarkEnd w:id="2"/>
     </w:p>
     <w:p>
-      <w:pPr>
+      <w:r>
+        <w:t>Facilitation is a set of skills that is used in working with a group, enabling and supporting them to achieve their objectives in a way that involves and respects all contributions, builds ownership and releases the potential of the group and its members. It helps differentiate between process and content</w:t>
+      </w:r>
+      <w:r>
+        <w:t>.</w:t>
+      </w:r>
+    </w:p>
+    <w:p/>
+    <w:p>
+      <w:r>
+        <w:t>Facilitation is the ability to guide effective group work. It’s a way to help move people forward, harness contribution and create tangible impact.</w:t>
+      </w:r>
+    </w:p>
+    <w:p/>
+    <w:p>
+      <w:r>
+        <w:t>Facilitation can be used to lead people toward an agreed-upon objectives in a manner that encourages participation, ownership</w:t>
+      </w:r>
+      <w:r>
+        <w:t xml:space="preserve"> and creativity by all involved.</w:t>
+      </w:r>
+    </w:p>
+    <w:p/>
+    <w:p>
+      <w:r>
+        <w:t>Reference</w:t>
+      </w:r>
+    </w:p>
+    <w:p>
+      <w:pPr>
+        <w:pStyle w:val="ListParagraph"/>
+        <w:numPr>
+          <w:ilvl w:val="0"/>
+          <w:numId w:val="10"/>
+        </w:numPr>
         <w:rPr>
           <w:rFonts w:asciiTheme="majorHAnsi" w:eastAsiaTheme="majorEastAsia" w:hAnsiTheme="majorHAnsi" w:cstheme="majorBidi"/>
           <w:color w:val="1F3763" w:themeColor="accent1" w:themeShade="7F"/>
         </w:rPr>
       </w:pPr>
       <w:r>
-        <w:br w:type="page"/>
+        <w:t>What is Facilitation?</w:t>
+      </w:r>
+      <w:r>
+        <w:t xml:space="preserve"> - </w:t>
+      </w:r>
+      <w:hyperlink r:id="rId8" w:history="1">
+        <w:r>
+          <w:rPr>
+            <w:rStyle w:val="Hyperlink"/>
+          </w:rPr>
+          <w:t>https://ica-uk.org.uk/what-we-mean-by-facilitation/</w:t>
+        </w:r>
+      </w:hyperlink>
+      <w:r>
+        <w:t xml:space="preserve"> </w:t>
       </w:r>
     </w:p>
     <w:p>
       <w:pPr>
+        <w:pStyle w:val="ListParagraph"/>
+        <w:numPr>
+          <w:ilvl w:val="0"/>
+          <w:numId w:val="10"/>
+        </w:numPr>
+        <w:rPr>
+          <w:rFonts w:asciiTheme="majorHAnsi" w:eastAsiaTheme="majorEastAsia" w:hAnsiTheme="majorHAnsi" w:cstheme="majorBidi"/>
+          <w:color w:val="1F3763" w:themeColor="accent1" w:themeShade="7F"/>
+        </w:rPr>
+      </w:pPr>
+      <w:r>
+        <w:t>What is Facilitation?</w:t>
+      </w:r>
+      <w:r>
+        <w:t xml:space="preserve"> </w:t>
+      </w:r>
+      <w:r>
+        <w:t xml:space="preserve">- </w:t>
+      </w:r>
+      <w:hyperlink r:id="rId9" w:history="1">
+        <w:r>
+          <w:rPr>
+            <w:rStyle w:val="Hyperlink"/>
+          </w:rPr>
+          <w:t>https://www.facilitator.school/blog/what-is-facilitation</w:t>
+        </w:r>
+      </w:hyperlink>
+      <w:r>
+        <w:t xml:space="preserve"> </w:t>
+      </w:r>
+    </w:p>
+    <w:p>
+      <w:pPr>
+        <w:pStyle w:val="ListParagraph"/>
+        <w:numPr>
+          <w:ilvl w:val="0"/>
+          <w:numId w:val="10"/>
+        </w:numPr>
+        <w:rPr>
+          <w:rFonts w:asciiTheme="majorHAnsi" w:eastAsiaTheme="majorEastAsia" w:hAnsiTheme="majorHAnsi" w:cstheme="majorBidi"/>
+          <w:color w:val="1F3763" w:themeColor="accent1" w:themeShade="7F"/>
+        </w:rPr>
+      </w:pPr>
+      <w:r>
+        <w:t>What is Facilitation?</w:t>
+      </w:r>
+      <w:r>
+        <w:t xml:space="preserve"> </w:t>
+      </w:r>
+      <w:hyperlink r:id="rId10" w:history="1">
+        <w:r>
+          <w:rPr>
+            <w:rStyle w:val="Hyperlink"/>
+          </w:rPr>
+          <w:t>https://www.scrum.org/resources/what-facilitation</w:t>
+        </w:r>
+      </w:hyperlink>
+      <w:r>
+        <w:t xml:space="preserve"> </w:t>
+      </w:r>
+    </w:p>
+    <w:p>
+      <w:pPr>
+        <w:pStyle w:val="ListParagraph"/>
+        <w:numPr>
+          <w:ilvl w:val="0"/>
+          <w:numId w:val="10"/>
+        </w:numPr>
+        <w:rPr>
+          <w:rFonts w:asciiTheme="majorHAnsi" w:eastAsiaTheme="majorEastAsia" w:hAnsiTheme="majorHAnsi" w:cstheme="majorBidi"/>
+          <w:color w:val="1F3763" w:themeColor="accent1" w:themeShade="7F"/>
+        </w:rPr>
+      </w:pPr>
+      <w:r>
+        <w:br w:type="page"/>
+      </w:r>
+    </w:p>
+    <w:p>
+      <w:pPr>
         <w:pStyle w:val="Heading3"/>
       </w:pPr>
+      <w:bookmarkStart w:id="3" w:name="_Toc170227239"/>
       <w:r>
         <w:lastRenderedPageBreak/>
         <w:t xml:space="preserve">LO 1.2 </w:t>
@@ -1162,6 +1603,7 @@
       <w:r>
         <w:t>when a facilitation stance is appropriate.</w:t>
       </w:r>
+      <w:bookmarkEnd w:id="3"/>
     </w:p>
     <w:p>
       <w:r>
@@ -1327,13 +1769,7 @@
     <w:p/>
     <w:p>
       <w:r>
-        <w:t xml:space="preserve">Answer </w:t>
-      </w:r>
-      <w:r>
-        <w:t>2</w:t>
-      </w:r>
-      <w:r>
-        <w:t xml:space="preserve"> – Application Based</w:t>
+        <w:t>Answer 2 – Application Based</w:t>
       </w:r>
     </w:p>
     <w:p>
@@ -1456,7 +1892,7 @@
       <w:r>
         <w:t xml:space="preserve">Five Guiding Principles of an Agile Team Facilitation Stance – </w:t>
       </w:r>
-      <w:hyperlink r:id="rId8" w:history="1">
+      <w:hyperlink r:id="rId11" w:history="1">
         <w:r>
           <w:rPr>
             <w:rStyle w:val="Hyperlink"/>
@@ -1485,10 +1921,12 @@
       <w:pPr>
         <w:pStyle w:val="Heading2"/>
       </w:pPr>
+      <w:bookmarkStart w:id="4" w:name="_Toc170227240"/>
       <w:r>
         <w:lastRenderedPageBreak/>
         <w:t>Who is a facilitator?</w:t>
       </w:r>
+      <w:bookmarkEnd w:id="4"/>
     </w:p>
     <w:p>
       <w:pPr>
@@ -1499,6 +1937,7 @@
           <w:szCs w:val="26"/>
         </w:rPr>
       </w:pPr>
+      <w:bookmarkStart w:id="5" w:name="_Toc170227241"/>
       <w:r>
         <w:rPr>
           <w:color w:val="2F5496" w:themeColor="accent1" w:themeShade="BF"/>
@@ -1549,6 +1988,7 @@
         </w:rPr>
         <w:t>.</w:t>
       </w:r>
+      <w:bookmarkEnd w:id="5"/>
     </w:p>
     <w:p>
       <w:r>
@@ -1671,7 +2111,7 @@
       <w:r>
         <w:t xml:space="preserve"> - </w:t>
       </w:r>
-      <w:hyperlink r:id="rId9" w:history="1">
+      <w:hyperlink r:id="rId12" w:history="1">
         <w:r>
           <w:rPr>
             <w:rStyle w:val="Hyperlink"/>
@@ -2242,6 +2682,96 @@
     </w:lvl>
   </w:abstractNum>
   <w:abstractNum w:abstractNumId="6" w15:restartNumberingAfterBreak="0">
+    <w:nsid w:val="56F40F6F"/>
+    <w:multiLevelType w:val="hybridMultilevel"/>
+    <w:tmpl w:val="B54808A6"/>
+    <w:lvl w:ilvl="0" w:tplc="7F0C4F4E">
+      <w:start w:val="1"/>
+      <w:numFmt w:val="decimal"/>
+      <w:lvlText w:val="%1."/>
+      <w:lvlJc w:val="left"/>
+      <w:pPr>
+        <w:ind w:left="720" w:hanging="360"/>
+      </w:pPr>
+      <w:rPr>
+        <w:rFonts w:asciiTheme="minorHAnsi" w:eastAsiaTheme="minorHAnsi" w:hAnsiTheme="minorHAnsi" w:cstheme="minorBidi" w:hint="default"/>
+        <w:color w:val="auto"/>
+      </w:rPr>
+    </w:lvl>
+    <w:lvl w:ilvl="1" w:tplc="08090019" w:tentative="1">
+      <w:start w:val="1"/>
+      <w:numFmt w:val="lowerLetter"/>
+      <w:lvlText w:val="%2."/>
+      <w:lvlJc w:val="left"/>
+      <w:pPr>
+        <w:ind w:left="1440" w:hanging="360"/>
+      </w:pPr>
+    </w:lvl>
+    <w:lvl w:ilvl="2" w:tplc="0809001B" w:tentative="1">
+      <w:start w:val="1"/>
+      <w:numFmt w:val="lowerRoman"/>
+      <w:lvlText w:val="%3."/>
+      <w:lvlJc w:val="right"/>
+      <w:pPr>
+        <w:ind w:left="2160" w:hanging="180"/>
+      </w:pPr>
+    </w:lvl>
+    <w:lvl w:ilvl="3" w:tplc="0809000F" w:tentative="1">
+      <w:start w:val="1"/>
+      <w:numFmt w:val="decimal"/>
+      <w:lvlText w:val="%4."/>
+      <w:lvlJc w:val="left"/>
+      <w:pPr>
+        <w:ind w:left="2880" w:hanging="360"/>
+      </w:pPr>
+    </w:lvl>
+    <w:lvl w:ilvl="4" w:tplc="08090019" w:tentative="1">
+      <w:start w:val="1"/>
+      <w:numFmt w:val="lowerLetter"/>
+      <w:lvlText w:val="%5."/>
+      <w:lvlJc w:val="left"/>
+      <w:pPr>
+        <w:ind w:left="3600" w:hanging="360"/>
+      </w:pPr>
+    </w:lvl>
+    <w:lvl w:ilvl="5" w:tplc="0809001B" w:tentative="1">
+      <w:start w:val="1"/>
+      <w:numFmt w:val="lowerRoman"/>
+      <w:lvlText w:val="%6."/>
+      <w:lvlJc w:val="right"/>
+      <w:pPr>
+        <w:ind w:left="4320" w:hanging="180"/>
+      </w:pPr>
+    </w:lvl>
+    <w:lvl w:ilvl="6" w:tplc="0809000F" w:tentative="1">
+      <w:start w:val="1"/>
+      <w:numFmt w:val="decimal"/>
+      <w:lvlText w:val="%7."/>
+      <w:lvlJc w:val="left"/>
+      <w:pPr>
+        <w:ind w:left="5040" w:hanging="360"/>
+      </w:pPr>
+    </w:lvl>
+    <w:lvl w:ilvl="7" w:tplc="08090019" w:tentative="1">
+      <w:start w:val="1"/>
+      <w:numFmt w:val="lowerLetter"/>
+      <w:lvlText w:val="%8."/>
+      <w:lvlJc w:val="left"/>
+      <w:pPr>
+        <w:ind w:left="5760" w:hanging="360"/>
+      </w:pPr>
+    </w:lvl>
+    <w:lvl w:ilvl="8" w:tplc="0809001B" w:tentative="1">
+      <w:start w:val="1"/>
+      <w:numFmt w:val="lowerRoman"/>
+      <w:lvlText w:val="%9."/>
+      <w:lvlJc w:val="right"/>
+      <w:pPr>
+        <w:ind w:left="6480" w:hanging="180"/>
+      </w:pPr>
+    </w:lvl>
+  </w:abstractNum>
+  <w:abstractNum w:abstractNumId="7" w15:restartNumberingAfterBreak="0">
     <w:nsid w:val="687E023C"/>
     <w:multiLevelType w:val="hybridMultilevel"/>
     <w:tmpl w:val="C2B06872"/>
@@ -2330,7 +2860,7 @@
       </w:pPr>
     </w:lvl>
   </w:abstractNum>
-  <w:abstractNum w:abstractNumId="7" w15:restartNumberingAfterBreak="0">
+  <w:abstractNum w:abstractNumId="8" w15:restartNumberingAfterBreak="0">
     <w:nsid w:val="6F2F2860"/>
     <w:multiLevelType w:val="hybridMultilevel"/>
     <w:tmpl w:val="D6CCE616"/>
@@ -2456,13 +2986,13 @@
     <w:abstractNumId w:val="5"/>
   </w:num>
   <w:num w:numId="4" w16cid:durableId="35783965">
-    <w:abstractNumId w:val="6"/>
+    <w:abstractNumId w:val="7"/>
   </w:num>
   <w:num w:numId="5" w16cid:durableId="495414581">
     <w:abstractNumId w:val="1"/>
   </w:num>
   <w:num w:numId="6" w16cid:durableId="318652125">
-    <w:abstractNumId w:val="7"/>
+    <w:abstractNumId w:val="8"/>
   </w:num>
   <w:num w:numId="7" w16cid:durableId="818233586">
     <w:abstractNumId w:val="0"/>
@@ -2472,6 +3002,9 @@
   </w:num>
   <w:num w:numId="9" w16cid:durableId="2131509386">
     <w:abstractNumId w:val="3"/>
+  </w:num>
+  <w:num w:numId="10" w16cid:durableId="2018386240">
+    <w:abstractNumId w:val="6"/>
   </w:num>
 </w:numbering>
 </file>

</xml_diff>

<commit_message>
Completed LO 1.4 - practice the mindset of an effective facilitator
</commit_message>
<xml_diff>
--- a/acs_cf_evidence_file.docx
+++ b/acs_cf_evidence_file.docx
@@ -1507,10 +1507,7 @@
         </w:rPr>
       </w:pPr>
       <w:r>
-        <w:t>What is Facilitation?</w:t>
-      </w:r>
-      <w:r>
-        <w:t xml:space="preserve"> </w:t>
+        <w:t xml:space="preserve">What is Facilitation? </w:t>
       </w:r>
       <w:r>
         <w:t xml:space="preserve">- </w:t>
@@ -2125,7 +2122,524 @@
     </w:p>
     <w:p/>
     <w:p/>
+    <w:p>
+      <w:pPr>
+        <w:rPr>
+          <w:rFonts w:asciiTheme="majorHAnsi" w:eastAsiaTheme="majorEastAsia" w:hAnsiTheme="majorHAnsi" w:cstheme="majorBidi"/>
+          <w:color w:val="1F3763" w:themeColor="accent1" w:themeShade="7F"/>
+        </w:rPr>
+      </w:pPr>
+      <w:r>
+        <w:br w:type="page"/>
+      </w:r>
+    </w:p>
+    <w:p>
+      <w:pPr>
+        <w:pStyle w:val="Heading3"/>
+      </w:pPr>
+      <w:r>
+        <w:lastRenderedPageBreak/>
+        <w:t xml:space="preserve">LO 1.4 - </w:t>
+      </w:r>
+      <w:r>
+        <w:rPr>
+          <w:b/>
+          <w:bCs/>
+          <w:color w:val="00B050"/>
+        </w:rPr>
+        <w:t>practice</w:t>
+      </w:r>
+      <w:r>
+        <w:t xml:space="preserve"> the mindset of an effective facilitator </w:t>
+      </w:r>
+    </w:p>
     <w:p/>
+    <w:p>
+      <w:pPr>
+        <w:rPr>
+          <w:b/>
+          <w:bCs/>
+        </w:rPr>
+      </w:pPr>
+      <w:r>
+        <w:rPr>
+          <w:b/>
+          <w:bCs/>
+        </w:rPr>
+        <w:t>Case Study</w:t>
+      </w:r>
+    </w:p>
+    <w:p>
+      <w:r>
+        <w:t xml:space="preserve">Your client is a one of the largest financial </w:t>
+      </w:r>
+      <w:r>
+        <w:t>institutions</w:t>
+      </w:r>
+      <w:r>
+        <w:t xml:space="preserve"> with specialisation Insurance, asset management and pension management. They have different businesses and </w:t>
+      </w:r>
+      <w:r>
+        <w:t>departments</w:t>
+      </w:r>
+      <w:r>
+        <w:t xml:space="preserve"> within its group structure. They are currently undergoing a strategic data transformation programme. There is a need to send strategic ESG data across two businesses with the financial group. </w:t>
+      </w:r>
+      <w:r>
+        <w:t xml:space="preserve">There is lack of clarify, structure and progress with sending strategic ESG data. What would you do as an effective facilitator to ensure the delivery of strategic ESG data using strategic solutions? </w:t>
+      </w:r>
+      <w:r>
+        <w:t xml:space="preserve"> </w:t>
+      </w:r>
+    </w:p>
+    <w:p/>
+    <w:p>
+      <w:pPr>
+        <w:rPr>
+          <w:b/>
+          <w:bCs/>
+        </w:rPr>
+      </w:pPr>
+      <w:r>
+        <w:rPr>
+          <w:b/>
+          <w:bCs/>
+        </w:rPr>
+        <w:t>Answer</w:t>
+      </w:r>
+    </w:p>
+    <w:p>
+      <w:pPr>
+        <w:rPr>
+          <w:b/>
+          <w:bCs/>
+        </w:rPr>
+      </w:pPr>
+    </w:p>
+    <w:p>
+      <w:r>
+        <w:rPr>
+          <w:b/>
+          <w:bCs/>
+        </w:rPr>
+        <w:t>Situation</w:t>
+      </w:r>
+      <w:r>
+        <w:t xml:space="preserve"> – My client </w:t>
+      </w:r>
+      <w:r>
+        <w:t>is a one of the largest financial institutions with specialisation Insurance, asset management and pension management. They have different businesses and departments within its group structure. They are currently undergoing a strategic data transformation programme. There is a need to send strategic ESG data across two businesses with the financial group. There is lack of clarify, structure and progress with sending strategic ESG data.</w:t>
+      </w:r>
+    </w:p>
+    <w:p/>
+    <w:p>
+      <w:r>
+        <w:rPr>
+          <w:b/>
+          <w:bCs/>
+        </w:rPr>
+        <w:t xml:space="preserve">Task </w:t>
+      </w:r>
+      <w:r>
+        <w:t>– Facilitate enterprise data delivery for ESG data across different business</w:t>
+      </w:r>
+      <w:r>
+        <w:t xml:space="preserve">es within </w:t>
+      </w:r>
+      <w:r>
+        <w:t>one of the largest financial institutions with specialisation Insurance, asset management and pension management.</w:t>
+      </w:r>
+    </w:p>
+    <w:p/>
+    <w:p>
+      <w:pPr>
+        <w:rPr>
+          <w:b/>
+          <w:bCs/>
+        </w:rPr>
+      </w:pPr>
+      <w:r>
+        <w:rPr>
+          <w:b/>
+          <w:bCs/>
+        </w:rPr>
+        <w:t xml:space="preserve">Actions </w:t>
+      </w:r>
+    </w:p>
+    <w:p>
+      <w:pPr>
+        <w:pStyle w:val="ListParagraph"/>
+        <w:numPr>
+          <w:ilvl w:val="0"/>
+          <w:numId w:val="11"/>
+        </w:numPr>
+        <w:rPr>
+          <w:b/>
+          <w:bCs/>
+        </w:rPr>
+      </w:pPr>
+      <w:r>
+        <w:rPr>
+          <w:b/>
+          <w:bCs/>
+        </w:rPr>
+        <w:t xml:space="preserve">Created an environment </w:t>
+      </w:r>
+      <w:r>
+        <w:rPr>
+          <w:b/>
+          <w:bCs/>
+        </w:rPr>
+        <w:t>to help move people forward, harness contribution and create tangible impact</w:t>
+      </w:r>
+    </w:p>
+    <w:p>
+      <w:pPr>
+        <w:pStyle w:val="ListParagraph"/>
+        <w:numPr>
+          <w:ilvl w:val="1"/>
+          <w:numId w:val="11"/>
+        </w:numPr>
+      </w:pPr>
+      <w:r>
+        <w:t>Setup up a bi weekly (Tuesday and Thursday) sync up call between the technical teams and business teams across the two business</w:t>
+      </w:r>
+    </w:p>
+    <w:p>
+      <w:pPr>
+        <w:pStyle w:val="ListParagraph"/>
+        <w:numPr>
+          <w:ilvl w:val="0"/>
+          <w:numId w:val="11"/>
+        </w:numPr>
+      </w:pPr>
+      <w:r>
+        <w:rPr>
+          <w:b/>
+          <w:bCs/>
+        </w:rPr>
+        <w:t>Honour the wisdom of the gr</w:t>
+      </w:r>
+      <w:r>
+        <w:rPr>
+          <w:b/>
+          <w:bCs/>
+        </w:rPr>
+        <w:t>oup</w:t>
+      </w:r>
+    </w:p>
+    <w:p>
+      <w:pPr>
+        <w:pStyle w:val="ListParagraph"/>
+        <w:numPr>
+          <w:ilvl w:val="1"/>
+          <w:numId w:val="11"/>
+        </w:numPr>
+      </w:pPr>
+      <w:r>
+        <w:t>Facilitated brainstorming sessions and technical workshops with key stakeholders across the group to create a working solution after the initial strategic solution was not feasible to meet the strategic delivery data</w:t>
+      </w:r>
+    </w:p>
+    <w:p>
+      <w:pPr>
+        <w:pStyle w:val="ListParagraph"/>
+        <w:numPr>
+          <w:ilvl w:val="0"/>
+          <w:numId w:val="11"/>
+        </w:numPr>
+      </w:pPr>
+      <w:r>
+        <w:rPr>
+          <w:b/>
+          <w:bCs/>
+        </w:rPr>
+        <w:t>Stand in the storm</w:t>
+      </w:r>
+    </w:p>
+    <w:p>
+      <w:pPr>
+        <w:pStyle w:val="ListParagraph"/>
+        <w:numPr>
+          <w:ilvl w:val="1"/>
+          <w:numId w:val="11"/>
+        </w:numPr>
+      </w:pPr>
+      <w:r>
+        <w:t xml:space="preserve">Created </w:t>
+      </w:r>
+      <w:proofErr w:type="gramStart"/>
+      <w:r>
+        <w:t>an</w:t>
+      </w:r>
+      <w:proofErr w:type="gramEnd"/>
+      <w:r>
+        <w:t xml:space="preserve"> working environment where both business </w:t>
+      </w:r>
+      <w:r>
+        <w:t>parities could constructive discuss differing perspectives and technical viewpoint</w:t>
+      </w:r>
+    </w:p>
+    <w:p>
+      <w:pPr>
+        <w:pStyle w:val="ListParagraph"/>
+        <w:numPr>
+          <w:ilvl w:val="1"/>
+          <w:numId w:val="11"/>
+        </w:numPr>
+      </w:pPr>
+      <w:r>
+        <w:t xml:space="preserve">Supported teams navigating healthy dissatisfactions and disappointment  </w:t>
+      </w:r>
+    </w:p>
+    <w:p>
+      <w:pPr>
+        <w:pStyle w:val="ListParagraph"/>
+        <w:numPr>
+          <w:ilvl w:val="0"/>
+          <w:numId w:val="11"/>
+        </w:numPr>
+        <w:rPr>
+          <w:b/>
+          <w:bCs/>
+        </w:rPr>
+      </w:pPr>
+      <w:r>
+        <w:rPr>
+          <w:b/>
+          <w:bCs/>
+        </w:rPr>
+        <w:t xml:space="preserve">Maintained Neutrality </w:t>
+      </w:r>
+    </w:p>
+    <w:p>
+      <w:pPr>
+        <w:pStyle w:val="ListParagraph"/>
+        <w:numPr>
+          <w:ilvl w:val="1"/>
+          <w:numId w:val="11"/>
+        </w:numPr>
+        <w:rPr>
+          <w:b/>
+          <w:bCs/>
+        </w:rPr>
+      </w:pPr>
+      <w:r>
+        <w:t xml:space="preserve">Ensured </w:t>
+      </w:r>
+      <w:r>
+        <w:t>there</w:t>
+      </w:r>
+      <w:r>
+        <w:t xml:space="preserve"> was a strong sense of neutrality in ensuring we create a working solution for ensuring strategic ESG data is delivered </w:t>
+      </w:r>
+    </w:p>
+    <w:p>
+      <w:pPr>
+        <w:pStyle w:val="ListParagraph"/>
+        <w:numPr>
+          <w:ilvl w:val="1"/>
+          <w:numId w:val="11"/>
+        </w:numPr>
+        <w:rPr>
+          <w:b/>
+          <w:bCs/>
+        </w:rPr>
+      </w:pPr>
+      <w:r>
+        <w:t xml:space="preserve">Ensured neutrality within the meeting – no judgment, no abuse and no rude form of communication </w:t>
+      </w:r>
+    </w:p>
+    <w:p>
+      <w:pPr>
+        <w:pStyle w:val="ListParagraph"/>
+        <w:numPr>
+          <w:ilvl w:val="0"/>
+          <w:numId w:val="11"/>
+        </w:numPr>
+        <w:rPr>
+          <w:b/>
+          <w:bCs/>
+        </w:rPr>
+      </w:pPr>
+      <w:r>
+        <w:rPr>
+          <w:b/>
+          <w:bCs/>
+        </w:rPr>
+        <w:t>Hold the group’s agenda</w:t>
+      </w:r>
+    </w:p>
+    <w:p>
+      <w:pPr>
+        <w:pStyle w:val="ListParagraph"/>
+        <w:numPr>
+          <w:ilvl w:val="1"/>
+          <w:numId w:val="11"/>
+        </w:numPr>
+      </w:pPr>
+      <w:r>
+        <w:t xml:space="preserve">Ensured the cross-functional teams were focussed on the key goal </w:t>
+      </w:r>
+      <w:proofErr w:type="spellStart"/>
+      <w:r>
+        <w:t>fo</w:t>
+      </w:r>
+      <w:proofErr w:type="spellEnd"/>
+      <w:r>
+        <w:t xml:space="preserve"> our working group</w:t>
+      </w:r>
+    </w:p>
+    <w:p>
+      <w:pPr>
+        <w:pStyle w:val="ListParagraph"/>
+        <w:numPr>
+          <w:ilvl w:val="2"/>
+          <w:numId w:val="11"/>
+        </w:numPr>
+      </w:pPr>
+      <w:r>
+        <w:t>How can we best delivery strategic ESG data?</w:t>
+      </w:r>
+    </w:p>
+    <w:p>
+      <w:pPr>
+        <w:pStyle w:val="ListParagraph"/>
+        <w:numPr>
+          <w:ilvl w:val="2"/>
+          <w:numId w:val="11"/>
+        </w:numPr>
+      </w:pPr>
+      <w:r>
+        <w:t>What does this group really need right now?</w:t>
+      </w:r>
+    </w:p>
+    <w:p>
+      <w:pPr>
+        <w:pStyle w:val="ListParagraph"/>
+        <w:numPr>
+          <w:ilvl w:val="0"/>
+          <w:numId w:val="11"/>
+        </w:numPr>
+        <w:rPr>
+          <w:b/>
+          <w:bCs/>
+        </w:rPr>
+      </w:pPr>
+      <w:r>
+        <w:rPr>
+          <w:b/>
+          <w:bCs/>
+        </w:rPr>
+        <w:lastRenderedPageBreak/>
+        <w:t>Uploaded Agile/Lean mindset</w:t>
+      </w:r>
+    </w:p>
+    <w:p>
+      <w:pPr>
+        <w:pStyle w:val="ListParagraph"/>
+        <w:numPr>
+          <w:ilvl w:val="1"/>
+          <w:numId w:val="11"/>
+        </w:numPr>
+      </w:pPr>
+      <w:r>
+        <w:t>Created an agile &amp; lean mindset within the group</w:t>
+      </w:r>
+    </w:p>
+    <w:p>
+      <w:pPr>
+        <w:pStyle w:val="ListParagraph"/>
+        <w:numPr>
+          <w:ilvl w:val="1"/>
+          <w:numId w:val="11"/>
+        </w:numPr>
+      </w:pPr>
+      <w:r>
+        <w:t>Implemented a continuous feedback mechanism between the two business groups</w:t>
+      </w:r>
+    </w:p>
+    <w:p>
+      <w:pPr>
+        <w:pStyle w:val="ListParagraph"/>
+        <w:numPr>
+          <w:ilvl w:val="1"/>
+          <w:numId w:val="11"/>
+        </w:numPr>
+      </w:pPr>
+      <w:r>
+        <w:t xml:space="preserve">Reduced waste in the process and focussed the team in value delivery </w:t>
+      </w:r>
+    </w:p>
+    <w:p/>
+    <w:p>
+      <w:pPr>
+        <w:rPr>
+          <w:b/>
+          <w:bCs/>
+        </w:rPr>
+      </w:pPr>
+      <w:r>
+        <w:rPr>
+          <w:b/>
+          <w:bCs/>
+        </w:rPr>
+        <w:t>Outcome</w:t>
+      </w:r>
+    </w:p>
+    <w:p>
+      <w:pPr>
+        <w:pStyle w:val="ListParagraph"/>
+        <w:numPr>
+          <w:ilvl w:val="0"/>
+          <w:numId w:val="12"/>
+        </w:numPr>
+      </w:pPr>
+      <w:r>
+        <w:t xml:space="preserve">A working solution design and implementation for delivering strategic ESG data was implemented </w:t>
+      </w:r>
+      <w:r>
+        <w:t>based on the group’s wisdom in an agile way</w:t>
+      </w:r>
+    </w:p>
+    <w:p>
+      <w:pPr>
+        <w:pStyle w:val="ListParagraph"/>
+        <w:numPr>
+          <w:ilvl w:val="0"/>
+          <w:numId w:val="12"/>
+        </w:numPr>
+      </w:pPr>
+      <w:r>
+        <w:t>Empowered investment teams, reporting teams, risk team, marketing team and more business team with strategic ESG data</w:t>
+      </w:r>
+    </w:p>
+    <w:p>
+      <w:pPr>
+        <w:pStyle w:val="ListParagraph"/>
+        <w:numPr>
+          <w:ilvl w:val="0"/>
+          <w:numId w:val="12"/>
+        </w:numPr>
+      </w:pPr>
+      <w:r>
+        <w:t xml:space="preserve"> Built a strong collaborative cross-business team </w:t>
+      </w:r>
+      <w:r>
+        <w:t>with</w:t>
+      </w:r>
+      <w:r>
+        <w:t>in the bigger</w:t>
+      </w:r>
+      <w:r>
+        <w:t xml:space="preserve"> group, enabling and supporting them to achieve their </w:t>
+      </w:r>
+      <w:r>
+        <w:t xml:space="preserve">strategic </w:t>
+      </w:r>
+      <w:r>
+        <w:t>objectives</w:t>
+      </w:r>
+    </w:p>
     <w:p/>
     <w:sectPr>
       <w:pgSz w:w="11900" w:h="16840"/>
@@ -2142,6 +2656,95 @@
 <file path=word/numbering.xml><?xml version="1.0" encoding="utf-8"?>
 <w:numbering xmlns:wpc="http://schemas.microsoft.com/office/word/2010/wordprocessingCanvas" xmlns:cx="http://schemas.microsoft.com/office/drawing/2014/chartex" xmlns:cx1="http://schemas.microsoft.com/office/drawing/2015/9/8/chartex" xmlns:cx2="http://schemas.microsoft.com/office/drawing/2015/10/21/chartex" xmlns:cx3="http://schemas.microsoft.com/office/drawing/2016/5/9/chartex" xmlns:cx4="http://schemas.microsoft.com/office/drawing/2016/5/10/chartex" xmlns:cx5="http://schemas.microsoft.com/office/drawing/2016/5/11/chartex" xmlns:cx6="http://schemas.microsoft.com/office/drawing/2016/5/12/chartex" xmlns:cx7="http://schemas.microsoft.com/office/drawing/2016/5/13/chartex" xmlns:cx8="http://schemas.microsoft.com/office/drawing/2016/5/14/chartex" xmlns:mc="http://schemas.openxmlformats.org/markup-compatibility/2006" xmlns:aink="http://schemas.microsoft.com/office/drawing/2016/ink" xmlns:am3d="http://schemas.microsoft.com/office/drawing/2017/model3d" xmlns:o="urn:schemas-microsoft-com:office:office" xmlns:oel="http://schemas.microsoft.com/office/2019/extlst" xmlns:r="http://schemas.openxmlformats.org/officeDocument/2006/relationships" xmlns:m="http://schemas.openxmlformats.org/officeDocument/2006/math" xmlns:v="urn:schemas-microsoft-com:vml" xmlns:wp14="http://schemas.microsoft.com/office/word/2010/wordprocessingDrawing" xmlns:wp="http://schemas.openxmlformats.org/drawingml/2006/wordprocessingDrawing" xmlns:w10="urn:schemas-microsoft-com:office:word" xmlns:w="http://schemas.openxmlformats.org/wordprocessingml/2006/main" xmlns:w14="http://schemas.microsoft.com/office/word/2010/wordml" xmlns:w15="http://schemas.microsoft.com/office/word/2012/wordml" xmlns:w16cex="http://schemas.microsoft.com/office/word/2018/wordml/cex" xmlns:w16cid="http://schemas.microsoft.com/office/word/2016/wordml/cid" xmlns:w16="http://schemas.microsoft.com/office/word/2018/wordml" xmlns:w16sdtdh="http://schemas.microsoft.com/office/word/2020/wordml/sdtdatahash" xmlns:w16se="http://schemas.microsoft.com/office/word/2015/wordml/symex" xmlns:wpg="http://schemas.microsoft.com/office/word/2010/wordprocessingGroup" xmlns:wpi="http://schemas.microsoft.com/office/word/2010/wordprocessingInk" xmlns:wne="http://schemas.microsoft.com/office/word/2006/wordml" xmlns:wps="http://schemas.microsoft.com/office/word/2010/wordprocessingShape" mc:Ignorable="w14 w15 w16se w16cid w16 w16cex w16sdtdh wp14">
   <w:abstractNum w:abstractNumId="0" w15:restartNumberingAfterBreak="0">
+    <w:nsid w:val="009876DF"/>
+    <w:multiLevelType w:val="hybridMultilevel"/>
+    <w:tmpl w:val="535ECC68"/>
+    <w:lvl w:ilvl="0" w:tplc="0809000F">
+      <w:start w:val="1"/>
+      <w:numFmt w:val="decimal"/>
+      <w:lvlText w:val="%1."/>
+      <w:lvlJc w:val="left"/>
+      <w:pPr>
+        <w:ind w:left="720" w:hanging="360"/>
+      </w:pPr>
+      <w:rPr>
+        <w:rFonts w:hint="default"/>
+      </w:rPr>
+    </w:lvl>
+    <w:lvl w:ilvl="1" w:tplc="08090019" w:tentative="1">
+      <w:start w:val="1"/>
+      <w:numFmt w:val="lowerLetter"/>
+      <w:lvlText w:val="%2."/>
+      <w:lvlJc w:val="left"/>
+      <w:pPr>
+        <w:ind w:left="1440" w:hanging="360"/>
+      </w:pPr>
+    </w:lvl>
+    <w:lvl w:ilvl="2" w:tplc="0809001B" w:tentative="1">
+      <w:start w:val="1"/>
+      <w:numFmt w:val="lowerRoman"/>
+      <w:lvlText w:val="%3."/>
+      <w:lvlJc w:val="right"/>
+      <w:pPr>
+        <w:ind w:left="2160" w:hanging="180"/>
+      </w:pPr>
+    </w:lvl>
+    <w:lvl w:ilvl="3" w:tplc="0809000F" w:tentative="1">
+      <w:start w:val="1"/>
+      <w:numFmt w:val="decimal"/>
+      <w:lvlText w:val="%4."/>
+      <w:lvlJc w:val="left"/>
+      <w:pPr>
+        <w:ind w:left="2880" w:hanging="360"/>
+      </w:pPr>
+    </w:lvl>
+    <w:lvl w:ilvl="4" w:tplc="08090019" w:tentative="1">
+      <w:start w:val="1"/>
+      <w:numFmt w:val="lowerLetter"/>
+      <w:lvlText w:val="%5."/>
+      <w:lvlJc w:val="left"/>
+      <w:pPr>
+        <w:ind w:left="3600" w:hanging="360"/>
+      </w:pPr>
+    </w:lvl>
+    <w:lvl w:ilvl="5" w:tplc="0809001B" w:tentative="1">
+      <w:start w:val="1"/>
+      <w:numFmt w:val="lowerRoman"/>
+      <w:lvlText w:val="%6."/>
+      <w:lvlJc w:val="right"/>
+      <w:pPr>
+        <w:ind w:left="4320" w:hanging="180"/>
+      </w:pPr>
+    </w:lvl>
+    <w:lvl w:ilvl="6" w:tplc="0809000F" w:tentative="1">
+      <w:start w:val="1"/>
+      <w:numFmt w:val="decimal"/>
+      <w:lvlText w:val="%7."/>
+      <w:lvlJc w:val="left"/>
+      <w:pPr>
+        <w:ind w:left="5040" w:hanging="360"/>
+      </w:pPr>
+    </w:lvl>
+    <w:lvl w:ilvl="7" w:tplc="08090019" w:tentative="1">
+      <w:start w:val="1"/>
+      <w:numFmt w:val="lowerLetter"/>
+      <w:lvlText w:val="%8."/>
+      <w:lvlJc w:val="left"/>
+      <w:pPr>
+        <w:ind w:left="5760" w:hanging="360"/>
+      </w:pPr>
+    </w:lvl>
+    <w:lvl w:ilvl="8" w:tplc="0809001B" w:tentative="1">
+      <w:start w:val="1"/>
+      <w:numFmt w:val="lowerRoman"/>
+      <w:lvlText w:val="%9."/>
+      <w:lvlJc w:val="right"/>
+      <w:pPr>
+        <w:ind w:left="6480" w:hanging="180"/>
+      </w:pPr>
+    </w:lvl>
+  </w:abstractNum>
+  <w:abstractNum w:abstractNumId="1" w15:restartNumberingAfterBreak="0">
     <w:nsid w:val="1254485C"/>
     <w:multiLevelType w:val="hybridMultilevel"/>
     <w:tmpl w:val="B1604974"/>
@@ -2230,7 +2833,7 @@
       </w:pPr>
     </w:lvl>
   </w:abstractNum>
-  <w:abstractNum w:abstractNumId="1" w15:restartNumberingAfterBreak="0">
+  <w:abstractNum w:abstractNumId="2" w15:restartNumberingAfterBreak="0">
     <w:nsid w:val="1D4E63B0"/>
     <w:multiLevelType w:val="hybridMultilevel"/>
     <w:tmpl w:val="B798F622"/>
@@ -2319,7 +2922,7 @@
       </w:pPr>
     </w:lvl>
   </w:abstractNum>
-  <w:abstractNum w:abstractNumId="2" w15:restartNumberingAfterBreak="0">
+  <w:abstractNum w:abstractNumId="3" w15:restartNumberingAfterBreak="0">
     <w:nsid w:val="1E5C5D7F"/>
     <w:multiLevelType w:val="multilevel"/>
     <w:tmpl w:val="04090025"/>
@@ -2414,7 +3017,96 @@
       </w:pPr>
     </w:lvl>
   </w:abstractNum>
-  <w:abstractNum w:abstractNumId="3" w15:restartNumberingAfterBreak="0">
+  <w:abstractNum w:abstractNumId="4" w15:restartNumberingAfterBreak="0">
+    <w:nsid w:val="21352F25"/>
+    <w:multiLevelType w:val="hybridMultilevel"/>
+    <w:tmpl w:val="442E2434"/>
+    <w:lvl w:ilvl="0" w:tplc="0809000F">
+      <w:start w:val="1"/>
+      <w:numFmt w:val="decimal"/>
+      <w:lvlText w:val="%1."/>
+      <w:lvlJc w:val="left"/>
+      <w:pPr>
+        <w:ind w:left="720" w:hanging="360"/>
+      </w:pPr>
+      <w:rPr>
+        <w:rFonts w:hint="default"/>
+      </w:rPr>
+    </w:lvl>
+    <w:lvl w:ilvl="1" w:tplc="08090019">
+      <w:start w:val="1"/>
+      <w:numFmt w:val="lowerLetter"/>
+      <w:lvlText w:val="%2."/>
+      <w:lvlJc w:val="left"/>
+      <w:pPr>
+        <w:ind w:left="1440" w:hanging="360"/>
+      </w:pPr>
+    </w:lvl>
+    <w:lvl w:ilvl="2" w:tplc="0809001B">
+      <w:start w:val="1"/>
+      <w:numFmt w:val="lowerRoman"/>
+      <w:lvlText w:val="%3."/>
+      <w:lvlJc w:val="right"/>
+      <w:pPr>
+        <w:ind w:left="2160" w:hanging="180"/>
+      </w:pPr>
+    </w:lvl>
+    <w:lvl w:ilvl="3" w:tplc="0809000F" w:tentative="1">
+      <w:start w:val="1"/>
+      <w:numFmt w:val="decimal"/>
+      <w:lvlText w:val="%4."/>
+      <w:lvlJc w:val="left"/>
+      <w:pPr>
+        <w:ind w:left="2880" w:hanging="360"/>
+      </w:pPr>
+    </w:lvl>
+    <w:lvl w:ilvl="4" w:tplc="08090019" w:tentative="1">
+      <w:start w:val="1"/>
+      <w:numFmt w:val="lowerLetter"/>
+      <w:lvlText w:val="%5."/>
+      <w:lvlJc w:val="left"/>
+      <w:pPr>
+        <w:ind w:left="3600" w:hanging="360"/>
+      </w:pPr>
+    </w:lvl>
+    <w:lvl w:ilvl="5" w:tplc="0809001B" w:tentative="1">
+      <w:start w:val="1"/>
+      <w:numFmt w:val="lowerRoman"/>
+      <w:lvlText w:val="%6."/>
+      <w:lvlJc w:val="right"/>
+      <w:pPr>
+        <w:ind w:left="4320" w:hanging="180"/>
+      </w:pPr>
+    </w:lvl>
+    <w:lvl w:ilvl="6" w:tplc="0809000F" w:tentative="1">
+      <w:start w:val="1"/>
+      <w:numFmt w:val="decimal"/>
+      <w:lvlText w:val="%7."/>
+      <w:lvlJc w:val="left"/>
+      <w:pPr>
+        <w:ind w:left="5040" w:hanging="360"/>
+      </w:pPr>
+    </w:lvl>
+    <w:lvl w:ilvl="7" w:tplc="08090019" w:tentative="1">
+      <w:start w:val="1"/>
+      <w:numFmt w:val="lowerLetter"/>
+      <w:lvlText w:val="%8."/>
+      <w:lvlJc w:val="left"/>
+      <w:pPr>
+        <w:ind w:left="5760" w:hanging="360"/>
+      </w:pPr>
+    </w:lvl>
+    <w:lvl w:ilvl="8" w:tplc="0809001B" w:tentative="1">
+      <w:start w:val="1"/>
+      <w:numFmt w:val="lowerRoman"/>
+      <w:lvlText w:val="%9."/>
+      <w:lvlJc w:val="right"/>
+      <w:pPr>
+        <w:ind w:left="6480" w:hanging="180"/>
+      </w:pPr>
+    </w:lvl>
+  </w:abstractNum>
+  <w:abstractNum w:abstractNumId="5" w15:restartNumberingAfterBreak="0">
     <w:nsid w:val="268157B9"/>
     <w:multiLevelType w:val="hybridMultilevel"/>
     <w:tmpl w:val="5AC6F34C"/>
@@ -2503,7 +3195,7 @@
       </w:pPr>
     </w:lvl>
   </w:abstractNum>
-  <w:abstractNum w:abstractNumId="4" w15:restartNumberingAfterBreak="0">
+  <w:abstractNum w:abstractNumId="6" w15:restartNumberingAfterBreak="0">
     <w:nsid w:val="323F5C6D"/>
     <w:multiLevelType w:val="hybridMultilevel"/>
     <w:tmpl w:val="A7A60ED4"/>
@@ -2592,7 +3284,7 @@
       </w:pPr>
     </w:lvl>
   </w:abstractNum>
-  <w:abstractNum w:abstractNumId="5" w15:restartNumberingAfterBreak="0">
+  <w:abstractNum w:abstractNumId="7" w15:restartNumberingAfterBreak="0">
     <w:nsid w:val="4C912541"/>
     <w:multiLevelType w:val="hybridMultilevel"/>
     <w:tmpl w:val="5538D944"/>
@@ -2681,7 +3373,7 @@
       </w:pPr>
     </w:lvl>
   </w:abstractNum>
-  <w:abstractNum w:abstractNumId="6" w15:restartNumberingAfterBreak="0">
+  <w:abstractNum w:abstractNumId="8" w15:restartNumberingAfterBreak="0">
     <w:nsid w:val="56F40F6F"/>
     <w:multiLevelType w:val="hybridMultilevel"/>
     <w:tmpl w:val="B54808A6"/>
@@ -2771,7 +3463,7 @@
       </w:pPr>
     </w:lvl>
   </w:abstractNum>
-  <w:abstractNum w:abstractNumId="7" w15:restartNumberingAfterBreak="0">
+  <w:abstractNum w:abstractNumId="9" w15:restartNumberingAfterBreak="0">
     <w:nsid w:val="687E023C"/>
     <w:multiLevelType w:val="hybridMultilevel"/>
     <w:tmpl w:val="C2B06872"/>
@@ -2860,7 +3552,7 @@
       </w:pPr>
     </w:lvl>
   </w:abstractNum>
-  <w:abstractNum w:abstractNumId="8" w15:restartNumberingAfterBreak="0">
+  <w:abstractNum w:abstractNumId="10" w15:restartNumberingAfterBreak="0">
     <w:nsid w:val="6F2F2860"/>
     <w:multiLevelType w:val="hybridMultilevel"/>
     <w:tmpl w:val="D6CCE616"/>
@@ -2950,10 +3642,10 @@
     </w:lvl>
   </w:abstractNum>
   <w:num w:numId="1" w16cid:durableId="1383335426">
-    <w:abstractNumId w:val="2"/>
+    <w:abstractNumId w:val="3"/>
   </w:num>
   <w:num w:numId="2" w16cid:durableId="1931616414">
-    <w:abstractNumId w:val="2"/>
+    <w:abstractNumId w:val="3"/>
     <w:lvlOverride w:ilvl="0">
       <w:startOverride w:val="1"/>
     </w:lvlOverride>
@@ -2983,28 +3675,34 @@
     </w:lvlOverride>
   </w:num>
   <w:num w:numId="3" w16cid:durableId="1879120514">
+    <w:abstractNumId w:val="7"/>
+  </w:num>
+  <w:num w:numId="4" w16cid:durableId="35783965">
+    <w:abstractNumId w:val="9"/>
+  </w:num>
+  <w:num w:numId="5" w16cid:durableId="495414581">
+    <w:abstractNumId w:val="2"/>
+  </w:num>
+  <w:num w:numId="6" w16cid:durableId="318652125">
+    <w:abstractNumId w:val="10"/>
+  </w:num>
+  <w:num w:numId="7" w16cid:durableId="818233586">
+    <w:abstractNumId w:val="1"/>
+  </w:num>
+  <w:num w:numId="8" w16cid:durableId="363598113">
+    <w:abstractNumId w:val="6"/>
+  </w:num>
+  <w:num w:numId="9" w16cid:durableId="2131509386">
     <w:abstractNumId w:val="5"/>
   </w:num>
-  <w:num w:numId="4" w16cid:durableId="35783965">
-    <w:abstractNumId w:val="7"/>
-  </w:num>
-  <w:num w:numId="5" w16cid:durableId="495414581">
-    <w:abstractNumId w:val="1"/>
-  </w:num>
-  <w:num w:numId="6" w16cid:durableId="318652125">
+  <w:num w:numId="10" w16cid:durableId="2018386240">
     <w:abstractNumId w:val="8"/>
   </w:num>
-  <w:num w:numId="7" w16cid:durableId="818233586">
-    <w:abstractNumId w:val="0"/>
-  </w:num>
-  <w:num w:numId="8" w16cid:durableId="363598113">
+  <w:num w:numId="11" w16cid:durableId="1163593948">
     <w:abstractNumId w:val="4"/>
   </w:num>
-  <w:num w:numId="9" w16cid:durableId="2131509386">
-    <w:abstractNumId w:val="3"/>
-  </w:num>
-  <w:num w:numId="10" w16cid:durableId="2018386240">
-    <w:abstractNumId w:val="6"/>
+  <w:num w:numId="12" w16cid:durableId="910191787">
+    <w:abstractNumId w:val="0"/>
   </w:num>
 </w:numbering>
 </file>
@@ -4064,6 +4762,21 @@
       <w:shd w:val="clear" w:color="auto" w:fill="E1DFDD"/>
     </w:rPr>
   </w:style>
+  <w:style w:type="paragraph" w:styleId="NormalWeb">
+    <w:name w:val="Normal (Web)"/>
+    <w:basedOn w:val="Normal"/>
+    <w:uiPriority w:val="99"/>
+    <w:semiHidden/>
+    <w:unhideWhenUsed/>
+    <w:rsid w:val="004921AD"/>
+    <w:pPr>
+      <w:spacing w:before="100" w:beforeAutospacing="1" w:after="100" w:afterAutospacing="1"/>
+    </w:pPr>
+    <w:rPr>
+      <w:rFonts w:ascii="Times New Roman" w:eastAsia="Times New Roman" w:hAnsi="Times New Roman" w:cs="Times New Roman"/>
+      <w:lang w:eastAsia="en-GB"/>
+    </w:rPr>
+  </w:style>
 </w:styles>
 </file>
 

</xml_diff>

<commit_message>
Completed L0 2.1 identify the purpose and intended outcomes for the session
</commit_message>
<xml_diff>
--- a/acs_cf_evidence_file.docx
+++ b/acs_cf_evidence_file.docx
@@ -793,7 +793,7 @@
           <w:r>
             <w:fldChar w:fldCharType="separate"/>
           </w:r>
-          <w:hyperlink w:anchor="_Toc170227236" w:history="1">
+          <w:hyperlink w:anchor="_Toc171077409" w:history="1">
             <w:r>
               <w:rPr>
                 <w:rStyle w:val="Hyperlink"/>
@@ -839,7 +839,7 @@
                 <w:noProof/>
                 <w:webHidden/>
               </w:rPr>
-              <w:instrText xml:space="preserve"> PAGEREF _Toc170227236 \h </w:instrText>
+              <w:instrText xml:space="preserve"> PAGEREF _Toc171077409 \h </w:instrText>
             </w:r>
             <w:r>
               <w:rPr>
@@ -887,7 +887,7 @@
               <w:lang w:eastAsia="en-GB"/>
             </w:rPr>
           </w:pPr>
-          <w:hyperlink w:anchor="_Toc170227237" w:history="1">
+          <w:hyperlink w:anchor="_Toc171077410" w:history="1">
             <w:r>
               <w:rPr>
                 <w:rStyle w:val="Hyperlink"/>
@@ -933,7 +933,7 @@
                 <w:noProof/>
                 <w:webHidden/>
               </w:rPr>
-              <w:instrText xml:space="preserve"> PAGEREF _Toc170227237 \h </w:instrText>
+              <w:instrText xml:space="preserve"> PAGEREF _Toc171077410 \h </w:instrText>
             </w:r>
             <w:r>
               <w:rPr>
@@ -979,7 +979,7 @@
               <w:lang w:eastAsia="en-GB"/>
             </w:rPr>
           </w:pPr>
-          <w:hyperlink w:anchor="_Toc170227238" w:history="1">
+          <w:hyperlink w:anchor="_Toc171077411" w:history="1">
             <w:r>
               <w:rPr>
                 <w:rStyle w:val="Hyperlink"/>
@@ -1039,7 +1039,7 @@
                 <w:noProof/>
                 <w:webHidden/>
               </w:rPr>
-              <w:instrText xml:space="preserve"> PAGEREF _Toc170227238 \h </w:instrText>
+              <w:instrText xml:space="preserve"> PAGEREF _Toc171077411 \h </w:instrText>
             </w:r>
             <w:r>
               <w:rPr>
@@ -1085,7 +1085,7 @@
               <w:lang w:eastAsia="en-GB"/>
             </w:rPr>
           </w:pPr>
-          <w:hyperlink w:anchor="_Toc170227239" w:history="1">
+          <w:hyperlink w:anchor="_Toc171077412" w:history="1">
             <w:r>
               <w:rPr>
                 <w:rStyle w:val="Hyperlink"/>
@@ -1145,7 +1145,7 @@
                 <w:noProof/>
                 <w:webHidden/>
               </w:rPr>
-              <w:instrText xml:space="preserve"> PAGEREF _Toc170227239 \h </w:instrText>
+              <w:instrText xml:space="preserve"> PAGEREF _Toc171077412 \h </w:instrText>
             </w:r>
             <w:r>
               <w:rPr>
@@ -1193,7 +1193,7 @@
               <w:lang w:eastAsia="en-GB"/>
             </w:rPr>
           </w:pPr>
-          <w:hyperlink w:anchor="_Toc170227240" w:history="1">
+          <w:hyperlink w:anchor="_Toc171077413" w:history="1">
             <w:r>
               <w:rPr>
                 <w:rStyle w:val="Hyperlink"/>
@@ -1239,7 +1239,7 @@
                 <w:noProof/>
                 <w:webHidden/>
               </w:rPr>
-              <w:instrText xml:space="preserve"> PAGEREF _Toc170227240 \h </w:instrText>
+              <w:instrText xml:space="preserve"> PAGEREF _Toc171077413 \h </w:instrText>
             </w:r>
             <w:r>
               <w:rPr>
@@ -1285,7 +1285,7 @@
               <w:lang w:eastAsia="en-GB"/>
             </w:rPr>
           </w:pPr>
-          <w:hyperlink w:anchor="_Toc170227241" w:history="1">
+          <w:hyperlink w:anchor="_Toc171077414" w:history="1">
             <w:r>
               <w:rPr>
                 <w:rStyle w:val="Hyperlink"/>
@@ -1345,7 +1345,7 @@
                 <w:noProof/>
                 <w:webHidden/>
               </w:rPr>
-              <w:instrText xml:space="preserve"> PAGEREF _Toc170227241 \h </w:instrText>
+              <w:instrText xml:space="preserve"> PAGEREF _Toc171077414 \h </w:instrText>
             </w:r>
             <w:r>
               <w:rPr>
@@ -1366,6 +1366,112 @@
                 <w:webHidden/>
               </w:rPr>
               <w:t>4</w:t>
+            </w:r>
+            <w:r>
+              <w:rPr>
+                <w:noProof/>
+                <w:webHidden/>
+              </w:rPr>
+              <w:fldChar w:fldCharType="end"/>
+            </w:r>
+          </w:hyperlink>
+        </w:p>
+        <w:p>
+          <w:pPr>
+            <w:pStyle w:val="TOC3"/>
+            <w:tabs>
+              <w:tab w:val="left" w:pos="1200"/>
+              <w:tab w:val="right" w:leader="dot" w:pos="9010"/>
+            </w:tabs>
+            <w:rPr>
+              <w:rFonts w:eastAsiaTheme="minorEastAsia" w:cstheme="minorBidi"/>
+              <w:noProof/>
+              <w:sz w:val="24"/>
+              <w:szCs w:val="24"/>
+              <w:lang w:eastAsia="en-GB"/>
+            </w:rPr>
+          </w:pPr>
+          <w:hyperlink w:anchor="_Toc171077415" w:history="1">
+            <w:r>
+              <w:rPr>
+                <w:rStyle w:val="Hyperlink"/>
+                <w:noProof/>
+              </w:rPr>
+              <w:t>1.2.2</w:t>
+            </w:r>
+            <w:r>
+              <w:rPr>
+                <w:rFonts w:eastAsiaTheme="minorEastAsia" w:cstheme="minorBidi"/>
+                <w:noProof/>
+                <w:sz w:val="24"/>
+                <w:szCs w:val="24"/>
+                <w:lang w:eastAsia="en-GB"/>
+              </w:rPr>
+              <w:tab/>
+            </w:r>
+            <w:r>
+              <w:rPr>
+                <w:rStyle w:val="Hyperlink"/>
+                <w:noProof/>
+              </w:rPr>
+              <w:t xml:space="preserve">LO 1.4 - </w:t>
+            </w:r>
+            <w:r>
+              <w:rPr>
+                <w:rStyle w:val="Hyperlink"/>
+                <w:b/>
+                <w:bCs/>
+                <w:noProof/>
+              </w:rPr>
+              <w:t>practice</w:t>
+            </w:r>
+            <w:r>
+              <w:rPr>
+                <w:rStyle w:val="Hyperlink"/>
+                <w:noProof/>
+              </w:rPr>
+              <w:t xml:space="preserve"> the mindset of an effective facilitator</w:t>
+            </w:r>
+            <w:r>
+              <w:rPr>
+                <w:noProof/>
+                <w:webHidden/>
+              </w:rPr>
+              <w:tab/>
+            </w:r>
+            <w:r>
+              <w:rPr>
+                <w:noProof/>
+                <w:webHidden/>
+              </w:rPr>
+              <w:fldChar w:fldCharType="begin"/>
+            </w:r>
+            <w:r>
+              <w:rPr>
+                <w:noProof/>
+                <w:webHidden/>
+              </w:rPr>
+              <w:instrText xml:space="preserve"> PAGEREF _Toc171077415 \h </w:instrText>
+            </w:r>
+            <w:r>
+              <w:rPr>
+                <w:noProof/>
+                <w:webHidden/>
+              </w:rPr>
+            </w:r>
+            <w:r>
+              <w:rPr>
+                <w:noProof/>
+                <w:webHidden/>
+              </w:rPr>
+              <w:fldChar w:fldCharType="separate"/>
+            </w:r>
+            <w:r>
+              <w:rPr>
+                <w:noProof/>
+                <w:webHidden/>
+              </w:rPr>
+              <w:t>5</w:t>
             </w:r>
             <w:r>
               <w:rPr>
@@ -1397,7 +1503,7 @@
       <w:pPr>
         <w:pStyle w:val="Heading1"/>
       </w:pPr>
-      <w:bookmarkStart w:id="0" w:name="_Toc170227236"/>
+      <w:bookmarkStart w:id="0" w:name="_Toc171077409"/>
       <w:r>
         <w:lastRenderedPageBreak/>
         <w:t>Setting the Stage</w:t>
@@ -1408,7 +1514,7 @@
       <w:pPr>
         <w:pStyle w:val="Heading2"/>
       </w:pPr>
-      <w:bookmarkStart w:id="1" w:name="_Toc170227237"/>
+      <w:bookmarkStart w:id="1" w:name="_Toc171077410"/>
       <w:r>
         <w:t>What is facilitation?</w:t>
       </w:r>
@@ -1418,7 +1524,7 @@
       <w:pPr>
         <w:pStyle w:val="Heading3"/>
       </w:pPr>
-      <w:bookmarkStart w:id="2" w:name="_Toc170227238"/>
+      <w:bookmarkStart w:id="2" w:name="_Toc171077411"/>
       <w:r>
         <w:t>LO 1.1</w:t>
       </w:r>
@@ -1574,7 +1680,7 @@
       <w:pPr>
         <w:pStyle w:val="Heading3"/>
       </w:pPr>
-      <w:bookmarkStart w:id="3" w:name="_Toc170227239"/>
+      <w:bookmarkStart w:id="3" w:name="_Toc171077412"/>
       <w:r>
         <w:lastRenderedPageBreak/>
         <w:t xml:space="preserve">LO 1.2 </w:t>
@@ -1918,7 +2024,7 @@
       <w:pPr>
         <w:pStyle w:val="Heading2"/>
       </w:pPr>
-      <w:bookmarkStart w:id="4" w:name="_Toc170227240"/>
+      <w:bookmarkStart w:id="4" w:name="_Toc171077413"/>
       <w:r>
         <w:lastRenderedPageBreak/>
         <w:t>Who is a facilitator?</w:t>
@@ -1934,7 +2040,7 @@
           <w:szCs w:val="26"/>
         </w:rPr>
       </w:pPr>
-      <w:bookmarkStart w:id="5" w:name="_Toc170227241"/>
+      <w:bookmarkStart w:id="5" w:name="_Toc171077414"/>
       <w:r>
         <w:rPr>
           <w:color w:val="2F5496" w:themeColor="accent1" w:themeShade="BF"/>
@@ -2137,6 +2243,7 @@
       <w:pPr>
         <w:pStyle w:val="Heading3"/>
       </w:pPr>
+      <w:bookmarkStart w:id="6" w:name="_Toc171077415"/>
       <w:r>
         <w:lastRenderedPageBreak/>
         <w:t xml:space="preserve">LO 1.4 - </w:t>
@@ -2150,7 +2257,11 @@
         <w:t>practice</w:t>
       </w:r>
       <w:r>
-        <w:t xml:space="preserve"> the mindset of an effective facilitator </w:t>
+        <w:t xml:space="preserve"> the mindset of an effective facilitator</w:t>
+      </w:r>
+      <w:bookmarkEnd w:id="6"/>
+      <w:r>
+        <w:t xml:space="preserve"> </w:t>
       </w:r>
     </w:p>
     <w:p/>
@@ -2225,10 +2336,7 @@
         <w:t>Situation</w:t>
       </w:r>
       <w:r>
-        <w:t xml:space="preserve"> – My client </w:t>
-      </w:r>
-      <w:r>
-        <w:t>is a one of the largest financial institutions with specialisation Insurance, asset management and pension management. They have different businesses and departments within its group structure. They are currently undergoing a strategic data transformation programme. There is a need to send strategic ESG data across two businesses with the financial group. There is lack of clarify, structure and progress with sending strategic ESG data.</w:t>
+        <w:t xml:space="preserve"> – My client is a one of the largest financial institutions with specialisation Insurance, asset management and pension management. They have different businesses and departments within its group structure. They are currently undergoing a strategic data transformation programme. There is a need to send strategic ESG data across two businesses with the financial group. There is lack of clarify, structure and progress with sending strategic ESG data.</w:t>
       </w:r>
     </w:p>
     <w:p/>
@@ -2244,10 +2352,7 @@
         <w:t>– Facilitate enterprise data delivery for ESG data across different business</w:t>
       </w:r>
       <w:r>
-        <w:t xml:space="preserve">es within </w:t>
-      </w:r>
-      <w:r>
-        <w:t>one of the largest financial institutions with specialisation Insurance, asset management and pension management.</w:t>
+        <w:t>es within one of the largest financial institutions with specialisation Insurance, asset management and pension management.</w:t>
       </w:r>
     </w:p>
     <w:p/>
@@ -2283,14 +2388,42 @@
           <w:b/>
           <w:bCs/>
         </w:rPr>
-        <w:t xml:space="preserve">Created an environment </w:t>
-      </w:r>
+        <w:t>Created an environment to help move people forward, harness contribution and create tangible impact</w:t>
+      </w:r>
+    </w:p>
+    <w:p>
+      <w:pPr>
+        <w:pStyle w:val="ListParagraph"/>
+        <w:numPr>
+          <w:ilvl w:val="1"/>
+          <w:numId w:val="11"/>
+        </w:numPr>
+      </w:pPr>
+      <w:r>
+        <w:t>Setup up a bi weekly (Tuesday and Thursday) sync up call between the technical teams and business teams across the two business</w:t>
+      </w:r>
+    </w:p>
+    <w:p>
+      <w:pPr>
+        <w:pStyle w:val="ListParagraph"/>
+        <w:numPr>
+          <w:ilvl w:val="0"/>
+          <w:numId w:val="11"/>
+        </w:numPr>
+      </w:pPr>
       <w:r>
         <w:rPr>
           <w:b/>
           <w:bCs/>
         </w:rPr>
-        <w:t>to help move people forward, harness contribution and create tangible impact</w:t>
+        <w:t>Honour the wisdom of the gr</w:t>
+      </w:r>
+      <w:r>
+        <w:rPr>
+          <w:b/>
+          <w:bCs/>
+        </w:rPr>
+        <w:t>oup</w:t>
       </w:r>
     </w:p>
     <w:p>
@@ -2302,7 +2435,7 @@
         </w:numPr>
       </w:pPr>
       <w:r>
-        <w:t>Setup up a bi weekly (Tuesday and Thursday) sync up call between the technical teams and business teams across the two business</w:t>
+        <w:t>Facilitated brainstorming sessions and technical workshops with key stakeholders across the group to create a working solution after the initial strategic solution was not feasible to meet the strategic delivery data</w:t>
       </w:r>
     </w:p>
     <w:p>
@@ -2318,14 +2451,62 @@
           <w:b/>
           <w:bCs/>
         </w:rPr>
-        <w:t>Honour the wisdom of the gr</w:t>
-      </w:r>
-      <w:r>
+        <w:t>Stand in the storm</w:t>
+      </w:r>
+    </w:p>
+    <w:p>
+      <w:pPr>
+        <w:pStyle w:val="ListParagraph"/>
+        <w:numPr>
+          <w:ilvl w:val="1"/>
+          <w:numId w:val="11"/>
+        </w:numPr>
+      </w:pPr>
+      <w:r>
+        <w:t xml:space="preserve">Created </w:t>
+      </w:r>
+      <w:proofErr w:type="gramStart"/>
+      <w:r>
+        <w:t>an</w:t>
+      </w:r>
+      <w:proofErr w:type="gramEnd"/>
+      <w:r>
+        <w:t xml:space="preserve"> working environment where both business </w:t>
+      </w:r>
+      <w:r>
+        <w:t>parities could constructive discuss differing perspectives and technical viewpoint</w:t>
+      </w:r>
+    </w:p>
+    <w:p>
+      <w:pPr>
+        <w:pStyle w:val="ListParagraph"/>
+        <w:numPr>
+          <w:ilvl w:val="1"/>
+          <w:numId w:val="11"/>
+        </w:numPr>
+      </w:pPr>
+      <w:r>
+        <w:t xml:space="preserve">Supported teams navigating healthy dissatisfactions and disappointment  </w:t>
+      </w:r>
+    </w:p>
+    <w:p>
+      <w:pPr>
+        <w:pStyle w:val="ListParagraph"/>
+        <w:numPr>
+          <w:ilvl w:val="0"/>
+          <w:numId w:val="11"/>
+        </w:numPr>
         <w:rPr>
           <w:b/>
           <w:bCs/>
         </w:rPr>
-        <w:t>oup</w:t>
+      </w:pPr>
+      <w:r>
+        <w:rPr>
+          <w:b/>
+          <w:bCs/>
+        </w:rPr>
+        <w:t xml:space="preserve">Maintained Neutrality </w:t>
       </w:r>
     </w:p>
     <w:p>
@@ -2335,9 +2516,35 @@
           <w:ilvl w:val="1"/>
           <w:numId w:val="11"/>
         </w:numPr>
-      </w:pPr>
-      <w:r>
-        <w:t>Facilitated brainstorming sessions and technical workshops with key stakeholders across the group to create a working solution after the initial strategic solution was not feasible to meet the strategic delivery data</w:t>
+        <w:rPr>
+          <w:b/>
+          <w:bCs/>
+        </w:rPr>
+      </w:pPr>
+      <w:r>
+        <w:t xml:space="preserve">Ensured </w:t>
+      </w:r>
+      <w:r>
+        <w:t>there</w:t>
+      </w:r>
+      <w:r>
+        <w:t xml:space="preserve"> was a strong sense of neutrality in ensuring we create a working solution for ensuring strategic ESG data is delivered </w:t>
+      </w:r>
+    </w:p>
+    <w:p>
+      <w:pPr>
+        <w:pStyle w:val="ListParagraph"/>
+        <w:numPr>
+          <w:ilvl w:val="1"/>
+          <w:numId w:val="11"/>
+        </w:numPr>
+        <w:rPr>
+          <w:b/>
+          <w:bCs/>
+        </w:rPr>
+      </w:pPr>
+      <w:r>
+        <w:t xml:space="preserve">Ensured neutrality within the meeting – no judgment, no abuse and no rude form of communication </w:t>
       </w:r>
     </w:p>
     <w:p>
@@ -2347,13 +2554,17 @@
           <w:ilvl w:val="0"/>
           <w:numId w:val="11"/>
         </w:numPr>
-      </w:pPr>
-      <w:r>
         <w:rPr>
           <w:b/>
           <w:bCs/>
         </w:rPr>
-        <w:t>Stand in the storm</w:t>
+      </w:pPr>
+      <w:r>
+        <w:rPr>
+          <w:b/>
+          <w:bCs/>
+        </w:rPr>
+        <w:t>Hold the group’s agenda</w:t>
       </w:r>
     </w:p>
     <w:p>
@@ -2365,18 +2576,60 @@
         </w:numPr>
       </w:pPr>
       <w:r>
-        <w:t xml:space="preserve">Created </w:t>
-      </w:r>
-      <w:proofErr w:type="gramStart"/>
-      <w:r>
-        <w:t>an</w:t>
-      </w:r>
-      <w:proofErr w:type="gramEnd"/>
-      <w:r>
-        <w:t xml:space="preserve"> working environment where both business </w:t>
-      </w:r>
-      <w:r>
-        <w:t>parities could constructive discuss differing perspectives and technical viewpoint</w:t>
+        <w:t xml:space="preserve">Ensured the cross-functional teams were focussed on the key goal </w:t>
+      </w:r>
+      <w:proofErr w:type="spellStart"/>
+      <w:r>
+        <w:t>fo</w:t>
+      </w:r>
+      <w:proofErr w:type="spellEnd"/>
+      <w:r>
+        <w:t xml:space="preserve"> our working group</w:t>
+      </w:r>
+    </w:p>
+    <w:p>
+      <w:pPr>
+        <w:pStyle w:val="ListParagraph"/>
+        <w:numPr>
+          <w:ilvl w:val="2"/>
+          <w:numId w:val="11"/>
+        </w:numPr>
+      </w:pPr>
+      <w:r>
+        <w:t>How can we best delivery strategic ESG data?</w:t>
+      </w:r>
+    </w:p>
+    <w:p>
+      <w:pPr>
+        <w:pStyle w:val="ListParagraph"/>
+        <w:numPr>
+          <w:ilvl w:val="2"/>
+          <w:numId w:val="11"/>
+        </w:numPr>
+      </w:pPr>
+      <w:r>
+        <w:t>What does this group really need right now?</w:t>
+      </w:r>
+    </w:p>
+    <w:p>
+      <w:pPr>
+        <w:pStyle w:val="ListParagraph"/>
+        <w:numPr>
+          <w:ilvl w:val="0"/>
+          <w:numId w:val="11"/>
+        </w:numPr>
+        <w:rPr>
+          <w:b/>
+          <w:bCs/>
+        </w:rPr>
+      </w:pPr>
+      <w:r>
+        <w:rPr>
+          <w:b/>
+          <w:bCs/>
+        </w:rPr>
+        <w:lastRenderedPageBreak/>
+        <w:t>Uploaded Agile/Lean mindset</w:t>
       </w:r>
     </w:p>
     <w:p>
@@ -2388,16 +2641,36 @@
         </w:numPr>
       </w:pPr>
       <w:r>
-        <w:t xml:space="preserve">Supported teams navigating healthy dissatisfactions and disappointment  </w:t>
-      </w:r>
-    </w:p>
-    <w:p>
-      <w:pPr>
-        <w:pStyle w:val="ListParagraph"/>
-        <w:numPr>
-          <w:ilvl w:val="0"/>
+        <w:t>Created an agile &amp; lean mindset within the group</w:t>
+      </w:r>
+    </w:p>
+    <w:p>
+      <w:pPr>
+        <w:pStyle w:val="ListParagraph"/>
+        <w:numPr>
+          <w:ilvl w:val="1"/>
           <w:numId w:val="11"/>
         </w:numPr>
+      </w:pPr>
+      <w:r>
+        <w:t>Implemented a continuous feedback mechanism between the two business groups</w:t>
+      </w:r>
+    </w:p>
+    <w:p>
+      <w:pPr>
+        <w:pStyle w:val="ListParagraph"/>
+        <w:numPr>
+          <w:ilvl w:val="1"/>
+          <w:numId w:val="11"/>
+        </w:numPr>
+      </w:pPr>
+      <w:r>
+        <w:t xml:space="preserve">Reduced waste in the process and focussed the team in value delivery </w:t>
+      </w:r>
+    </w:p>
+    <w:p/>
+    <w:p>
+      <w:pPr>
         <w:rPr>
           <w:b/>
           <w:bCs/>
@@ -2408,169 +2681,136 @@
           <w:b/>
           <w:bCs/>
         </w:rPr>
-        <w:t xml:space="preserve">Maintained Neutrality </w:t>
-      </w:r>
-    </w:p>
-    <w:p>
-      <w:pPr>
-        <w:pStyle w:val="ListParagraph"/>
-        <w:numPr>
-          <w:ilvl w:val="1"/>
-          <w:numId w:val="11"/>
-        </w:numPr>
+        <w:t>Outcome</w:t>
+      </w:r>
+    </w:p>
+    <w:p>
+      <w:pPr>
+        <w:pStyle w:val="ListParagraph"/>
+        <w:numPr>
+          <w:ilvl w:val="0"/>
+          <w:numId w:val="12"/>
+        </w:numPr>
+      </w:pPr>
+      <w:r>
+        <w:t xml:space="preserve">A working solution design and implementation for delivering strategic ESG data was implemented </w:t>
+      </w:r>
+      <w:r>
+        <w:t>based on the group’s wisdom in an agile way</w:t>
+      </w:r>
+    </w:p>
+    <w:p>
+      <w:pPr>
+        <w:pStyle w:val="ListParagraph"/>
+        <w:numPr>
+          <w:ilvl w:val="0"/>
+          <w:numId w:val="12"/>
+        </w:numPr>
+      </w:pPr>
+      <w:r>
+        <w:t>Empowered investment teams, reporting teams, risk team, marketing team and more business team with strategic ESG data</w:t>
+      </w:r>
+    </w:p>
+    <w:p>
+      <w:pPr>
+        <w:pStyle w:val="ListParagraph"/>
+        <w:numPr>
+          <w:ilvl w:val="0"/>
+          <w:numId w:val="12"/>
+        </w:numPr>
+      </w:pPr>
+      <w:r>
+        <w:t xml:space="preserve"> Built a strong collaborative cross-business team within the bigger group, enabling and supporting them to achieve their strategic objectives</w:t>
+      </w:r>
+    </w:p>
+    <w:p>
+      <w:r>
+        <w:br w:type="page"/>
+      </w:r>
+    </w:p>
+    <w:p>
+      <w:pPr>
+        <w:pStyle w:val="Heading1"/>
+      </w:pPr>
+      <w:r>
+        <w:lastRenderedPageBreak/>
+        <w:t>Understanding Group’s Context and Needs</w:t>
+      </w:r>
+    </w:p>
+    <w:p>
+      <w:pPr>
+        <w:pStyle w:val="Heading2"/>
+      </w:pPr>
+      <w:r>
+        <w:t>Before Facilitation</w:t>
+      </w:r>
+    </w:p>
+    <w:p>
+      <w:pPr>
+        <w:pStyle w:val="Heading3"/>
+      </w:pPr>
+      <w:r>
+        <w:t xml:space="preserve">LO 2.1 </w:t>
+      </w:r>
+      <w:proofErr w:type="gramStart"/>
+      <w:r>
         <w:rPr>
           <w:b/>
           <w:bCs/>
-        </w:rPr>
-      </w:pPr>
-      <w:r>
-        <w:t xml:space="preserve">Ensured </w:t>
-      </w:r>
-      <w:r>
-        <w:t>there</w:t>
-      </w:r>
-      <w:r>
-        <w:t xml:space="preserve"> was a strong sense of neutrality in ensuring we create a working solution for ensuring strategic ESG data is delivered </w:t>
-      </w:r>
-    </w:p>
-    <w:p>
-      <w:pPr>
-        <w:pStyle w:val="ListParagraph"/>
-        <w:numPr>
-          <w:ilvl w:val="1"/>
-          <w:numId w:val="11"/>
-        </w:numPr>
+          <w:color w:val="7030A0"/>
+        </w:rPr>
+        <w:t>identify</w:t>
+      </w:r>
+      <w:proofErr w:type="gramEnd"/>
+      <w:r>
+        <w:t xml:space="preserve"> the purpose and intended outcomes for the session.</w:t>
+      </w:r>
+    </w:p>
+    <w:p/>
+    <w:p>
+      <w:pPr>
         <w:rPr>
           <w:b/>
           <w:bCs/>
         </w:rPr>
       </w:pPr>
       <w:r>
-        <w:t xml:space="preserve">Ensured neutrality within the meeting – no judgment, no abuse and no rude form of communication </w:t>
-      </w:r>
-    </w:p>
-    <w:p>
-      <w:pPr>
-        <w:pStyle w:val="ListParagraph"/>
-        <w:numPr>
-          <w:ilvl w:val="0"/>
-          <w:numId w:val="11"/>
-        </w:numPr>
         <w:rPr>
           <w:b/>
           <w:bCs/>
         </w:rPr>
-      </w:pPr>
-      <w:r>
+        <w:t xml:space="preserve">Case Study </w:t>
+      </w:r>
+    </w:p>
+    <w:p>
+      <w:r>
+        <w:t>A new scrum master at a growing EdTech company has approved you as an experienced Scrum Master to support in improving her facilitation skills as a Scrum Master. She has observed that she has challenges in identifying the purpose and intended outcomes for her session. She is seeking coaching on how to structure / frame the identified purpose and intended outcome for a session</w:t>
+      </w:r>
+    </w:p>
+    <w:p/>
+    <w:p>
+      <w:pPr>
         <w:rPr>
           <w:b/>
           <w:bCs/>
         </w:rPr>
-        <w:t>Hold the group’s agenda</w:t>
-      </w:r>
-    </w:p>
-    <w:p>
-      <w:pPr>
-        <w:pStyle w:val="ListParagraph"/>
-        <w:numPr>
-          <w:ilvl w:val="1"/>
-          <w:numId w:val="11"/>
-        </w:numPr>
-      </w:pPr>
-      <w:r>
-        <w:t xml:space="preserve">Ensured the cross-functional teams were focussed on the key goal </w:t>
-      </w:r>
-      <w:proofErr w:type="spellStart"/>
-      <w:r>
-        <w:t>fo</w:t>
-      </w:r>
-      <w:proofErr w:type="spellEnd"/>
-      <w:r>
-        <w:t xml:space="preserve"> our working group</w:t>
-      </w:r>
-    </w:p>
-    <w:p>
-      <w:pPr>
-        <w:pStyle w:val="ListParagraph"/>
-        <w:numPr>
-          <w:ilvl w:val="2"/>
-          <w:numId w:val="11"/>
-        </w:numPr>
-      </w:pPr>
-      <w:r>
-        <w:t>How can we best delivery strategic ESG data?</w:t>
-      </w:r>
-    </w:p>
-    <w:p>
-      <w:pPr>
-        <w:pStyle w:val="ListParagraph"/>
-        <w:numPr>
-          <w:ilvl w:val="2"/>
-          <w:numId w:val="11"/>
-        </w:numPr>
-      </w:pPr>
-      <w:r>
-        <w:t>What does this group really need right now?</w:t>
-      </w:r>
-    </w:p>
-    <w:p>
-      <w:pPr>
-        <w:pStyle w:val="ListParagraph"/>
-        <w:numPr>
-          <w:ilvl w:val="0"/>
-          <w:numId w:val="11"/>
-        </w:numPr>
+      </w:pPr>
+      <w:r>
         <w:rPr>
           <w:b/>
           <w:bCs/>
         </w:rPr>
-      </w:pPr>
-      <w:r>
+        <w:t>Solution</w:t>
+      </w:r>
+    </w:p>
+    <w:p>
+      <w:pPr>
         <w:rPr>
           <w:b/>
           <w:bCs/>
         </w:rPr>
-        <w:lastRenderedPageBreak/>
-        <w:t>Uploaded Agile/Lean mindset</w:t>
-      </w:r>
-    </w:p>
-    <w:p>
-      <w:pPr>
-        <w:pStyle w:val="ListParagraph"/>
-        <w:numPr>
-          <w:ilvl w:val="1"/>
-          <w:numId w:val="11"/>
-        </w:numPr>
-      </w:pPr>
-      <w:r>
-        <w:t>Created an agile &amp; lean mindset within the group</w:t>
-      </w:r>
-    </w:p>
-    <w:p>
-      <w:pPr>
-        <w:pStyle w:val="ListParagraph"/>
-        <w:numPr>
-          <w:ilvl w:val="1"/>
-          <w:numId w:val="11"/>
-        </w:numPr>
-      </w:pPr>
-      <w:r>
-        <w:t>Implemented a continuous feedback mechanism between the two business groups</w:t>
-      </w:r>
-    </w:p>
-    <w:p>
-      <w:pPr>
-        <w:pStyle w:val="ListParagraph"/>
-        <w:numPr>
-          <w:ilvl w:val="1"/>
-          <w:numId w:val="11"/>
-        </w:numPr>
-      </w:pPr>
-      <w:r>
-        <w:t xml:space="preserve">Reduced waste in the process and focussed the team in value delivery </w:t>
-      </w:r>
-    </w:p>
-    <w:p/>
+      </w:pPr>
+    </w:p>
     <w:p>
       <w:pPr>
         <w:rPr>
@@ -2583,7 +2823,61 @@
           <w:b/>
           <w:bCs/>
         </w:rPr>
-        <w:t>Outcome</w:t>
+        <w:t xml:space="preserve">Situation </w:t>
+      </w:r>
+    </w:p>
+    <w:p>
+      <w:r>
+        <w:t>A new scrum master at a growing EdTech company has approved you as an experienced Scrum Master to support in improving her facilitation skills as a Scrum Master. She has observed that she has challenges in identifying the purpose and intended outcomes for her session. She is seeking coaching on how to structure / frame the identified purpose and intended outcome for a session</w:t>
+      </w:r>
+    </w:p>
+    <w:p/>
+    <w:p>
+      <w:pPr>
+        <w:rPr>
+          <w:b/>
+          <w:bCs/>
+        </w:rPr>
+      </w:pPr>
+      <w:r>
+        <w:rPr>
+          <w:b/>
+          <w:bCs/>
+        </w:rPr>
+        <w:t xml:space="preserve">Task </w:t>
+      </w:r>
+    </w:p>
+    <w:p>
+      <w:r>
+        <w:t>Coach a growing Scrum Master on how to structure / frame an identified purpose and intended outcome for a session</w:t>
+      </w:r>
+    </w:p>
+    <w:p>
+      <w:pPr>
+        <w:rPr>
+          <w:b/>
+          <w:bCs/>
+        </w:rPr>
+      </w:pPr>
+    </w:p>
+    <w:p>
+      <w:pPr>
+        <w:rPr>
+          <w:b/>
+          <w:bCs/>
+        </w:rPr>
+      </w:pPr>
+      <w:r>
+        <w:rPr>
+          <w:b/>
+          <w:bCs/>
+        </w:rPr>
+        <w:t xml:space="preserve">Action </w:t>
+      </w:r>
+    </w:p>
+    <w:p>
+      <w:r>
+        <w:t>The key actions taken:</w:t>
       </w:r>
     </w:p>
     <w:p>
@@ -2591,14 +2885,11 @@
         <w:pStyle w:val="ListParagraph"/>
         <w:numPr>
           <w:ilvl w:val="0"/>
-          <w:numId w:val="12"/>
-        </w:numPr>
-      </w:pPr>
-      <w:r>
-        <w:t xml:space="preserve">A working solution design and implementation for delivering strategic ESG data was implemented </w:t>
-      </w:r>
-      <w:r>
-        <w:t>based on the group’s wisdom in an agile way</w:t>
+          <w:numId w:val="13"/>
+        </w:numPr>
+      </w:pPr>
+      <w:r>
+        <w:t>Create a coaching working agreement</w:t>
       </w:r>
     </w:p>
     <w:p>
@@ -2606,11 +2897,204 @@
         <w:pStyle w:val="ListParagraph"/>
         <w:numPr>
           <w:ilvl w:val="0"/>
-          <w:numId w:val="12"/>
-        </w:numPr>
-      </w:pPr>
-      <w:r>
-        <w:t>Empowered investment teams, reporting teams, risk team, marketing team and more business team with strategic ESG data</w:t>
+          <w:numId w:val="13"/>
+        </w:numPr>
+      </w:pPr>
+      <w:r>
+        <w:t>Coached on the use of Facilitation Canvas for structuring and framing the identified purpose and intended outcomes for a session</w:t>
+      </w:r>
+    </w:p>
+    <w:p>
+      <w:pPr>
+        <w:pStyle w:val="ListParagraph"/>
+        <w:numPr>
+          <w:ilvl w:val="1"/>
+          <w:numId w:val="13"/>
+        </w:numPr>
+      </w:pPr>
+      <w:r>
+        <w:t>Purpose</w:t>
+      </w:r>
+    </w:p>
+    <w:p>
+      <w:pPr>
+        <w:pStyle w:val="ListParagraph"/>
+        <w:numPr>
+          <w:ilvl w:val="2"/>
+          <w:numId w:val="13"/>
+        </w:numPr>
+      </w:pPr>
+      <w:r>
+        <w:t>What are we looking to achieve?</w:t>
+      </w:r>
+    </w:p>
+    <w:p>
+      <w:pPr>
+        <w:pStyle w:val="ListParagraph"/>
+        <w:numPr>
+          <w:ilvl w:val="1"/>
+          <w:numId w:val="13"/>
+        </w:numPr>
+      </w:pPr>
+      <w:r>
+        <w:t>Outcomes</w:t>
+      </w:r>
+    </w:p>
+    <w:p>
+      <w:pPr>
+        <w:pStyle w:val="ListParagraph"/>
+        <w:numPr>
+          <w:ilvl w:val="2"/>
+          <w:numId w:val="13"/>
+        </w:numPr>
+      </w:pPr>
+      <w:r>
+        <w:t>What are the outcomes needed to make the session a success?</w:t>
+      </w:r>
+    </w:p>
+    <w:p>
+      <w:pPr>
+        <w:pStyle w:val="ListParagraph"/>
+        <w:numPr>
+          <w:ilvl w:val="1"/>
+          <w:numId w:val="13"/>
+        </w:numPr>
+      </w:pPr>
+      <w:r>
+        <w:t>People</w:t>
+      </w:r>
+    </w:p>
+    <w:p>
+      <w:pPr>
+        <w:pStyle w:val="ListParagraph"/>
+        <w:numPr>
+          <w:ilvl w:val="2"/>
+          <w:numId w:val="13"/>
+        </w:numPr>
+      </w:pPr>
+      <w:r>
+        <w:t>Who needs to be part of this session and what is their role?</w:t>
+      </w:r>
+    </w:p>
+    <w:p>
+      <w:pPr>
+        <w:pStyle w:val="ListParagraph"/>
+        <w:numPr>
+          <w:ilvl w:val="1"/>
+          <w:numId w:val="13"/>
+        </w:numPr>
+      </w:pPr>
+      <w:r>
+        <w:t>Inputs</w:t>
+      </w:r>
+    </w:p>
+    <w:p>
+      <w:pPr>
+        <w:pStyle w:val="ListParagraph"/>
+        <w:numPr>
+          <w:ilvl w:val="2"/>
+          <w:numId w:val="13"/>
+        </w:numPr>
+      </w:pPr>
+      <w:r>
+        <w:t>What inputs need to be brought along to the session for background and discussions?</w:t>
+      </w:r>
+    </w:p>
+    <w:p>
+      <w:pPr>
+        <w:pStyle w:val="ListParagraph"/>
+        <w:numPr>
+          <w:ilvl w:val="1"/>
+          <w:numId w:val="13"/>
+        </w:numPr>
+      </w:pPr>
+      <w:r>
+        <w:t>Agenda</w:t>
+      </w:r>
+    </w:p>
+    <w:p>
+      <w:pPr>
+        <w:pStyle w:val="ListParagraph"/>
+        <w:numPr>
+          <w:ilvl w:val="2"/>
+          <w:numId w:val="13"/>
+        </w:numPr>
+      </w:pPr>
+      <w:r>
+        <w:t>How will we structure the session?</w:t>
+      </w:r>
+    </w:p>
+    <w:p>
+      <w:pPr>
+        <w:pStyle w:val="ListParagraph"/>
+        <w:numPr>
+          <w:ilvl w:val="1"/>
+          <w:numId w:val="13"/>
+        </w:numPr>
+      </w:pPr>
+      <w:r>
+        <w:t>Environment</w:t>
+      </w:r>
+    </w:p>
+    <w:p>
+      <w:pPr>
+        <w:pStyle w:val="ListParagraph"/>
+        <w:numPr>
+          <w:ilvl w:val="2"/>
+          <w:numId w:val="13"/>
+        </w:numPr>
+      </w:pPr>
+      <w:r>
+        <w:t>How will you create the environment in which participants can achieve their intended purpose and desired outcome?</w:t>
+      </w:r>
+    </w:p>
+    <w:p>
+      <w:pPr>
+        <w:pStyle w:val="ListParagraph"/>
+        <w:numPr>
+          <w:ilvl w:val="1"/>
+          <w:numId w:val="13"/>
+        </w:numPr>
+      </w:pPr>
+      <w:r>
+        <w:t>Outputs</w:t>
+      </w:r>
+    </w:p>
+    <w:p>
+      <w:pPr>
+        <w:pStyle w:val="ListParagraph"/>
+        <w:numPr>
+          <w:ilvl w:val="2"/>
+          <w:numId w:val="13"/>
+        </w:numPr>
+      </w:pPr>
+      <w:r>
+        <w:t>What outputs / deliverables are expected to be produced in the session?</w:t>
+      </w:r>
+    </w:p>
+    <w:p>
+      <w:pPr>
+        <w:pStyle w:val="ListParagraph"/>
+        <w:numPr>
+          <w:ilvl w:val="1"/>
+          <w:numId w:val="13"/>
+        </w:numPr>
+      </w:pPr>
+      <w:r>
+        <w:lastRenderedPageBreak/>
+        <w:t>Pitfalls</w:t>
+      </w:r>
+    </w:p>
+    <w:p>
+      <w:pPr>
+        <w:pStyle w:val="ListParagraph"/>
+        <w:numPr>
+          <w:ilvl w:val="2"/>
+          <w:numId w:val="13"/>
+        </w:numPr>
+      </w:pPr>
+      <w:r>
+        <w:t>What could hinder the session</w:t>
       </w:r>
     </w:p>
     <w:p>
@@ -2618,29 +3102,233 @@
         <w:pStyle w:val="ListParagraph"/>
         <w:numPr>
           <w:ilvl w:val="0"/>
-          <w:numId w:val="12"/>
-        </w:numPr>
-      </w:pPr>
-      <w:r>
-        <w:t xml:space="preserve"> Built a strong collaborative cross-business team </w:t>
-      </w:r>
-      <w:r>
-        <w:t>with</w:t>
-      </w:r>
-      <w:r>
-        <w:t>in the bigger</w:t>
-      </w:r>
-      <w:r>
-        <w:t xml:space="preserve"> group, enabling and supporting them to achieve their </w:t>
-      </w:r>
-      <w:r>
-        <w:t xml:space="preserve">strategic </w:t>
-      </w:r>
-      <w:r>
-        <w:t>objectives</w:t>
+          <w:numId w:val="13"/>
+        </w:numPr>
+      </w:pPr>
+      <w:r>
+        <w:t>Coached on how to fill Facilitation Canvas individually, with Scrum Team and with stakeholders using Miro</w:t>
+      </w:r>
+    </w:p>
+    <w:p>
+      <w:r>
+        <w:rPr>
+          <w:noProof/>
+        </w:rPr>
+        <w:drawing>
+          <wp:anchor distT="0" distB="0" distL="114300" distR="114300" simplePos="0" relativeHeight="251664384" behindDoc="0" locked="0" layoutInCell="1" allowOverlap="1" wp14:anchorId="48DD82D7" wp14:editId="74F15CE0">
+            <wp:simplePos x="0" y="0"/>
+            <wp:positionH relativeFrom="column">
+              <wp:posOffset>0</wp:posOffset>
+            </wp:positionH>
+            <wp:positionV relativeFrom="paragraph">
+              <wp:posOffset>190500</wp:posOffset>
+            </wp:positionV>
+            <wp:extent cx="5727700" cy="3921125"/>
+            <wp:effectExtent l="0" t="0" r="0" b="3175"/>
+            <wp:wrapSquare wrapText="bothSides"/>
+            <wp:docPr id="1746754107" name="Picture 3" descr="Facilitation Canvas"/>
+            <wp:cNvGraphicFramePr>
+              <a:graphicFrameLocks xmlns:a="http://schemas.openxmlformats.org/drawingml/2006/main" noChangeAspect="1"/>
+            </wp:cNvGraphicFramePr>
+            <a:graphic xmlns:a="http://schemas.openxmlformats.org/drawingml/2006/main">
+              <a:graphicData uri="http://schemas.openxmlformats.org/drawingml/2006/picture">
+                <pic:pic xmlns:pic="http://schemas.openxmlformats.org/drawingml/2006/picture">
+                  <pic:nvPicPr>
+                    <pic:cNvPr id="0" name="Picture 1" descr="Facilitation Canvas"/>
+                    <pic:cNvPicPr>
+                      <a:picLocks noChangeAspect="1" noChangeArrowheads="1"/>
+                    </pic:cNvPicPr>
+                  </pic:nvPicPr>
+                  <pic:blipFill>
+                    <a:blip r:embed="rId13" cstate="print">
+                      <a:extLst>
+                        <a:ext uri="{28A0092B-C50C-407E-A947-70E740481C1C}">
+                          <a14:useLocalDpi xmlns:a14="http://schemas.microsoft.com/office/drawing/2010/main" val="0"/>
+                        </a:ext>
+                      </a:extLst>
+                    </a:blip>
+                    <a:srcRect/>
+                    <a:stretch>
+                      <a:fillRect/>
+                    </a:stretch>
+                  </pic:blipFill>
+                  <pic:spPr bwMode="auto">
+                    <a:xfrm>
+                      <a:off x="0" y="0"/>
+                      <a:ext cx="5727700" cy="3921125"/>
+                    </a:xfrm>
+                    <a:prstGeom prst="rect">
+                      <a:avLst/>
+                    </a:prstGeom>
+                    <a:noFill/>
+                    <a:ln>
+                      <a:noFill/>
+                    </a:ln>
+                  </pic:spPr>
+                </pic:pic>
+              </a:graphicData>
+            </a:graphic>
+            <wp14:sizeRelH relativeFrom="page">
+              <wp14:pctWidth>0</wp14:pctWidth>
+            </wp14:sizeRelH>
+            <wp14:sizeRelV relativeFrom="page">
+              <wp14:pctHeight>0</wp14:pctHeight>
+            </wp14:sizeRelV>
+          </wp:anchor>
+        </w:drawing>
+      </w:r>
+      <w:r>
+        <w:fldChar w:fldCharType="begin"/>
+      </w:r>
+      <w:r>
+        <w:instrText xml:space="preserve"> INCLUDEPICTURE "https://nomad8.com/uploads/facilitation-canvas.png" \* MERGEFORMATINET </w:instrText>
+      </w:r>
+      <w:r>
+        <w:fldChar w:fldCharType="separate"/>
+      </w:r>
+      <w:r>
+        <w:fldChar w:fldCharType="end"/>
+      </w:r>
+    </w:p>
+    <w:p>
+      <w:pPr>
+        <w:pStyle w:val="Caption"/>
+      </w:pPr>
+      <w:r>
+        <w:t xml:space="preserve">Figure </w:t>
+      </w:r>
+      <w:r>
+        <w:fldChar w:fldCharType="begin"/>
+      </w:r>
+      <w:r>
+        <w:instrText xml:space="preserve"> SEQ Figure \* ARABIC </w:instrText>
+      </w:r>
+      <w:r>
+        <w:fldChar w:fldCharType="separate"/>
+      </w:r>
+      <w:r>
+        <w:rPr>
+          <w:noProof/>
+        </w:rPr>
+        <w:t>1</w:t>
+      </w:r>
+      <w:r>
+        <w:fldChar w:fldCharType="end"/>
+      </w:r>
+      <w:r>
+        <w:t xml:space="preserve"> - Facilitation Canvas</w:t>
       </w:r>
     </w:p>
     <w:p/>
+    <w:p>
+      <w:pPr>
+        <w:rPr>
+          <w:b/>
+          <w:bCs/>
+        </w:rPr>
+      </w:pPr>
+      <w:r>
+        <w:rPr>
+          <w:b/>
+          <w:bCs/>
+        </w:rPr>
+        <w:t xml:space="preserve">Outcomes </w:t>
+      </w:r>
+    </w:p>
+    <w:p>
+      <w:r>
+        <w:t xml:space="preserve">At the end of the Facilitation Coaching Sessions, </w:t>
+      </w:r>
+    </w:p>
+    <w:p>
+      <w:pPr>
+        <w:pStyle w:val="ListParagraph"/>
+        <w:numPr>
+          <w:ilvl w:val="0"/>
+          <w:numId w:val="15"/>
+        </w:numPr>
+      </w:pPr>
+      <w:r>
+        <w:t>New Scrum Master gained new understanding on how to collaboratively set the intended purpose and desired outcome of a session using Facilitation Canvas</w:t>
+      </w:r>
+    </w:p>
+    <w:p>
+      <w:pPr>
+        <w:pStyle w:val="ListParagraph"/>
+        <w:numPr>
+          <w:ilvl w:val="0"/>
+          <w:numId w:val="15"/>
+        </w:numPr>
+      </w:pPr>
+      <w:r>
+        <w:t>New Scrum Master gained confidence in facilitation session especially technical session with challenging stakeholders with unclear desired outcome</w:t>
+      </w:r>
+    </w:p>
+    <w:p>
+      <w:pPr>
+        <w:pStyle w:val="ListParagraph"/>
+        <w:numPr>
+          <w:ilvl w:val="0"/>
+          <w:numId w:val="15"/>
+        </w:numPr>
+      </w:pPr>
+      <w:r>
+        <w:t xml:space="preserve">New Scrum Master acknowledge personal growth as a facilitator </w:t>
+      </w:r>
+    </w:p>
+    <w:p/>
+    <w:p>
+      <w:r>
+        <w:t>Reference:</w:t>
+      </w:r>
+    </w:p>
+    <w:p>
+      <w:pPr>
+        <w:pStyle w:val="ListParagraph"/>
+        <w:numPr>
+          <w:ilvl w:val="0"/>
+          <w:numId w:val="14"/>
+        </w:numPr>
+      </w:pPr>
+      <w:r>
+        <w:t xml:space="preserve">Facilitation Canvas - </w:t>
+      </w:r>
+      <w:hyperlink r:id="rId14" w:history="1">
+        <w:r>
+          <w:rPr>
+            <w:rStyle w:val="Hyperlink"/>
+          </w:rPr>
+          <w:t>https://nomad8.com/articles/facilitation-canvas</w:t>
+        </w:r>
+      </w:hyperlink>
+      <w:r>
+        <w:t xml:space="preserve"> </w:t>
+      </w:r>
+    </w:p>
+    <w:p>
+      <w:r>
+        <w:t xml:space="preserve">Facilitation Canvas - </w:t>
+      </w:r>
+      <w:hyperlink r:id="rId15" w:history="1">
+        <w:r>
+          <w:rPr>
+            <w:rStyle w:val="Hyperlink"/>
+          </w:rPr>
+          <w:t>https://miro.com/miroverse/facilitation-canvas/?social=copy-link</w:t>
+        </w:r>
+      </w:hyperlink>
+      <w:r>
+        <w:t xml:space="preserve"> </w:t>
+      </w:r>
+    </w:p>
+    <w:p>
+      <w:pPr>
+        <w:pStyle w:val="Heading2"/>
+      </w:pPr>
+      <w:r>
+        <w:t xml:space="preserve">During Facilitation </w:t>
+      </w:r>
+    </w:p>
     <w:sectPr>
       <w:pgSz w:w="11900" w:h="16840"/>
       <w:pgMar w:top="1440" w:right="1440" w:bottom="1440" w:left="1440" w:header="708" w:footer="708" w:gutter="0"/>
@@ -3196,6 +3884,95 @@
     </w:lvl>
   </w:abstractNum>
   <w:abstractNum w:abstractNumId="6" w15:restartNumberingAfterBreak="0">
+    <w:nsid w:val="2890664F"/>
+    <w:multiLevelType w:val="hybridMultilevel"/>
+    <w:tmpl w:val="F4A6247E"/>
+    <w:lvl w:ilvl="0" w:tplc="0809000F">
+      <w:start w:val="1"/>
+      <w:numFmt w:val="decimal"/>
+      <w:lvlText w:val="%1."/>
+      <w:lvlJc w:val="left"/>
+      <w:pPr>
+        <w:ind w:left="720" w:hanging="360"/>
+      </w:pPr>
+      <w:rPr>
+        <w:rFonts w:hint="default"/>
+      </w:rPr>
+    </w:lvl>
+    <w:lvl w:ilvl="1" w:tplc="08090019" w:tentative="1">
+      <w:start w:val="1"/>
+      <w:numFmt w:val="lowerLetter"/>
+      <w:lvlText w:val="%2."/>
+      <w:lvlJc w:val="left"/>
+      <w:pPr>
+        <w:ind w:left="1440" w:hanging="360"/>
+      </w:pPr>
+    </w:lvl>
+    <w:lvl w:ilvl="2" w:tplc="0809001B" w:tentative="1">
+      <w:start w:val="1"/>
+      <w:numFmt w:val="lowerRoman"/>
+      <w:lvlText w:val="%3."/>
+      <w:lvlJc w:val="right"/>
+      <w:pPr>
+        <w:ind w:left="2160" w:hanging="180"/>
+      </w:pPr>
+    </w:lvl>
+    <w:lvl w:ilvl="3" w:tplc="0809000F" w:tentative="1">
+      <w:start w:val="1"/>
+      <w:numFmt w:val="decimal"/>
+      <w:lvlText w:val="%4."/>
+      <w:lvlJc w:val="left"/>
+      <w:pPr>
+        <w:ind w:left="2880" w:hanging="360"/>
+      </w:pPr>
+    </w:lvl>
+    <w:lvl w:ilvl="4" w:tplc="08090019" w:tentative="1">
+      <w:start w:val="1"/>
+      <w:numFmt w:val="lowerLetter"/>
+      <w:lvlText w:val="%5."/>
+      <w:lvlJc w:val="left"/>
+      <w:pPr>
+        <w:ind w:left="3600" w:hanging="360"/>
+      </w:pPr>
+    </w:lvl>
+    <w:lvl w:ilvl="5" w:tplc="0809001B" w:tentative="1">
+      <w:start w:val="1"/>
+      <w:numFmt w:val="lowerRoman"/>
+      <w:lvlText w:val="%6."/>
+      <w:lvlJc w:val="right"/>
+      <w:pPr>
+        <w:ind w:left="4320" w:hanging="180"/>
+      </w:pPr>
+    </w:lvl>
+    <w:lvl w:ilvl="6" w:tplc="0809000F" w:tentative="1">
+      <w:start w:val="1"/>
+      <w:numFmt w:val="decimal"/>
+      <w:lvlText w:val="%7."/>
+      <w:lvlJc w:val="left"/>
+      <w:pPr>
+        <w:ind w:left="5040" w:hanging="360"/>
+      </w:pPr>
+    </w:lvl>
+    <w:lvl w:ilvl="7" w:tplc="08090019" w:tentative="1">
+      <w:start w:val="1"/>
+      <w:numFmt w:val="lowerLetter"/>
+      <w:lvlText w:val="%8."/>
+      <w:lvlJc w:val="left"/>
+      <w:pPr>
+        <w:ind w:left="5760" w:hanging="360"/>
+      </w:pPr>
+    </w:lvl>
+    <w:lvl w:ilvl="8" w:tplc="0809001B" w:tentative="1">
+      <w:start w:val="1"/>
+      <w:numFmt w:val="lowerRoman"/>
+      <w:lvlText w:val="%9."/>
+      <w:lvlJc w:val="right"/>
+      <w:pPr>
+        <w:ind w:left="6480" w:hanging="180"/>
+      </w:pPr>
+    </w:lvl>
+  </w:abstractNum>
+  <w:abstractNum w:abstractNumId="7" w15:restartNumberingAfterBreak="0">
     <w:nsid w:val="323F5C6D"/>
     <w:multiLevelType w:val="hybridMultilevel"/>
     <w:tmpl w:val="A7A60ED4"/>
@@ -3284,7 +4061,7 @@
       </w:pPr>
     </w:lvl>
   </w:abstractNum>
-  <w:abstractNum w:abstractNumId="7" w15:restartNumberingAfterBreak="0">
+  <w:abstractNum w:abstractNumId="8" w15:restartNumberingAfterBreak="0">
     <w:nsid w:val="4C912541"/>
     <w:multiLevelType w:val="hybridMultilevel"/>
     <w:tmpl w:val="5538D944"/>
@@ -3373,7 +4150,96 @@
       </w:pPr>
     </w:lvl>
   </w:abstractNum>
-  <w:abstractNum w:abstractNumId="8" w15:restartNumberingAfterBreak="0">
+  <w:abstractNum w:abstractNumId="9" w15:restartNumberingAfterBreak="0">
+    <w:nsid w:val="4FA06852"/>
+    <w:multiLevelType w:val="hybridMultilevel"/>
+    <w:tmpl w:val="9E48D124"/>
+    <w:lvl w:ilvl="0" w:tplc="0809000F">
+      <w:start w:val="1"/>
+      <w:numFmt w:val="decimal"/>
+      <w:lvlText w:val="%1."/>
+      <w:lvlJc w:val="left"/>
+      <w:pPr>
+        <w:ind w:left="720" w:hanging="360"/>
+      </w:pPr>
+      <w:rPr>
+        <w:rFonts w:hint="default"/>
+      </w:rPr>
+    </w:lvl>
+    <w:lvl w:ilvl="1" w:tplc="08090019" w:tentative="1">
+      <w:start w:val="1"/>
+      <w:numFmt w:val="lowerLetter"/>
+      <w:lvlText w:val="%2."/>
+      <w:lvlJc w:val="left"/>
+      <w:pPr>
+        <w:ind w:left="1440" w:hanging="360"/>
+      </w:pPr>
+    </w:lvl>
+    <w:lvl w:ilvl="2" w:tplc="0809001B" w:tentative="1">
+      <w:start w:val="1"/>
+      <w:numFmt w:val="lowerRoman"/>
+      <w:lvlText w:val="%3."/>
+      <w:lvlJc w:val="right"/>
+      <w:pPr>
+        <w:ind w:left="2160" w:hanging="180"/>
+      </w:pPr>
+    </w:lvl>
+    <w:lvl w:ilvl="3" w:tplc="0809000F" w:tentative="1">
+      <w:start w:val="1"/>
+      <w:numFmt w:val="decimal"/>
+      <w:lvlText w:val="%4."/>
+      <w:lvlJc w:val="left"/>
+      <w:pPr>
+        <w:ind w:left="2880" w:hanging="360"/>
+      </w:pPr>
+    </w:lvl>
+    <w:lvl w:ilvl="4" w:tplc="08090019" w:tentative="1">
+      <w:start w:val="1"/>
+      <w:numFmt w:val="lowerLetter"/>
+      <w:lvlText w:val="%5."/>
+      <w:lvlJc w:val="left"/>
+      <w:pPr>
+        <w:ind w:left="3600" w:hanging="360"/>
+      </w:pPr>
+    </w:lvl>
+    <w:lvl w:ilvl="5" w:tplc="0809001B" w:tentative="1">
+      <w:start w:val="1"/>
+      <w:numFmt w:val="lowerRoman"/>
+      <w:lvlText w:val="%6."/>
+      <w:lvlJc w:val="right"/>
+      <w:pPr>
+        <w:ind w:left="4320" w:hanging="180"/>
+      </w:pPr>
+    </w:lvl>
+    <w:lvl w:ilvl="6" w:tplc="0809000F" w:tentative="1">
+      <w:start w:val="1"/>
+      <w:numFmt w:val="decimal"/>
+      <w:lvlText w:val="%7."/>
+      <w:lvlJc w:val="left"/>
+      <w:pPr>
+        <w:ind w:left="5040" w:hanging="360"/>
+      </w:pPr>
+    </w:lvl>
+    <w:lvl w:ilvl="7" w:tplc="08090019" w:tentative="1">
+      <w:start w:val="1"/>
+      <w:numFmt w:val="lowerLetter"/>
+      <w:lvlText w:val="%8."/>
+      <w:lvlJc w:val="left"/>
+      <w:pPr>
+        <w:ind w:left="5760" w:hanging="360"/>
+      </w:pPr>
+    </w:lvl>
+    <w:lvl w:ilvl="8" w:tplc="0809001B" w:tentative="1">
+      <w:start w:val="1"/>
+      <w:numFmt w:val="lowerRoman"/>
+      <w:lvlText w:val="%9."/>
+      <w:lvlJc w:val="right"/>
+      <w:pPr>
+        <w:ind w:left="6480" w:hanging="180"/>
+      </w:pPr>
+    </w:lvl>
+  </w:abstractNum>
+  <w:abstractNum w:abstractNumId="10" w15:restartNumberingAfterBreak="0">
     <w:nsid w:val="56F40F6F"/>
     <w:multiLevelType w:val="hybridMultilevel"/>
     <w:tmpl w:val="B54808A6"/>
@@ -3463,7 +4329,96 @@
       </w:pPr>
     </w:lvl>
   </w:abstractNum>
-  <w:abstractNum w:abstractNumId="9" w15:restartNumberingAfterBreak="0">
+  <w:abstractNum w:abstractNumId="11" w15:restartNumberingAfterBreak="0">
+    <w:nsid w:val="5E4E275E"/>
+    <w:multiLevelType w:val="hybridMultilevel"/>
+    <w:tmpl w:val="38FC8682"/>
+    <w:lvl w:ilvl="0" w:tplc="0809000F">
+      <w:start w:val="1"/>
+      <w:numFmt w:val="decimal"/>
+      <w:lvlText w:val="%1."/>
+      <w:lvlJc w:val="left"/>
+      <w:pPr>
+        <w:ind w:left="720" w:hanging="360"/>
+      </w:pPr>
+      <w:rPr>
+        <w:rFonts w:hint="default"/>
+      </w:rPr>
+    </w:lvl>
+    <w:lvl w:ilvl="1" w:tplc="08090019">
+      <w:start w:val="1"/>
+      <w:numFmt w:val="lowerLetter"/>
+      <w:lvlText w:val="%2."/>
+      <w:lvlJc w:val="left"/>
+      <w:pPr>
+        <w:ind w:left="1440" w:hanging="360"/>
+      </w:pPr>
+    </w:lvl>
+    <w:lvl w:ilvl="2" w:tplc="0809001B">
+      <w:start w:val="1"/>
+      <w:numFmt w:val="lowerRoman"/>
+      <w:lvlText w:val="%3."/>
+      <w:lvlJc w:val="right"/>
+      <w:pPr>
+        <w:ind w:left="2160" w:hanging="180"/>
+      </w:pPr>
+    </w:lvl>
+    <w:lvl w:ilvl="3" w:tplc="0809000F" w:tentative="1">
+      <w:start w:val="1"/>
+      <w:numFmt w:val="decimal"/>
+      <w:lvlText w:val="%4."/>
+      <w:lvlJc w:val="left"/>
+      <w:pPr>
+        <w:ind w:left="2880" w:hanging="360"/>
+      </w:pPr>
+    </w:lvl>
+    <w:lvl w:ilvl="4" w:tplc="08090019" w:tentative="1">
+      <w:start w:val="1"/>
+      <w:numFmt w:val="lowerLetter"/>
+      <w:lvlText w:val="%5."/>
+      <w:lvlJc w:val="left"/>
+      <w:pPr>
+        <w:ind w:left="3600" w:hanging="360"/>
+      </w:pPr>
+    </w:lvl>
+    <w:lvl w:ilvl="5" w:tplc="0809001B" w:tentative="1">
+      <w:start w:val="1"/>
+      <w:numFmt w:val="lowerRoman"/>
+      <w:lvlText w:val="%6."/>
+      <w:lvlJc w:val="right"/>
+      <w:pPr>
+        <w:ind w:left="4320" w:hanging="180"/>
+      </w:pPr>
+    </w:lvl>
+    <w:lvl w:ilvl="6" w:tplc="0809000F" w:tentative="1">
+      <w:start w:val="1"/>
+      <w:numFmt w:val="decimal"/>
+      <w:lvlText w:val="%7."/>
+      <w:lvlJc w:val="left"/>
+      <w:pPr>
+        <w:ind w:left="5040" w:hanging="360"/>
+      </w:pPr>
+    </w:lvl>
+    <w:lvl w:ilvl="7" w:tplc="08090019" w:tentative="1">
+      <w:start w:val="1"/>
+      <w:numFmt w:val="lowerLetter"/>
+      <w:lvlText w:val="%8."/>
+      <w:lvlJc w:val="left"/>
+      <w:pPr>
+        <w:ind w:left="5760" w:hanging="360"/>
+      </w:pPr>
+    </w:lvl>
+    <w:lvl w:ilvl="8" w:tplc="0809001B" w:tentative="1">
+      <w:start w:val="1"/>
+      <w:numFmt w:val="lowerRoman"/>
+      <w:lvlText w:val="%9."/>
+      <w:lvlJc w:val="right"/>
+      <w:pPr>
+        <w:ind w:left="6480" w:hanging="180"/>
+      </w:pPr>
+    </w:lvl>
+  </w:abstractNum>
+  <w:abstractNum w:abstractNumId="12" w15:restartNumberingAfterBreak="0">
     <w:nsid w:val="687E023C"/>
     <w:multiLevelType w:val="hybridMultilevel"/>
     <w:tmpl w:val="C2B06872"/>
@@ -3552,7 +4507,7 @@
       </w:pPr>
     </w:lvl>
   </w:abstractNum>
-  <w:abstractNum w:abstractNumId="10" w15:restartNumberingAfterBreak="0">
+  <w:abstractNum w:abstractNumId="13" w15:restartNumberingAfterBreak="0">
     <w:nsid w:val="6F2F2860"/>
     <w:multiLevelType w:val="hybridMultilevel"/>
     <w:tmpl w:val="D6CCE616"/>
@@ -3675,34 +4630,43 @@
     </w:lvlOverride>
   </w:num>
   <w:num w:numId="3" w16cid:durableId="1879120514">
-    <w:abstractNumId w:val="7"/>
+    <w:abstractNumId w:val="8"/>
   </w:num>
   <w:num w:numId="4" w16cid:durableId="35783965">
-    <w:abstractNumId w:val="9"/>
+    <w:abstractNumId w:val="12"/>
   </w:num>
   <w:num w:numId="5" w16cid:durableId="495414581">
     <w:abstractNumId w:val="2"/>
   </w:num>
   <w:num w:numId="6" w16cid:durableId="318652125">
-    <w:abstractNumId w:val="10"/>
+    <w:abstractNumId w:val="13"/>
   </w:num>
   <w:num w:numId="7" w16cid:durableId="818233586">
     <w:abstractNumId w:val="1"/>
   </w:num>
   <w:num w:numId="8" w16cid:durableId="363598113">
-    <w:abstractNumId w:val="6"/>
+    <w:abstractNumId w:val="7"/>
   </w:num>
   <w:num w:numId="9" w16cid:durableId="2131509386">
     <w:abstractNumId w:val="5"/>
   </w:num>
   <w:num w:numId="10" w16cid:durableId="2018386240">
-    <w:abstractNumId w:val="8"/>
+    <w:abstractNumId w:val="10"/>
   </w:num>
   <w:num w:numId="11" w16cid:durableId="1163593948">
     <w:abstractNumId w:val="4"/>
   </w:num>
   <w:num w:numId="12" w16cid:durableId="910191787">
     <w:abstractNumId w:val="0"/>
+  </w:num>
+  <w:num w:numId="13" w16cid:durableId="1446541577">
+    <w:abstractNumId w:val="11"/>
+  </w:num>
+  <w:num w:numId="14" w16cid:durableId="1901399789">
+    <w:abstractNumId w:val="9"/>
+  </w:num>
+  <w:num w:numId="15" w16cid:durableId="624507610">
+    <w:abstractNumId w:val="6"/>
   </w:num>
 </w:numbering>
 </file>
@@ -4182,7 +5146,6 @@
     <w:next w:val="Normal"/>
     <w:link w:val="Heading4Char"/>
     <w:uiPriority w:val="9"/>
-    <w:semiHidden/>
     <w:unhideWhenUsed/>
     <w:qFormat/>
     <w:rsid w:val="00C26FA6"/>
@@ -4651,7 +5614,6 @@
     <w:basedOn w:val="DefaultParagraphFont"/>
     <w:link w:val="Heading4"/>
     <w:uiPriority w:val="9"/>
-    <w:semiHidden/>
     <w:rsid w:val="00C26FA6"/>
     <w:rPr>
       <w:rFonts w:asciiTheme="majorHAnsi" w:eastAsiaTheme="majorEastAsia" w:hAnsiTheme="majorHAnsi" w:cstheme="majorBidi"/>
@@ -4775,6 +5737,25 @@
     <w:rPr>
       <w:rFonts w:ascii="Times New Roman" w:eastAsia="Times New Roman" w:hAnsi="Times New Roman" w:cs="Times New Roman"/>
       <w:lang w:eastAsia="en-GB"/>
+    </w:rPr>
+  </w:style>
+  <w:style w:type="paragraph" w:styleId="Caption">
+    <w:name w:val="caption"/>
+    <w:basedOn w:val="Normal"/>
+    <w:next w:val="Normal"/>
+    <w:uiPriority w:val="35"/>
+    <w:unhideWhenUsed/>
+    <w:qFormat/>
+    <w:rsid w:val="00645A23"/>
+    <w:pPr>
+      <w:spacing w:after="200"/>
+    </w:pPr>
+    <w:rPr>
+      <w:i/>
+      <w:iCs/>
+      <w:color w:val="44546A" w:themeColor="text2"/>
+      <w:sz w:val="18"/>
+      <w:szCs w:val="18"/>
     </w:rPr>
   </w:style>
 </w:styles>

</xml_diff>